<commit_message>
Almost done with edits. But you should see some changes and tweaks.
</commit_message>
<xml_diff>
--- a/chapters/ch01/ch01.docx
+++ b/chapters/ch01/ch01.docx
@@ -227,7 +227,20 @@
         <w:t>use cases are intended to be exemplary and introductory</w:t>
       </w:r>
       <w:r>
-        <w:t xml:space="preserve"> rather then knock-your-socks-off cool. </w:t>
+        <w:t xml:space="preserve"> rather th</w:t>
+      </w:r>
+      <w:ins w:id="0" w:author="Bob Rudis" w:date="2013-07-21T06:02:00Z">
+        <w:r>
+          <w:t>a</w:t>
+        </w:r>
+      </w:ins>
+      <w:del w:id="1" w:author="Bob Rudis" w:date="2013-07-21T06:02:00Z">
+        <w:r>
+          <w:delText>e</w:delText>
+        </w:r>
+      </w:del>
+      <w:r>
+        <w:t xml:space="preserve">n knock-your-socks-off cool. </w:t>
       </w:r>
       <w:r>
         <w:t xml:space="preserve"> Our goal </w:t>
@@ -247,6 +260,11 @@
       <w:r>
         <w:t xml:space="preserve">, not </w:t>
       </w:r>
+      <w:ins w:id="2" w:author="Bob Rudis" w:date="2013-07-21T06:02:00Z">
+        <w:r>
+          <w:t xml:space="preserve">necessarily </w:t>
+        </w:r>
+      </w:ins>
       <w:r>
         <w:t xml:space="preserve">in </w:t>
       </w:r>
@@ -271,7 +289,23 @@
         <w:pStyle w:val="Para"/>
       </w:pPr>
       <w:r>
-        <w:t>We have a rich history of learning from data.  By looking backwards and underst</w:t>
+        <w:t xml:space="preserve">We have a rich history of learning </w:t>
+      </w:r>
+      <w:ins w:id="3" w:author="Bob Rudis" w:date="2013-07-21T06:11:00Z">
+        <w:r>
+          <w:t xml:space="preserve">how to learn </w:t>
+        </w:r>
+      </w:ins>
+      <w:r>
+        <w:t>from data</w:t>
+      </w:r>
+      <w:ins w:id="4" w:author="Bob Rudis" w:date="2013-07-21T06:12:00Z">
+        <w:r>
+          <w:t xml:space="preserve"> and then doing great things with that knowledge</w:t>
+        </w:r>
+      </w:ins>
+      <w:r>
+        <w:t>.  By looking backwards and underst</w:t>
       </w:r>
       <w:r>
         <w:t xml:space="preserve">anding where we are coming from may help establish the context. </w:t>
@@ -362,7 +396,20 @@
         <w:t xml:space="preserve">more or less </w:t>
       </w:r>
       <w:r>
-        <w:t>noisy) made much of the scientific debates more about opinions of the data then t</w:t>
+        <w:t>noisy) made much of the scientific debates more about opinions of the data th</w:t>
+      </w:r>
+      <w:ins w:id="5" w:author="Bob Rudis" w:date="2013-07-21T06:03:00Z">
+        <w:r>
+          <w:t>a</w:t>
+        </w:r>
+      </w:ins>
+      <w:del w:id="6" w:author="Bob Rudis" w:date="2013-07-21T06:03:00Z">
+        <w:r>
+          <w:delText>e</w:delText>
+        </w:r>
+      </w:del>
+      <w:r>
+        <w:t>n t</w:t>
       </w:r>
       <w:r>
         <w:t>he data itself.  One such fierce debate</w:t>
@@ -591,7 +638,11 @@
         <w:t xml:space="preserve">another </w:t>
       </w:r>
       <w:r>
-        <w:t>one of the eight variables he gathered), he had concluded that it was not</w:t>
+        <w:t xml:space="preserve">one of the eight variables he gathered), he had concluded that it </w:t>
+      </w:r>
+      <w:r>
+        <w:lastRenderedPageBreak/>
+        <w:t>was not</w:t>
       </w:r>
       <w:r>
         <w:t xml:space="preserve"> nearly as significant as the elevation.  Farr’s </w:t>
@@ -893,6 +944,7 @@
         <w:pStyle w:val="Para"/>
       </w:pPr>
       <w:r>
+        <w:lastRenderedPageBreak/>
         <w:t xml:space="preserve">What Fisher discovered (among many revolutionary contributions to statistics) is that </w:t>
       </w:r>
       <w:r>
@@ -1135,7 +1187,11 @@
         <w:t>a</w:t>
       </w:r>
       <w:r>
-        <w:t xml:space="preserve"> new culture of data analysis</w:t>
+        <w:t xml:space="preserve"> new culture of data </w:t>
+      </w:r>
+      <w:r>
+        <w:lastRenderedPageBreak/>
+        <w:t>analysis</w:t>
       </w:r>
       <w:r>
         <w:t xml:space="preserve"> that does not focus </w:t>
@@ -1408,6 +1464,7 @@
         <w:pStyle w:val="H1"/>
       </w:pPr>
       <w:r>
+        <w:lastRenderedPageBreak/>
         <w:t>Gathering data analysis skills</w:t>
       </w:r>
     </w:p>
@@ -1719,7 +1776,11 @@
         <w:t xml:space="preserve"> domain expertise </w:t>
       </w:r>
       <w:r>
-        <w:t xml:space="preserve">(setting and maintaining purpose to the analysis), </w:t>
+        <w:t xml:space="preserve">(setting and maintaining </w:t>
+      </w:r>
+      <w:r>
+        <w:lastRenderedPageBreak/>
+        <w:t xml:space="preserve">purpose to the analysis), </w:t>
       </w:r>
       <w:r>
         <w:rPr>
@@ -1784,17 +1845,17 @@
       <w:r>
         <w:t>It’d be easy for us to label each one of these skills as the most important, but in reality</w:t>
       </w:r>
-      <w:commentRangeStart w:id="0"/>
+      <w:commentRangeStart w:id="7"/>
       <w:r>
         <w:t>, the whole is greater than the sum of its parts</w:t>
       </w:r>
-      <w:commentRangeEnd w:id="0"/>
+      <w:commentRangeEnd w:id="7"/>
       <w:r>
         <w:rPr>
           <w:rStyle w:val="CommentReference"/>
           <w:snapToGrid/>
         </w:rPr>
-        <w:commentReference w:id="0"/>
+        <w:commentReference w:id="7"/>
       </w:r>
       <w:r>
         <w:t xml:space="preserve">.  Each of these </w:t>
@@ -1855,7 +1916,35 @@
         <w:t xml:space="preserve"> obvious when we lay it out like this, but </w:t>
       </w:r>
       <w:r>
-        <w:t xml:space="preserve">data analysis is always done with a higher purpose in mind.  It is our experience with information security that will guide the direction of the analysis, provide context to the data and help apply meaning to the results.  In other words, domain expertise is beneficial in the beginning, middle and end of all of our data analysis efforts.  </w:t>
+        <w:t xml:space="preserve">data analysis </w:t>
+      </w:r>
+      <w:del w:id="8" w:author="Bob Rudis" w:date="2013-07-21T06:15:00Z">
+        <w:r>
+          <w:delText>is always done</w:delText>
+        </w:r>
+      </w:del>
+      <w:ins w:id="9" w:author="Bob Rudis" w:date="2013-07-21T06:15:00Z">
+        <w:r>
+          <w:t xml:space="preserve">most </w:t>
+        </w:r>
+        <w:commentRangeStart w:id="10"/>
+        <w:r>
+          <w:t>fruitful</w:t>
+        </w:r>
+        <w:commentRangeEnd w:id="10"/>
+        <w:r>
+          <w:rPr>
+            <w:rStyle w:val="CommentReference"/>
+            <w:snapToGrid/>
+          </w:rPr>
+          <w:commentReference w:id="10"/>
+        </w:r>
+        <w:r>
+          <w:t xml:space="preserve"> when performed</w:t>
+        </w:r>
+      </w:ins>
+      <w:r>
+        <w:t xml:space="preserve"> with a higher purpose in mind.  It is our experience with information security that will guide the direction of the analysis, provide context to the data and help apply meaning to the results.  In other words, domain expertise is beneficial in the beginning, middle and end of all of our data analysis efforts.  </w:t>
       </w:r>
     </w:p>
     <w:p>
@@ -1957,17 +2046,17 @@
       <w:r>
         <w:t xml:space="preserve"> point out in their </w:t>
       </w:r>
-      <w:commentRangeStart w:id="1"/>
+      <w:commentRangeStart w:id="11"/>
       <w:r>
         <w:t>2009 paper</w:t>
       </w:r>
-      <w:commentRangeEnd w:id="1"/>
+      <w:commentRangeEnd w:id="11"/>
       <w:r>
         <w:rPr>
           <w:rStyle w:val="CommentReference"/>
           <w:snapToGrid/>
         </w:rPr>
-        <w:commentReference w:id="1"/>
+        <w:commentReference w:id="11"/>
       </w:r>
       <w:r>
         <w:t xml:space="preserve">, determining when people will outperform algorithms is </w:t>
@@ -2017,7 +2106,11 @@
         <w:t xml:space="preserve"> approach that relies on purely human judgment and we should seek ways to augment and support that expertise.  Notice how</w:t>
       </w:r>
       <w:r>
-        <w:t xml:space="preserve"> we worded that last sentence because the distinction we are making here is important.  W</w:t>
+        <w:t xml:space="preserve"> we worded </w:t>
+      </w:r>
+      <w:r>
+        <w:lastRenderedPageBreak/>
+        <w:t>that last sentence because the distinction we are making here is important.  W</w:t>
       </w:r>
       <w:r>
         <w:t xml:space="preserve">e do not want to compare algorithms </w:t>
@@ -2235,7 +2328,15 @@
         <w:t xml:space="preserve">”  </w:t>
       </w:r>
       <w:r>
-        <w:t>This statement has two implications, first it says that whatever the problem is we’re trying to solve, we should be able to solve it with common sense (and yes there’s a joke here about common sense not being common).</w:t>
+        <w:t>This statement has two implications, first it says that whatever the problem is we’re trying to solve, we should be able to solve it with common sense</w:t>
+      </w:r>
+      <w:del w:id="12" w:author="Bob Rudis" w:date="2013-07-21T06:19:00Z">
+        <w:r>
+          <w:delText xml:space="preserve"> (and yes there’s a joke here about common sense not being common)</w:delText>
+        </w:r>
+      </w:del>
+      <w:r>
+        <w:t>.</w:t>
       </w:r>
       <w:r>
         <w:t xml:space="preserve"> </w:t>
@@ -2256,7 +2357,20 @@
         <w:t>As we’ve said, w</w:t>
       </w:r>
       <w:r>
-        <w:t xml:space="preserve">e are generally better off with then without it.  </w:t>
+        <w:t>e are generally better off with th</w:t>
+      </w:r>
+      <w:ins w:id="13" w:author="Bob Rudis" w:date="2013-07-21T06:03:00Z">
+        <w:r>
+          <w:t>a</w:t>
+        </w:r>
+      </w:ins>
+      <w:del w:id="14" w:author="Bob Rudis" w:date="2013-07-21T06:03:00Z">
+        <w:r>
+          <w:delText>e</w:delText>
+        </w:r>
+      </w:del>
+      <w:r>
+        <w:t xml:space="preserve">n without it.  </w:t>
       </w:r>
     </w:p>
     <w:p>
@@ -2290,8 +2404,31 @@
       <w:r>
         <w:t xml:space="preserve"> change in practices</w:t>
       </w:r>
-      <w:r>
-        <w:t xml:space="preserve">, then a concern about </w:t>
+      <w:ins w:id="15" w:author="Bob Rudis" w:date="2013-07-21T06:04:00Z">
+        <w:r>
+          <w:t xml:space="preserve"> </w:t>
+        </w:r>
+      </w:ins>
+      <w:del w:id="16" w:author="Bob Rudis" w:date="2013-07-21T06:04:00Z">
+        <w:r>
+          <w:delText xml:space="preserve">, </w:delText>
+        </w:r>
+      </w:del>
+      <w:r>
+        <w:t>th</w:t>
+      </w:r>
+      <w:ins w:id="17" w:author="Bob Rudis" w:date="2013-07-21T06:04:00Z">
+        <w:r>
+          <w:t>a</w:t>
+        </w:r>
+      </w:ins>
+      <w:del w:id="18" w:author="Bob Rudis" w:date="2013-07-21T06:04:00Z">
+        <w:r>
+          <w:delText>e</w:delText>
+        </w:r>
+      </w:del>
+      <w:r>
+        <w:t xml:space="preserve">n a concern about </w:t>
       </w:r>
       <w:r>
         <w:t>time spent with data analysis. Many of the tools are open-</w:t>
@@ -2318,7 +2455,11 @@
         <w:t xml:space="preserve">time to learn some of the basic </w:t>
       </w:r>
       <w:r>
-        <w:t xml:space="preserve">techniques and methods we are showing in this book.  </w:t>
+        <w:t xml:space="preserve">techniques and methods we are showing in this </w:t>
+      </w:r>
+      <w:r>
+        <w:lastRenderedPageBreak/>
+        <w:t xml:space="preserve">book.  </w:t>
       </w:r>
       <w:r>
         <w:t xml:space="preserve">The actual analysis itself can be fairly quick.  </w:t>
@@ -2362,11 +2503,26 @@
         <w:t xml:space="preserve">“We don’t have the data.” </w:t>
       </w:r>
       <w:r>
-        <w:t xml:space="preserve"> This one is fairly interesting and an alternate </w:t>
-      </w:r>
-      <w:r>
-        <w:t>take on this</w:t>
-      </w:r>
+        <w:t xml:space="preserve"> </w:t>
+      </w:r>
+      <w:del w:id="19" w:author="Bob Rudis" w:date="2013-07-21T06:22:00Z">
+        <w:r>
+          <w:delText xml:space="preserve">This one is fairly interesting and an alternate </w:delText>
+        </w:r>
+        <w:r>
+          <w:delText>take on</w:delText>
+        </w:r>
+      </w:del>
+      <w:ins w:id="20" w:author="Bob Rudis" w:date="2013-07-21T06:22:00Z">
+        <w:r>
+          <w:t>An alternate form of this objection</w:t>
+        </w:r>
+      </w:ins>
+      <w:del w:id="21" w:author="Bob Rudis" w:date="2013-07-21T06:22:00Z">
+        <w:r>
+          <w:delText xml:space="preserve"> this</w:delText>
+        </w:r>
+      </w:del>
       <w:r>
         <w:t xml:space="preserve"> is saying we don’t have actuarial-quality data (</w:t>
       </w:r>
@@ -2377,30 +2533,135 @@
         <w:t xml:space="preserve">more prevalent </w:t>
       </w:r>
       <w:r>
-        <w:t xml:space="preserve">when we start talking about risk analysis). This sometimes is referring to the fact that we cannot </w:t>
-      </w:r>
-      <w:r>
-        <w:t xml:space="preserve">create well-designed experiments and anything less than perfect data is worthless to us.  This is not only </w:t>
-      </w:r>
+        <w:t xml:space="preserve">when we start talking about risk analysis). </w:t>
+      </w:r>
+      <w:del w:id="22" w:author="Bob Rudis" w:date="2013-07-21T06:23:00Z">
+        <w:r>
+          <w:delText>This sometimes is referring to the fact</w:delText>
+        </w:r>
+      </w:del>
+      <w:ins w:id="23" w:author="Bob Rudis" w:date="2013-07-21T06:23:00Z">
+        <w:r>
+          <w:t>Data-detractors argue that anything less than perfect data is nigh worthless to us and prevent</w:t>
+        </w:r>
+      </w:ins>
+      <w:ins w:id="24" w:author="Bob Rudis" w:date="2013-07-21T06:24:00Z">
+        <w:r>
+          <w:t>s</w:t>
+        </w:r>
+      </w:ins>
+      <w:ins w:id="25" w:author="Bob Rudis" w:date="2013-07-21T06:23:00Z">
+        <w:r>
+          <w:t xml:space="preserve"> us</w:t>
+        </w:r>
+      </w:ins>
+      <w:ins w:id="26" w:author="Bob Rudis" w:date="2013-07-21T06:24:00Z">
+        <w:r>
+          <w:t xml:space="preserve"> </w:t>
+        </w:r>
+      </w:ins>
+      <w:del w:id="27" w:author="Bob Rudis" w:date="2013-07-21T06:24:00Z">
+        <w:r>
+          <w:delText xml:space="preserve"> that we cannot </w:delText>
+        </w:r>
+        <w:r>
+          <w:delText xml:space="preserve">create </w:delText>
+        </w:r>
+      </w:del>
+      <w:ins w:id="28" w:author="Bob Rudis" w:date="2013-07-21T06:24:00Z">
+        <w:r>
+          <w:t xml:space="preserve">creating </w:t>
+        </w:r>
+      </w:ins>
+      <w:r>
+        <w:t>well-designed</w:t>
+      </w:r>
+      <w:del w:id="29" w:author="Bob Rudis" w:date="2013-07-21T06:24:00Z">
+        <w:r>
+          <w:delText xml:space="preserve"> </w:delText>
+        </w:r>
+      </w:del>
+      <w:ins w:id="30" w:author="Bob Rudis" w:date="2013-07-21T06:24:00Z">
+        <w:r>
+          <w:t xml:space="preserve"> experiments</w:t>
+        </w:r>
+      </w:ins>
+      <w:del w:id="31" w:author="Bob Rudis" w:date="2013-07-21T06:24:00Z">
+        <w:r>
+          <w:delText>experiments and anything less than perfect data is worthless to us</w:delText>
+        </w:r>
+      </w:del>
+      <w:r>
+        <w:t xml:space="preserve">.  This </w:t>
+      </w:r>
+      <w:ins w:id="32" w:author="Bob Rudis" w:date="2013-07-21T06:24:00Z">
+        <w:r>
+          <w:t xml:space="preserve">posit </w:t>
+        </w:r>
+      </w:ins>
+      <w:r>
+        <w:t xml:space="preserve">is </w:t>
+      </w:r>
+      <w:del w:id="33" w:author="Bob Rudis" w:date="2013-07-21T06:21:00Z">
+        <w:r>
+          <w:delText xml:space="preserve">not only </w:delText>
+        </w:r>
+      </w:del>
+      <w:r>
+        <w:t>untrue</w:t>
+      </w:r>
+      <w:del w:id="34" w:author="Bob Rudis" w:date="2013-07-21T06:21:00Z">
+        <w:r>
+          <w:delText xml:space="preserve">, it </w:delText>
+        </w:r>
+        <w:r>
+          <w:delText>is</w:delText>
+        </w:r>
+      </w:del>
+      <w:ins w:id="35" w:author="Bob Rudis" w:date="2013-07-21T06:21:00Z">
+        <w:r>
+          <w:t xml:space="preserve"> and</w:t>
+        </w:r>
+      </w:ins>
+      <w:r>
+        <w:t xml:space="preserve"> quite</w:t>
+      </w:r>
+      <w:r>
+        <w:t xml:space="preserve"> harmful</w:t>
+      </w:r>
+      <w:r>
+        <w:t xml:space="preserve"> to progress</w:t>
+      </w:r>
+      <w:ins w:id="36" w:author="Bob Rudis" w:date="2013-07-21T06:25:00Z">
+        <w:r>
+          <w:t xml:space="preserve">, </w:t>
+        </w:r>
+      </w:ins>
+      <w:del w:id="37" w:author="Bob Rudis" w:date="2013-07-21T06:25:00Z">
+        <w:r>
+          <w:delText>.</w:delText>
+        </w:r>
+      </w:del>
       <w:proofErr w:type="gramStart"/>
       <w:r>
-        <w:t>untrue,</w:t>
-      </w:r>
-      <w:proofErr w:type="gramEnd"/>
-      <w:r>
-        <w:t xml:space="preserve"> it </w:t>
-      </w:r>
-      <w:r>
-        <w:t>is quite</w:t>
-      </w:r>
-      <w:r>
-        <w:t xml:space="preserve"> harmful</w:t>
-      </w:r>
-      <w:r>
-        <w:t xml:space="preserve"> to progress</w:t>
-      </w:r>
-      <w:r>
-        <w:t xml:space="preserve">.  If we </w:t>
+        <w:t xml:space="preserve">  </w:t>
+      </w:r>
+      <w:ins w:id="38" w:author="Bob Rudis" w:date="2013-07-21T06:25:00Z">
+        <w:r>
+          <w:t>for</w:t>
+        </w:r>
+        <w:proofErr w:type="gramEnd"/>
+        <w:r>
+          <w:t xml:space="preserve"> i</w:t>
+        </w:r>
+      </w:ins>
+      <w:del w:id="39" w:author="Bob Rudis" w:date="2013-07-21T06:25:00Z">
+        <w:r>
+          <w:delText>I</w:delText>
+        </w:r>
+      </w:del>
+      <w:r>
+        <w:t xml:space="preserve">f we </w:t>
       </w:r>
       <w:r>
         <w:t>just wait</w:t>
@@ -2412,52 +2673,206 @@
         <w:t xml:space="preserve"> and many learning opportunities will be missed</w:t>
       </w:r>
       <w:r>
-        <w:t>.  But more importantly</w:t>
+        <w:t xml:space="preserve">. </w:t>
+      </w:r>
+      <w:del w:id="40" w:author="Bob Rudis" w:date="2013-07-21T06:25:00Z">
+        <w:r>
+          <w:delText xml:space="preserve"> But </w:delText>
+        </w:r>
+      </w:del>
+      <w:ins w:id="41" w:author="Bob Rudis" w:date="2013-07-21T06:25:00Z">
+        <w:r>
+          <w:t>M</w:t>
+        </w:r>
+      </w:ins>
+      <w:del w:id="42" w:author="Bob Rudis" w:date="2013-07-21T06:25:00Z">
+        <w:r>
+          <w:delText>m</w:delText>
+        </w:r>
+      </w:del>
+      <w:r>
+        <w:t>ore importantly</w:t>
       </w:r>
       <w:r>
         <w:t xml:space="preserve"> and to the heart of this objection,</w:t>
       </w:r>
       <w:r>
-        <w:t xml:space="preserve"> we don’t need perfect data, we </w:t>
+        <w:t xml:space="preserve"> we don’t </w:t>
+      </w:r>
+      <w:r>
+        <w:rPr>
+          <w:i/>
+          <w:rPrChange w:id="43" w:author="Bob Rudis" w:date="2013-07-21T06:25:00Z">
+            <w:rPr/>
+          </w:rPrChange>
+        </w:rPr>
+        <w:t>need</w:t>
+      </w:r>
+      <w:r>
+        <w:t xml:space="preserve"> perfect data</w:t>
+      </w:r>
+      <w:ins w:id="44" w:author="Bob Rudis" w:date="2013-07-21T06:25:00Z">
+        <w:r>
+          <w:t xml:space="preserve">; </w:t>
+        </w:r>
+      </w:ins>
+      <w:del w:id="45" w:author="Bob Rudis" w:date="2013-07-21T06:25:00Z">
+        <w:r>
+          <w:delText xml:space="preserve">, </w:delText>
+        </w:r>
+      </w:del>
+      <w:r>
+        <w:t xml:space="preserve">we </w:t>
       </w:r>
       <w:r>
         <w:t xml:space="preserve">just </w:t>
       </w:r>
       <w:r>
-        <w:t xml:space="preserve">need methods to learn from the messy data we do have.  And as </w:t>
+        <w:t xml:space="preserve">need methods to learn from the messy data we do have.  </w:t>
+      </w:r>
+      <w:del w:id="46" w:author="Bob Rudis" w:date="2013-07-21T06:25:00Z">
+        <w:r>
+          <w:delText>And a</w:delText>
+        </w:r>
+      </w:del>
+      <w:ins w:id="47" w:author="Bob Rudis" w:date="2013-07-21T06:25:00Z">
+        <w:r>
+          <w:t>A</w:t>
+        </w:r>
+      </w:ins>
+      <w:r>
+        <w:t xml:space="preserve">s </w:t>
       </w:r>
       <w:r>
         <w:t>Douglas Hubbard wrote</w:t>
       </w:r>
       <w:r>
-        <w:t>, “T</w:t>
-      </w:r>
-      <w:r>
-        <w:t>he fact is that we often have more data than we think, we need less data than we think, and getting more data through observ</w:t>
-      </w:r>
-      <w:r>
-        <w:t>ation is simpler than we think.”  Generally speaking, we do have th</w:t>
-      </w:r>
-      <w:r>
-        <w:t xml:space="preserve">e </w:t>
-      </w:r>
-      <w:r>
-        <w:t xml:space="preserve">data and </w:t>
-      </w:r>
-      <w:r>
-        <w:t>they’re</w:t>
-      </w:r>
-      <w:r>
-        <w:t xml:space="preserve"> either waiting to be collected or </w:t>
-      </w:r>
-      <w:r>
-        <w:t>they</w:t>
-      </w:r>
-      <w:r>
-        <w:t xml:space="preserve"> can be co</w:t>
-      </w:r>
-      <w:r>
-        <w:t>llected with a few alterations and modern data analysis methods have evolved to work with data that is noisy, incomplete and imperfect.</w:t>
+        <w:t>, “</w:t>
+      </w:r>
+      <w:r>
+        <w:rPr>
+          <w:i/>
+          <w:rPrChange w:id="48" w:author="Bob Rudis" w:date="2013-07-21T06:26:00Z">
+            <w:rPr/>
+          </w:rPrChange>
+        </w:rPr>
+        <w:t>The fact is that we often have more data than we think, we need less data than we think, and getting more data through observation is simpler than we think</w:t>
+      </w:r>
+      <w:r>
+        <w:t xml:space="preserve">.”  </w:t>
+      </w:r>
+      <w:ins w:id="49" w:author="Bob Rudis" w:date="2013-07-21T06:27:00Z">
+        <w:r>
+          <w:t>So, g</w:t>
+        </w:r>
+      </w:ins>
+      <w:del w:id="50" w:author="Bob Rudis" w:date="2013-07-21T06:27:00Z">
+        <w:r>
+          <w:delText>G</w:delText>
+        </w:r>
+      </w:del>
+      <w:r>
+        <w:t>enerally speaking</w:t>
+      </w:r>
+      <w:ins w:id="51" w:author="Bob Rudis" w:date="2013-07-21T06:28:00Z">
+        <w:r>
+          <w:t xml:space="preserve">, data for security analysis absolutely exists, </w:t>
+        </w:r>
+      </w:ins>
+      <w:ins w:id="52" w:author="Bob Rudis" w:date="2013-07-21T06:29:00Z">
+        <w:r>
+          <w:t>often</w:t>
+        </w:r>
+      </w:ins>
+      <w:ins w:id="53" w:author="Bob Rudis" w:date="2013-07-21T06:28:00Z">
+        <w:r>
+          <w:t xml:space="preserve"> </w:t>
+        </w:r>
+      </w:ins>
+      <w:ins w:id="54" w:author="Bob Rudis" w:date="2013-07-21T06:29:00Z">
+        <w:r>
+          <w:t xml:space="preserve">times just waiting to be collected. </w:t>
+        </w:r>
+      </w:ins>
+      <w:del w:id="55" w:author="Bob Rudis" w:date="2013-07-21T06:28:00Z">
+        <w:r>
+          <w:delText>, we do have th</w:delText>
+        </w:r>
+        <w:r>
+          <w:delText xml:space="preserve">e </w:delText>
+        </w:r>
+        <w:r>
+          <w:delText>dat</w:delText>
+        </w:r>
+      </w:del>
+      <w:del w:id="56" w:author="Bob Rudis" w:date="2013-07-21T06:27:00Z">
+        <w:r>
+          <w:delText>a</w:delText>
+        </w:r>
+      </w:del>
+      <w:del w:id="57" w:author="Bob Rudis" w:date="2013-07-21T06:29:00Z">
+        <w:r>
+          <w:delText xml:space="preserve"> and </w:delText>
+        </w:r>
+        <w:r>
+          <w:delText>they’re</w:delText>
+        </w:r>
+        <w:r>
+          <w:delText xml:space="preserve"> either waiting to be collected or</w:delText>
+        </w:r>
+      </w:del>
+      <w:r>
+        <w:t xml:space="preserve"> </w:t>
+      </w:r>
+      <w:ins w:id="58" w:author="Bob Rudis" w:date="2013-07-21T06:31:00Z">
+        <w:r>
+          <w:t xml:space="preserve">And, </w:t>
+        </w:r>
+      </w:ins>
+      <w:del w:id="59" w:author="Bob Rudis" w:date="2013-07-21T06:30:00Z">
+        <w:r>
+          <w:delText>they</w:delText>
+        </w:r>
+        <w:r>
+          <w:delText xml:space="preserve"> </w:delText>
+        </w:r>
+      </w:del>
+      <w:ins w:id="60" w:author="Bob Rudis" w:date="2013-07-21T06:30:00Z">
+        <w:r>
+          <w:t xml:space="preserve">even </w:t>
+        </w:r>
+      </w:ins>
+      <w:ins w:id="61" w:author="Bob Rudis" w:date="2013-07-21T06:31:00Z">
+        <w:r>
+          <w:t>somewhat sketchy</w:t>
+        </w:r>
+      </w:ins>
+      <w:ins w:id="62" w:author="Bob Rudis" w:date="2013-07-21T06:30:00Z">
+        <w:r>
+          <w:t xml:space="preserve"> data </w:t>
+        </w:r>
+      </w:ins>
+      <w:r>
+        <w:t>can be co</w:t>
+      </w:r>
+      <w:r>
+        <w:t xml:space="preserve">llected with a few alterations and </w:t>
+      </w:r>
+      <w:ins w:id="63" w:author="Bob Rudis" w:date="2013-07-21T06:31:00Z">
+        <w:r>
+          <w:t xml:space="preserve">analyzed with </w:t>
+        </w:r>
+      </w:ins>
+      <w:r>
+        <w:t xml:space="preserve">modern data analysis methods </w:t>
+      </w:r>
+      <w:ins w:id="64" w:author="Bob Rudis" w:date="2013-07-21T06:31:00Z">
+        <w:r>
+          <w:t xml:space="preserve">that </w:t>
+        </w:r>
+      </w:ins>
+      <w:r>
+        <w:t>have evolved to work with data that is noisy, incomplete and imperfect.</w:t>
       </w:r>
     </w:p>
     <w:p>
@@ -2539,7 +2954,7 @@
       <w:r>
         <w:t xml:space="preserve">  Confidence needs to be balanced with humility and the ability to update our belief based on new evidence. </w:t>
       </w:r>
-      <w:commentRangeStart w:id="2"/>
+      <w:commentRangeStart w:id="65"/>
       <w:r>
         <w:t xml:space="preserve">This obstacle in data analysis is not just limited to the analyst.  </w:t>
       </w:r>
@@ -2561,13 +2976,13 @@
       <w:r>
         <w:t xml:space="preserve"> world isn’t flat</w:t>
       </w:r>
-      <w:commentRangeEnd w:id="2"/>
+      <w:commentRangeEnd w:id="65"/>
       <w:r>
         <w:rPr>
           <w:rStyle w:val="CommentReference"/>
           <w:snapToGrid/>
         </w:rPr>
-        <w:commentReference w:id="2"/>
+        <w:commentReference w:id="65"/>
       </w:r>
       <w:r>
         <w:t>.</w:t>
@@ -2612,7 +3027,7 @@
       <w:pPr>
         <w:pStyle w:val="FeatureTitle"/>
       </w:pPr>
-      <w:commentRangeStart w:id="3"/>
+      <w:commentRangeStart w:id="66"/>
       <w:r>
         <w:t>Smoking is unhealthy, right?</w:t>
       </w:r>
@@ -2647,6 +3062,7 @@
       </w:r>
       <w:proofErr w:type="spellStart"/>
       <w:r>
+        <w:lastRenderedPageBreak/>
         <w:t>epidermoid</w:t>
       </w:r>
       <w:proofErr w:type="spellEnd"/>
@@ -2794,7 +3210,7 @@
         <w:t xml:space="preserve">slowly fell silent. </w:t>
       </w:r>
     </w:p>
-    <w:commentRangeEnd w:id="3"/>
+    <w:commentRangeEnd w:id="66"/>
     <w:p>
       <w:pPr>
         <w:pStyle w:val="H3"/>
@@ -2806,7 +3222,7 @@
           <w:b w:val="0"/>
           <w:snapToGrid/>
         </w:rPr>
-        <w:commentReference w:id="3"/>
+        <w:commentReference w:id="66"/>
       </w:r>
       <w:r>
         <w:t>Programming</w:t>
@@ -2829,7 +3245,20 @@
         <w:t xml:space="preserve"> it can get a little messy.  Okay, that’s an understatement</w:t>
       </w:r>
       <w:r>
-        <w:t>.  Working with data is a lot more uncertain and messy then people think</w:t>
+        <w:t>.  Working with data is a lot more uncertain and messy th</w:t>
+      </w:r>
+      <w:ins w:id="67" w:author="Bob Rudis" w:date="2013-07-21T06:04:00Z">
+        <w:r>
+          <w:t>a</w:t>
+        </w:r>
+      </w:ins>
+      <w:del w:id="68" w:author="Bob Rudis" w:date="2013-07-21T06:04:00Z">
+        <w:r>
+          <w:delText>e</w:delText>
+        </w:r>
+      </w:del>
+      <w:r>
+        <w:t>n people think</w:t>
       </w:r>
       <w:r>
         <w:t xml:space="preserve"> and unfortunately the mess usually </w:t>
@@ -2859,7 +3288,20 @@
         <w:t xml:space="preserve">we leave the comfort of the classroom we quickly realize that </w:t>
       </w:r>
       <w:r>
-        <w:t xml:space="preserve">the world is a disorganized and messy place and data </w:t>
+        <w:t xml:space="preserve">the world is a disorganized and </w:t>
+      </w:r>
+      <w:del w:id="69" w:author="Bob Rudis" w:date="2013-07-21T06:39:00Z">
+        <w:r>
+          <w:delText>messy</w:delText>
+        </w:r>
+      </w:del>
+      <w:ins w:id="70" w:author="Bob Rudis" w:date="2013-07-21T06:39:00Z">
+        <w:r>
+          <w:t>chaotic</w:t>
+        </w:r>
+      </w:ins>
+      <w:r>
+        <w:t xml:space="preserve"> place and data </w:t>
       </w:r>
       <w:r>
         <w:t xml:space="preserve">(and our analyses) </w:t>
@@ -2888,13 +3330,139 @@
         <w:t>states</w:t>
       </w:r>
       <w:r>
-        <w:t xml:space="preserve"> and overall quality.  The data may be embedded in unstructured or semi-structured log files or maybe it needs to be scraped from a website, or in really bad cases, data comes in an overly complex and thoroughly frustrating format known as XML.  Somehow this data must be collected, coaxed</w:t>
-      </w:r>
-      <w:r>
-        <w:t>, combined or otherwise</w:t>
-      </w:r>
-      <w:r>
-        <w:t xml:space="preserve"> massaged into a format that supports further analysis.  While this could be done with a lot of patience and a text editor, this</w:t>
+        <w:t xml:space="preserve"> and overall quality.  </w:t>
+      </w:r>
+      <w:del w:id="71" w:author="Bob Rudis" w:date="2013-07-21T06:41:00Z">
+        <w:r>
+          <w:delText>The data</w:delText>
+        </w:r>
+      </w:del>
+      <w:ins w:id="72" w:author="Bob Rudis" w:date="2013-07-21T06:41:00Z">
+        <w:r>
+          <w:t>It</w:t>
+        </w:r>
+      </w:ins>
+      <w:r>
+        <w:t xml:space="preserve"> may be embedded in unstructured or semi-structured log files</w:t>
+      </w:r>
+      <w:ins w:id="73" w:author="Bob Rudis" w:date="2013-07-21T06:41:00Z">
+        <w:r>
+          <w:t xml:space="preserve">. It may need </w:t>
+        </w:r>
+      </w:ins>
+      <w:del w:id="74" w:author="Bob Rudis" w:date="2013-07-21T06:41:00Z">
+        <w:r>
+          <w:delText xml:space="preserve"> or maybe it needs </w:delText>
+        </w:r>
+      </w:del>
+      <w:r>
+        <w:t>to be scraped from a website</w:t>
+      </w:r>
+      <w:ins w:id="75" w:author="Bob Rudis" w:date="2013-07-21T06:41:00Z">
+        <w:r>
+          <w:t xml:space="preserve">. </w:t>
+        </w:r>
+      </w:ins>
+      <w:del w:id="76" w:author="Bob Rudis" w:date="2013-07-21T06:41:00Z">
+        <w:r>
+          <w:delText xml:space="preserve">, </w:delText>
+        </w:r>
+      </w:del>
+      <w:ins w:id="77" w:author="Bob Rudis" w:date="2013-07-21T06:42:00Z">
+        <w:r>
+          <w:t>Or,</w:t>
+        </w:r>
+      </w:ins>
+      <w:del w:id="78" w:author="Bob Rudis" w:date="2013-07-21T06:42:00Z">
+        <w:r>
+          <w:delText>or</w:delText>
+        </w:r>
+      </w:del>
+      <w:r>
+        <w:t xml:space="preserve"> in </w:t>
+      </w:r>
+      <w:del w:id="79" w:author="Bob Rudis" w:date="2013-07-21T06:42:00Z">
+        <w:r>
+          <w:delText xml:space="preserve">really bad </w:delText>
+        </w:r>
+      </w:del>
+      <w:ins w:id="80" w:author="Bob Rudis" w:date="2013-07-21T06:42:00Z">
+        <w:r>
+          <w:t xml:space="preserve">extreme </w:t>
+        </w:r>
+      </w:ins>
+      <w:r>
+        <w:t xml:space="preserve">cases, data </w:t>
+      </w:r>
+      <w:del w:id="81" w:author="Bob Rudis" w:date="2013-07-21T06:42:00Z">
+        <w:r>
+          <w:delText xml:space="preserve">comes </w:delText>
+        </w:r>
+      </w:del>
+      <w:ins w:id="82" w:author="Bob Rudis" w:date="2013-07-21T06:42:00Z">
+        <w:r>
+          <w:t xml:space="preserve">may come </w:t>
+        </w:r>
+      </w:ins>
+      <w:r>
+        <w:t>in an overly complex and thoroughly frustrating format known as XML.  Somehow</w:t>
+      </w:r>
+      <w:ins w:id="83" w:author="Bob Rudis" w:date="2013-07-21T06:42:00Z">
+        <w:r>
+          <w:t xml:space="preserve">, we must find a way to collect, coax, combine and/or massage </w:t>
+        </w:r>
+      </w:ins>
+      <w:del w:id="84" w:author="Bob Rudis" w:date="2013-07-21T06:42:00Z">
+        <w:r>
+          <w:delText xml:space="preserve"> </w:delText>
+        </w:r>
+      </w:del>
+      <w:r>
+        <w:t xml:space="preserve">this </w:t>
+      </w:r>
+      <w:del w:id="85" w:author="Bob Rudis" w:date="2013-07-21T06:43:00Z">
+        <w:r>
+          <w:delText>data must be collected, coaxed</w:delText>
+        </w:r>
+        <w:r>
+          <w:delText>, combined or otherwise</w:delText>
+        </w:r>
+        <w:r>
+          <w:delText xml:space="preserve"> massaged </w:delText>
+        </w:r>
+      </w:del>
+      <w:r>
+        <w:t xml:space="preserve">into a format that </w:t>
+      </w:r>
+      <w:r>
+        <w:lastRenderedPageBreak/>
+        <w:t>supports further analysis.  While this could be done with a lot of patience</w:t>
+      </w:r>
+      <w:ins w:id="86" w:author="Bob Rudis" w:date="2013-07-21T06:43:00Z">
+        <w:r>
+          <w:t>,</w:t>
+        </w:r>
+      </w:ins>
+      <w:del w:id="87" w:author="Bob Rudis" w:date="2013-07-21T06:43:00Z">
+        <w:r>
+          <w:delText xml:space="preserve"> and</w:delText>
+        </w:r>
+      </w:del>
+      <w:r>
+        <w:t xml:space="preserve"> a text editor</w:t>
+      </w:r>
+      <w:ins w:id="88" w:author="Bob Rudis" w:date="2013-07-21T06:43:00Z">
+        <w:r>
+          <w:t xml:space="preserve"> and judicious use of summer interns</w:t>
+        </w:r>
+      </w:ins>
+      <w:del w:id="89" w:author="Bob Rudis" w:date="2013-07-21T06:43:00Z">
+        <w:r>
+          <w:delText>,</w:delText>
+        </w:r>
+      </w:del>
+      <w:r>
+        <w:t xml:space="preserve"> this</w:t>
       </w:r>
       <w:r>
         <w:t xml:space="preserve"> is where the </w:t>
@@ -2963,7 +3531,20 @@
         <w:t xml:space="preserve">that </w:t>
       </w:r>
       <w:r>
-        <w:t xml:space="preserve">can come in handy, but they cannot anticipate or handle everything we will come across.  To be really effective while working with data, we need to </w:t>
+        <w:t xml:space="preserve">can come in handy, but they cannot anticipate or handle everything we will come across.  To be </w:t>
+      </w:r>
+      <w:del w:id="90" w:author="Bob Rudis" w:date="2013-07-21T06:44:00Z">
+        <w:r>
+          <w:delText xml:space="preserve">really </w:delText>
+        </w:r>
+      </w:del>
+      <w:ins w:id="91" w:author="Bob Rudis" w:date="2013-07-21T06:44:00Z">
+        <w:r>
+          <w:t xml:space="preserve">truly </w:t>
+        </w:r>
+      </w:ins>
+      <w:r>
+        <w:t xml:space="preserve">effective while working with data, we need to </w:t>
       </w:r>
       <w:r>
         <w:t xml:space="preserve">adapt to </w:t>
@@ -2992,7 +3573,20 @@
         <w:t xml:space="preserve"> modern language will support basic data manipulation tasks, but the scri</w:t>
       </w:r>
       <w:r>
-        <w:t>pting languages (python, R</w:t>
+        <w:t>pting languages (</w:t>
+      </w:r>
+      <w:ins w:id="92" w:author="Bob Rudis" w:date="2013-07-21T06:05:00Z">
+        <w:r>
+          <w:t>P</w:t>
+        </w:r>
+      </w:ins>
+      <w:del w:id="93" w:author="Bob Rudis" w:date="2013-07-21T06:05:00Z">
+        <w:r>
+          <w:delText>p</w:delText>
+        </w:r>
+      </w:del>
+      <w:r>
+        <w:t>ython, R</w:t>
       </w:r>
       <w:r>
         <w:t xml:space="preserve">) </w:t>
@@ -3001,7 +3595,35 @@
         <w:t>appear to be</w:t>
       </w:r>
       <w:r>
-        <w:t xml:space="preserve"> used more often in data analysis then their compiled counter parts (Java, C).  </w:t>
+        <w:t xml:space="preserve"> used more often in data analysis th</w:t>
+      </w:r>
+      <w:ins w:id="94" w:author="Bob Rudis" w:date="2013-07-21T06:05:00Z">
+        <w:r>
+          <w:t>a</w:t>
+        </w:r>
+      </w:ins>
+      <w:del w:id="95" w:author="Bob Rudis" w:date="2013-07-21T06:05:00Z">
+        <w:r>
+          <w:delText>e</w:delText>
+        </w:r>
+      </w:del>
+      <w:r>
+        <w:t>n their compiled counter parts (</w:t>
+      </w:r>
+      <w:commentRangeStart w:id="96"/>
+      <w:r>
+        <w:t>Java</w:t>
+      </w:r>
+      <w:commentRangeEnd w:id="96"/>
+      <w:r>
+        <w:rPr>
+          <w:rStyle w:val="CommentReference"/>
+          <w:snapToGrid/>
+        </w:rPr>
+        <w:commentReference w:id="96"/>
+      </w:r>
+      <w:r>
+        <w:t xml:space="preserve">, C).  </w:t>
       </w:r>
       <w:r>
         <w:t>However, t</w:t>
@@ -3027,8 +3649,20 @@
       <w:r>
         <w:t xml:space="preserve"> </w:t>
       </w:r>
-      <w:r>
-        <w:t xml:space="preserve">is </w:t>
+      <w:proofErr w:type="spellStart"/>
+      <w:ins w:id="97" w:author="Bob Rudis" w:date="2013-07-21T06:45:00Z">
+        <w:r>
+          <w:t>ar</w:t>
+        </w:r>
+      </w:ins>
+      <w:proofErr w:type="spellEnd"/>
+      <w:del w:id="98" w:author="Bob Rudis" w:date="2013-07-21T06:45:00Z">
+        <w:r>
+          <w:delText>is</w:delText>
+        </w:r>
+      </w:del>
+      <w:r>
+        <w:t xml:space="preserve"> </w:t>
       </w:r>
       <w:r>
         <w:t>more</w:t>
@@ -3037,7 +3671,20 @@
         <w:t xml:space="preserve"> important</w:t>
       </w:r>
       <w:r>
-        <w:t xml:space="preserve"> then picking a</w:t>
+        <w:t xml:space="preserve"> th</w:t>
+      </w:r>
+      <w:ins w:id="99" w:author="Bob Rudis" w:date="2013-07-21T06:03:00Z">
+        <w:r>
+          <w:t>a</w:t>
+        </w:r>
+      </w:ins>
+      <w:del w:id="100" w:author="Bob Rudis" w:date="2013-07-21T06:03:00Z">
+        <w:r>
+          <w:delText>e</w:delText>
+        </w:r>
+      </w:del>
+      <w:r>
+        <w:t>n picking a</w:t>
       </w:r>
       <w:r>
         <w:t>ny</w:t>
@@ -3058,7 +3705,20 @@
         <w:t>Python</w:t>
       </w:r>
       <w:r>
-        <w:t xml:space="preserve"> (Pandas)</w:t>
+        <w:t xml:space="preserve"> (</w:t>
+      </w:r>
+      <w:ins w:id="101" w:author="Bob Rudis" w:date="2013-07-21T06:08:00Z">
+        <w:r>
+          <w:t>p</w:t>
+        </w:r>
+      </w:ins>
+      <w:del w:id="102" w:author="Bob Rudis" w:date="2013-07-21T06:08:00Z">
+        <w:r>
+          <w:delText>P</w:delText>
+        </w:r>
+      </w:del>
+      <w:r>
+        <w:t>andas)</w:t>
       </w:r>
       <w:r>
         <w:t xml:space="preserve"> </w:t>
@@ -3075,8 +3735,18 @@
       <w:r>
         <w:t xml:space="preserve">) and then R and/or </w:t>
       </w:r>
-      <w:r>
-        <w:t xml:space="preserve">Pandas </w:t>
+      <w:ins w:id="103" w:author="Bob Rudis" w:date="2013-07-21T06:08:00Z">
+        <w:r>
+          <w:t>p</w:t>
+        </w:r>
+      </w:ins>
+      <w:del w:id="104" w:author="Bob Rudis" w:date="2013-07-21T06:08:00Z">
+        <w:r>
+          <w:delText>P</w:delText>
+        </w:r>
+      </w:del>
+      <w:r>
+        <w:t xml:space="preserve">andas </w:t>
       </w:r>
       <w:r>
         <w:t xml:space="preserve">for the analysis and visualization.  Learning web-centric languages like HTML, CSS and JavaScript will help create interactive visualizations for the web, as we’ll see in </w:t>
@@ -3108,7 +3778,28 @@
         <w:t xml:space="preserve"> in this section</w:t>
       </w:r>
       <w:r>
-        <w:t xml:space="preserve">, which we will label as a “gateway tool” between a text editor and programming known as the spreadsheet (MS Excel, </w:t>
+        <w:t>, which we will label as a “gateway tool” between a text editor and programming known as the spreadsheet (</w:t>
+      </w:r>
+      <w:ins w:id="105" w:author="Bob Rudis" w:date="2013-07-21T06:46:00Z">
+        <w:r>
+          <w:t xml:space="preserve">e.g. </w:t>
+        </w:r>
+      </w:ins>
+      <w:r>
+        <w:t>M</w:t>
+      </w:r>
+      <w:ins w:id="106" w:author="Bob Rudis" w:date="2013-07-21T06:06:00Z">
+        <w:r>
+          <w:t>icrosoft</w:t>
+        </w:r>
+      </w:ins>
+      <w:del w:id="107" w:author="Bob Rudis" w:date="2013-07-21T06:06:00Z">
+        <w:r>
+          <w:delText>S</w:delText>
+        </w:r>
+      </w:del>
+      <w:r>
+        <w:t xml:space="preserve"> Excel, </w:t>
       </w:r>
       <w:proofErr w:type="spellStart"/>
       <w:r>
@@ -3124,7 +3815,20 @@
       </w:r>
       <w:proofErr w:type="spellEnd"/>
       <w:r>
-        <w:t xml:space="preserve">).  It allows non-programmers to do some amazing things and get some quick and accessible results.  </w:t>
+        <w:t xml:space="preserve">).  </w:t>
+      </w:r>
+      <w:del w:id="108" w:author="Bob Rudis" w:date="2013-07-21T06:47:00Z">
+        <w:r>
+          <w:delText>It allows</w:delText>
+        </w:r>
+      </w:del>
+      <w:ins w:id="109" w:author="Bob Rudis" w:date="2013-07-21T06:47:00Z">
+        <w:r>
+          <w:t>Spreadsheets allow</w:t>
+        </w:r>
+      </w:ins>
+      <w:r>
+        <w:t xml:space="preserve"> non-programmers to do some amazing things and get some quick and accessible results.  </w:t>
       </w:r>
       <w:r>
         <w:t>Though spreadsheets</w:t>
@@ -3148,7 +3852,33 @@
         <w:t xml:space="preserve">or complex </w:t>
       </w:r>
       <w:r>
-        <w:t>and the task is not deciding the future of the world economy (see case study), then excel may be the best tool for the job.   We would strongly suggest seeing excel as a temporary solution</w:t>
+        <w:t xml:space="preserve">and the task is not deciding the future of the world economy (see case study), then </w:t>
+      </w:r>
+      <w:ins w:id="110" w:author="Bob Rudis" w:date="2013-07-21T06:03:00Z">
+        <w:r>
+          <w:t>E</w:t>
+        </w:r>
+      </w:ins>
+      <w:del w:id="111" w:author="Bob Rudis" w:date="2013-07-21T06:03:00Z">
+        <w:r>
+          <w:delText>e</w:delText>
+        </w:r>
+      </w:del>
+      <w:r>
+        <w:t xml:space="preserve">xcel may be the best tool for the job.   We would strongly suggest seeing </w:t>
+      </w:r>
+      <w:ins w:id="112" w:author="Bob Rudis" w:date="2013-07-21T06:03:00Z">
+        <w:r>
+          <w:t>E</w:t>
+        </w:r>
+      </w:ins>
+      <w:del w:id="113" w:author="Bob Rudis" w:date="2013-07-21T06:03:00Z">
+        <w:r>
+          <w:delText>e</w:delText>
+        </w:r>
+      </w:del>
+      <w:r>
+        <w:t>xcel as a temporary solution</w:t>
       </w:r>
       <w:r>
         <w:t xml:space="preserve"> though</w:t>
@@ -3192,7 +3922,24 @@
         <w:t xml:space="preserve"> tasks</w:t>
       </w:r>
       <w:r>
-        <w:t xml:space="preserve">, but trust us, you will (more often then you think) have to go back to the source data and re-clean it.  Either </w:t>
+        <w:t>, but trust us, you will (more often th</w:t>
+      </w:r>
+      <w:ins w:id="114" w:author="Bob Rudis" w:date="2013-07-21T06:03:00Z">
+        <w:r>
+          <w:t>a</w:t>
+        </w:r>
+      </w:ins>
+      <w:del w:id="115" w:author="Bob Rudis" w:date="2013-07-21T06:03:00Z">
+        <w:r>
+          <w:delText>e</w:delText>
+        </w:r>
+      </w:del>
+      <w:r>
+        <w:t xml:space="preserve">n you think) have </w:t>
+      </w:r>
+      <w:r>
+        <w:lastRenderedPageBreak/>
+        <w:t xml:space="preserve">to go back to the source data and re-clean it.  Either </w:t>
       </w:r>
       <w:r>
         <w:t xml:space="preserve">another </w:t>
@@ -3352,7 +4099,20 @@
         <w:t>”  They continue on and label t</w:t>
       </w:r>
       <w:r>
-        <w:t xml:space="preserve">he excel-based model as </w:t>
+        <w:t xml:space="preserve">he </w:t>
+      </w:r>
+      <w:ins w:id="116" w:author="Bob Rudis" w:date="2013-07-21T06:06:00Z">
+        <w:r>
+          <w:t>E</w:t>
+        </w:r>
+      </w:ins>
+      <w:del w:id="117" w:author="Bob Rudis" w:date="2013-07-21T06:06:00Z">
+        <w:r>
+          <w:delText>e</w:delText>
+        </w:r>
+      </w:del>
+      <w:r>
+        <w:t xml:space="preserve">xcel-based model as </w:t>
       </w:r>
       <w:r>
         <w:t>“error prone” and “not easily scalable</w:t>
@@ -3454,19 +4214,36 @@
         <w:t xml:space="preserve">  </w:t>
       </w:r>
       <w:r>
-        <w:t xml:space="preserve">But we’re not done there, just preparing and analyzing the data is not enough, we also need to communicate our results and one of the most effective methods for that is data visualization (of which we devote several chapters to here).  </w:t>
-      </w:r>
-      <w:commentRangeStart w:id="4"/>
-      <w:r>
-        <w:t xml:space="preserve">Again, Excel has the ability to produce graphics and with judicial modification of the default settings, good visualization can be done with Excel.  However, in our opinion, flexibility and detail in data visualization is best achieved through programming.  Both Python and R have some feature-rich packages for generating and exporting data visualization and we will cover some examples in later chapters. </w:t>
-      </w:r>
-      <w:commentRangeEnd w:id="4"/>
+        <w:t>But we’re not done there, just preparing and analyzing the data is not enough</w:t>
+      </w:r>
+      <w:ins w:id="118" w:author="Bob Rudis" w:date="2013-07-21T06:48:00Z">
+        <w:r>
+          <w:t>. We</w:t>
+        </w:r>
+      </w:ins>
+      <w:del w:id="119" w:author="Bob Rudis" w:date="2013-07-21T06:48:00Z">
+        <w:r>
+          <w:delText>, we</w:delText>
+        </w:r>
+      </w:del>
+      <w:r>
+        <w:t xml:space="preserve"> also need to communicate our results and one of the most effective methods for that is data visualization (of which we devote several chapters to here).  </w:t>
+      </w:r>
+      <w:commentRangeStart w:id="120"/>
+      <w:r>
+        <w:t xml:space="preserve">Again, Excel has the ability to produce graphics and with judicial modification of the default settings, </w:t>
+      </w:r>
+      <w:r>
+        <w:lastRenderedPageBreak/>
+        <w:t xml:space="preserve">good visualization can be done with Excel.  However, in our opinion, flexibility and detail in data visualization is best achieved through programming.  Both Python and R have some feature-rich packages for generating and exporting data visualization and we will cover some examples in later chapters. </w:t>
+      </w:r>
+      <w:commentRangeEnd w:id="120"/>
       <w:r>
         <w:rPr>
           <w:rStyle w:val="CommentReference"/>
           <w:snapToGrid/>
         </w:rPr>
-        <w:commentReference w:id="4"/>
+        <w:commentReference w:id="120"/>
       </w:r>
       <w:r>
         <w:t xml:space="preserve"> But in many cases, we may just </w:t>
@@ -3520,17 +4297,17 @@
       <w:r>
         <w:t xml:space="preserve">, it’s </w:t>
       </w:r>
-      <w:commentRangeStart w:id="5"/>
+      <w:commentRangeStart w:id="121"/>
       <w:r>
         <w:t>data management</w:t>
       </w:r>
-      <w:commentRangeEnd w:id="5"/>
+      <w:commentRangeEnd w:id="121"/>
       <w:r>
         <w:rPr>
           <w:rStyle w:val="CommentReference"/>
           <w:snapToGrid/>
         </w:rPr>
-        <w:commentReference w:id="5"/>
+        <w:commentReference w:id="121"/>
       </w:r>
       <w:r>
         <w:t xml:space="preserve">, but we would </w:t>
@@ -3743,19 +4520,23 @@
         <w:t>vertently modified or corrupted, either through misconfiguration of a tool or rushing through the cleaning and conversion a bit to quick.   Whatever the reason, it doesn’t hurt to have some checks that keep an eye on data quality and integ</w:t>
       </w:r>
       <w:r>
-        <w:t xml:space="preserve">rity, especially over long-term data analysis efforts (e.g. metrics).   It’s the like the concept of </w:t>
-      </w:r>
-      <w:commentRangeStart w:id="6"/>
+        <w:t xml:space="preserve">rity, especially over long-term data analysis efforts (e.g. metrics).   It’s the like </w:t>
+      </w:r>
+      <w:r>
+        <w:lastRenderedPageBreak/>
+        <w:t xml:space="preserve">the concept of </w:t>
+      </w:r>
+      <w:commentRangeStart w:id="122"/>
       <w:r>
         <w:t xml:space="preserve">unit tests while </w:t>
       </w:r>
-      <w:commentRangeEnd w:id="6"/>
+      <w:commentRangeEnd w:id="122"/>
       <w:r>
         <w:rPr>
           <w:rStyle w:val="CommentReference"/>
           <w:snapToGrid/>
         </w:rPr>
-        <w:commentReference w:id="6"/>
+        <w:commentReference w:id="122"/>
       </w:r>
       <w:r>
         <w:t xml:space="preserve">writing code.  We may want to automate some integrity checking of data after any new import or conversion.  </w:t>
@@ -3808,7 +4589,15 @@
         <w:t xml:space="preserve">to </w:t>
       </w:r>
       <w:r>
-        <w:t>work their tail off to produce an elegant solution, but the security of their syste</w:t>
+        <w:t>work their tail</w:t>
+      </w:r>
+      <w:ins w:id="123" w:author="Bob Rudis" w:date="2013-07-21T06:50:00Z">
+        <w:r>
+          <w:t>s</w:t>
+        </w:r>
+      </w:ins>
+      <w:r>
+        <w:t xml:space="preserve"> off to produce an elegant solution, but the security of their syste</w:t>
       </w:r>
       <w:r>
         <w:t xml:space="preserve">m is not their primary concern, meeting the functional need is.  </w:t>
@@ -3860,30 +4649,86 @@
       <w:r>
         <w:t xml:space="preserve">. </w:t>
       </w:r>
-      <w:r>
-        <w:t>Most of the new data management (</w:t>
-      </w:r>
-      <w:proofErr w:type="spellStart"/>
-      <w:r>
-        <w:t>NoSQL</w:t>
-      </w:r>
-      <w:proofErr w:type="spellEnd"/>
-      <w:r>
-        <w:t>/</w:t>
-      </w:r>
-      <w:proofErr w:type="spellStart"/>
-      <w:r>
-        <w:t>Hadoop</w:t>
-      </w:r>
-      <w:proofErr w:type="spellEnd"/>
-      <w:r>
-        <w:t xml:space="preserve">) platforms were not designed with many of the security policies or compliance requirements of most enterprise networks.   The result is a distributed computing platform with some difficult security challenges.  </w:t>
+      <w:del w:id="124" w:author="Bob Rudis" w:date="2013-07-21T06:51:00Z">
+        <w:r>
+          <w:delText>Most of the new</w:delText>
+        </w:r>
+      </w:del>
+      <w:ins w:id="125" w:author="Bob Rudis" w:date="2013-07-21T06:51:00Z">
+        <w:r>
+          <w:t>New</w:t>
+        </w:r>
+      </w:ins>
+      <w:r>
+        <w:t xml:space="preserve"> data management</w:t>
+      </w:r>
+      <w:del w:id="126" w:author="Bob Rudis" w:date="2013-07-21T06:51:00Z">
+        <w:r>
+          <w:delText xml:space="preserve"> (NoSQL/Hadoop) </w:delText>
+        </w:r>
+      </w:del>
+      <w:ins w:id="127" w:author="Bob Rudis" w:date="2013-07-21T06:51:00Z">
+        <w:r>
+          <w:t xml:space="preserve"> </w:t>
+        </w:r>
+      </w:ins>
+      <w:r>
+        <w:t xml:space="preserve">platforms </w:t>
+      </w:r>
+      <w:ins w:id="128" w:author="Bob Rudis" w:date="2013-07-21T06:51:00Z">
+        <w:r>
+          <w:t xml:space="preserve">such as </w:t>
+        </w:r>
+        <w:proofErr w:type="spellStart"/>
+        <w:r>
+          <w:t>Hadoop</w:t>
+        </w:r>
+        <w:proofErr w:type="spellEnd"/>
+        <w:r>
+          <w:t xml:space="preserve"> or </w:t>
+        </w:r>
+        <w:proofErr w:type="spellStart"/>
+        <w:r>
+          <w:t>NoSQL</w:t>
+        </w:r>
+        <w:proofErr w:type="spellEnd"/>
+        <w:r>
+          <w:t xml:space="preserve"> </w:t>
+        </w:r>
+      </w:ins>
+      <w:ins w:id="129" w:author="Bob Rudis" w:date="2013-07-21T06:52:00Z">
+        <w:r>
+          <w:t>environments</w:t>
+        </w:r>
+      </w:ins>
+      <w:bookmarkStart w:id="130" w:name="_GoBack"/>
+      <w:bookmarkEnd w:id="130"/>
+      <w:ins w:id="131" w:author="Bob Rudis" w:date="2013-07-21T06:51:00Z">
+        <w:r>
+          <w:t xml:space="preserve"> </w:t>
+        </w:r>
+      </w:ins>
+      <w:r>
+        <w:t xml:space="preserve">were not designed with many of the security policies or compliance requirements of most enterprise networks.   The result is a distributed computing platform with some difficult security challenges.  </w:t>
       </w:r>
       <w:r>
         <w:t>T</w:t>
       </w:r>
       <w:r>
-        <w:t xml:space="preserve">he authentication and security features are far better then the early days of UNIX, they typically do not compare to the security and features of the more established relational databases.  </w:t>
+        <w:t>he authentication and security features are far better th</w:t>
+      </w:r>
+      <w:ins w:id="132" w:author="Bob Rudis" w:date="2013-07-21T06:05:00Z">
+        <w:r>
+          <w:t>a</w:t>
+        </w:r>
+      </w:ins>
+      <w:del w:id="133" w:author="Bob Rudis" w:date="2013-07-21T06:05:00Z">
+        <w:r>
+          <w:delText>e</w:delText>
+        </w:r>
+      </w:del>
+      <w:r>
+        <w:t xml:space="preserve">n the early days of UNIX, they typically do not compare to the security and features of the more established relational databases.  </w:t>
       </w:r>
       <w:r>
         <w:t>We won’t focus too much on this point, but whatever data management platform is chosen, don’t assume the security is built in.</w:t>
@@ -3906,7 +4751,7 @@
       <w:pPr>
         <w:pStyle w:val="FeatureTitle"/>
       </w:pPr>
-      <w:commentRangeStart w:id="7"/>
+      <w:commentRangeStart w:id="134"/>
       <w:r>
         <w:t xml:space="preserve">I am thinking we pull in Adrian Lane and/or </w:t>
       </w:r>
@@ -3938,7 +4783,7 @@
         <w:pStyle w:val="FeaturePara"/>
       </w:pPr>
     </w:p>
-    <w:commentRangeEnd w:id="7"/>
+    <w:commentRangeEnd w:id="134"/>
     <w:p>
       <w:pPr>
         <w:pStyle w:val="H3"/>
@@ -3950,7 +4795,7 @@
           <w:b w:val="0"/>
           <w:snapToGrid/>
         </w:rPr>
-        <w:commentReference w:id="7"/>
+        <w:commentReference w:id="134"/>
       </w:r>
       <w:r>
         <w:t>Statistics</w:t>
@@ -3970,7 +4815,11 @@
         <w:t xml:space="preserve"> most every aspect of your life.  Not only </w:t>
       </w:r>
       <w:r>
-        <w:t xml:space="preserve">will it change the way to see and learn from the world around you, but it will also make you more interesting and </w:t>
+        <w:t xml:space="preserve">will it change the way to see and learn from the world around you, but it will also </w:t>
+      </w:r>
+      <w:r>
+        <w:lastRenderedPageBreak/>
+        <w:t xml:space="preserve">make you more interesting and </w:t>
       </w:r>
       <w:r>
         <w:t xml:space="preserve">probably even a bit more attractive to </w:t>
@@ -4231,7 +5080,14 @@
         <w:rPr>
           <w:b w:val="0"/>
         </w:rPr>
-        <w:t xml:space="preserve">The magazine Literary Digest ran a large public opinion poll in an attempt to predict the 1936 presidential race.  They gathered names from a variety of sources including the telephone directory, club memberships and magazine subscriptions.  They ended up with over 2 million responses and predicted a clear winner: Alfred Landon (for those not up on their American history, the democratic candidate, Theodore Roosevelt, won that election carrying 46 states).  The problem with the Literary Digest poll began long before a single response was collected or counted.  Their trouble began with where they went looking for the data.  Remember the year was 1936 and the great depression </w:t>
+        <w:t xml:space="preserve">The magazine Literary Digest ran a large public opinion poll in an attempt to predict the 1936 presidential race.  They gathered names from a variety of sources including the telephone directory, club memberships and magazine subscriptions.  They ended up with over 2 million responses and predicted a clear winner: Alfred Landon (for those not up on their American history, the democratic candidate, Theodore Roosevelt, won that election carrying 46 states).  The problem with the Literary Digest poll began long before a single response was collected or counted.  Their trouble began with where they went looking for the data.  Remember the year was 1936 and </w:t>
+      </w:r>
+      <w:r>
+        <w:rPr>
+          <w:b w:val="0"/>
+        </w:rPr>
+        <w:lastRenderedPageBreak/>
+        <w:t xml:space="preserve">the great depression </w:t>
       </w:r>
       <w:r>
         <w:rPr>
@@ -4419,6 +5275,7 @@
         <w:t xml:space="preserve">The key word there is </w:t>
       </w:r>
       <w:r>
+        <w:lastRenderedPageBreak/>
         <w:t>“representative”</w:t>
       </w:r>
       <w:r>
@@ -4520,7 +5377,28 @@
         <w:t xml:space="preserve"> </w:t>
       </w:r>
       <w:r>
-        <w:t xml:space="preserve">Even if we don’t fill a single excel in a spreadsheet, we can make this mistake.  </w:t>
+        <w:t xml:space="preserve">Even if we don’t fill a single </w:t>
+      </w:r>
+      <w:ins w:id="135" w:author="Bob Rudis" w:date="2013-07-21T06:06:00Z">
+        <w:r>
+          <w:t xml:space="preserve">cell </w:t>
+        </w:r>
+      </w:ins>
+      <w:del w:id="136" w:author="Bob Rudis" w:date="2013-07-21T06:06:00Z">
+        <w:r>
+          <w:delText xml:space="preserve">excel </w:delText>
+        </w:r>
+      </w:del>
+      <w:r>
+        <w:t>in a</w:t>
+      </w:r>
+      <w:ins w:id="137" w:author="Bob Rudis" w:date="2013-07-21T06:06:00Z">
+        <w:r>
+          <w:t>n Excel</w:t>
+        </w:r>
+      </w:ins>
+      <w:r>
+        <w:t xml:space="preserve"> spreadsheet, we can make this mistake.  </w:t>
       </w:r>
       <w:r>
         <w:t xml:space="preserve">The best </w:t>
@@ -4736,7 +5614,11 @@
         <w:t>)</w:t>
       </w:r>
       <w:r>
-        <w:t xml:space="preserve"> and let’s face it, these are quite ugly and we would not include these in our next presentation </w:t>
+        <w:t xml:space="preserve"> and let’s face it, </w:t>
+      </w:r>
+      <w:r>
+        <w:lastRenderedPageBreak/>
+        <w:t xml:space="preserve">these are quite ugly and we would not include these in our next presentation </w:t>
       </w:r>
       <w:r>
         <w:t xml:space="preserve">to the board of directors.  This type of visualization serves to provide information to </w:t>
@@ -4893,6 +5775,7 @@
         <w:pStyle w:val="H1"/>
       </w:pPr>
       <w:r>
+        <w:lastRenderedPageBreak/>
         <w:t>Centering on a Question</w:t>
       </w:r>
     </w:p>
@@ -4937,7 +5820,7 @@
       <w:r>
         <w:t>Just jumping in and grabbing data is like running a race without knowing where the finish line is.  We want to have a good concept of what we’re trying to learn from the data</w:t>
       </w:r>
-      <w:commentRangeStart w:id="8"/>
+      <w:commentRangeStart w:id="138"/>
       <w:r>
         <w:t>.  Therefore, every good data analysis project begins by</w:t>
       </w:r>
@@ -4953,13 +5836,13 @@
         </w:rPr>
         <w:t>research questions</w:t>
       </w:r>
-      <w:commentRangeEnd w:id="8"/>
+      <w:commentRangeEnd w:id="138"/>
       <w:r>
         <w:rPr>
           <w:rStyle w:val="CommentReference"/>
           <w:snapToGrid/>
         </w:rPr>
-        <w:commentReference w:id="8"/>
+        <w:commentReference w:id="138"/>
       </w:r>
       <w:r>
         <w:t xml:space="preserve">.  </w:t>
@@ -5243,7 +6126,11 @@
         <w:t xml:space="preserve">, “How much time do employees spend on spam that is not blocked by the spam filter?”  </w:t>
       </w:r>
       <w:r>
-        <w:t>We don’t stop a</w:t>
+        <w:t xml:space="preserve">We </w:t>
+      </w:r>
+      <w:r>
+        <w:lastRenderedPageBreak/>
+        <w:t>don’t stop a</w:t>
       </w:r>
       <w:r>
         <w:t>t how much spam is not blocked.  Because, w</w:t>
@@ -5462,6 +6349,7 @@
         <w:pStyle w:val="Para"/>
       </w:pPr>
       <w:r>
+        <w:lastRenderedPageBreak/>
         <w:t xml:space="preserve">Let’s </w:t>
       </w:r>
       <w:r>
@@ -5600,17 +6488,17 @@
       <w:r>
         <w:t xml:space="preserve"> diagram.  </w:t>
       </w:r>
-      <w:commentRangeStart w:id="9"/>
+      <w:commentRangeStart w:id="139"/>
       <w:r>
         <w:t>All of which appear at some point in this book</w:t>
       </w:r>
-      <w:commentRangeEnd w:id="9"/>
+      <w:commentRangeEnd w:id="139"/>
       <w:r>
         <w:rPr>
           <w:rStyle w:val="CommentReference"/>
           <w:snapToGrid/>
         </w:rPr>
-        <w:commentReference w:id="9"/>
+        <w:commentReference w:id="139"/>
       </w:r>
       <w:r>
         <w:t>.</w:t>
@@ -5630,15 +6518,14 @@
         <w:t>, and this is important, we always want to circle back and form a proper researc</w:t>
       </w:r>
       <w:r>
-        <w:t xml:space="preserve">h </w:t>
-      </w:r>
-      <w:bookmarkStart w:id="10" w:name="_GoBack"/>
-      <w:bookmarkEnd w:id="10"/>
-      <w:r>
-        <w:t xml:space="preserve">question.  As Tukey said in his 1977 book, “Exploratory data analysis can never be the whole story” and refers to EDA has the foundation stone and the first step in data analysis.  </w:t>
-      </w:r>
-      <w:r>
-        <w:t>He also said, “Exploratory data analysis is an attitude, a state of flexibility, a willingness to look for those things that we believe are not there, as well as those we believe to be there.”  With that in mind, most of the use cases in this book will be approached with exploratory analysis.  We will take an iterative approach and learn as we walk around in the data.  In the end though, we need to remember that data analysis is done to find an answer to a question worthy of asking.</w:t>
+        <w:t xml:space="preserve">h question.  As Tukey said in his 1977 book, “Exploratory data analysis can never be the whole story” and refers to EDA has the foundation stone and the first step in data analysis.  </w:t>
+      </w:r>
+      <w:r>
+        <w:t xml:space="preserve">He also </w:t>
+      </w:r>
+      <w:r>
+        <w:lastRenderedPageBreak/>
+        <w:t>said, “Exploratory data analysis is an attitude, a state of flexibility, a willingness to look for those things that we believe are not there, as well as those we believe to be there.”  With that in mind, most of the use cases in this book will be approached with exploratory analysis.  We will take an iterative approach and learn as we walk around in the data.  In the end though, we need to remember that data analysis is done to find an answer to a question worthy of asking.</w:t>
       </w:r>
       <w:r>
         <w:t xml:space="preserve"> </w:t>
@@ -5656,7 +6543,7 @@
 
 <file path=word/comments.xml><?xml version="1.0" encoding="utf-8"?>
 <w:comments xmlns:wpc="http://schemas.microsoft.com/office/word/2010/wordprocessingCanvas" xmlns:mo="http://schemas.microsoft.com/office/mac/office/2008/main" xmlns:mc="http://schemas.openxmlformats.org/markup-compatibility/2006" xmlns:mv="urn:schemas-microsoft-com:mac:vml" xmlns:o="urn:schemas-microsoft-com:office:office" xmlns:r="http://schemas.openxmlformats.org/officeDocument/2006/relationships" xmlns:m="http://schemas.openxmlformats.org/officeDocument/2006/math" xmlns:v="urn:schemas-microsoft-com:vml" xmlns:wp14="http://schemas.microsoft.com/office/word/2010/wordprocessingDrawing" xmlns:wp="http://schemas.openxmlformats.org/drawingml/2006/wordprocessingDrawing" xmlns:w10="urn:schemas-microsoft-com:office:word" xmlns:w="http://schemas.openxmlformats.org/wordprocessingml/2006/main" xmlns:w14="http://schemas.microsoft.com/office/word/2010/wordml" xmlns:wpg="http://schemas.microsoft.com/office/word/2010/wordprocessingGroup" xmlns:wpi="http://schemas.microsoft.com/office/word/2010/wordprocessingInk" xmlns:wne="http://schemas.microsoft.com/office/word/2006/wordml" xmlns:wps="http://schemas.microsoft.com/office/word/2010/wordprocessingShape" mc:Ignorable="w14 wp14">
-  <w:comment w:id="0" w:author="Bob Rudis" w:date="2013-07-18T22:38:00Z" w:initials="BR">
+  <w:comment w:id="7" w:author="Bob Rudis" w:date="2013-07-18T22:38:00Z" w:initials="BR">
     <w:p>
       <w:pPr>
         <w:pStyle w:val="CommentText"/>
@@ -5677,7 +6564,7 @@
       </w:r>
     </w:p>
   </w:comment>
-  <w:comment w:id="1" w:author="Bob Rudis" w:date="2013-07-18T22:39:00Z" w:initials="BR">
+  <w:comment w:id="10" w:author="Bob Rudis" w:date="2013-07-21T06:16:00Z" w:initials="BR">
     <w:p>
       <w:pPr>
         <w:pStyle w:val="CommentText"/>
@@ -5690,15 +6577,15 @@
       </w:r>
       <w:proofErr w:type="gramStart"/>
       <w:r>
-        <w:t>ref</w:t>
+        <w:t>if</w:t>
       </w:r>
       <w:proofErr w:type="gramEnd"/>
       <w:r>
-        <w:t>?</w:t>
+        <w:t xml:space="preserve"> we keep this, may want a btr word than fruitful</w:t>
       </w:r>
     </w:p>
   </w:comment>
-  <w:comment w:id="2" w:author="Bob Rudis" w:date="2013-07-18T22:40:00Z" w:initials="BR">
+  <w:comment w:id="11" w:author="Bob Rudis" w:date="2013-07-18T22:39:00Z" w:initials="BR">
     <w:p>
       <w:pPr>
         <w:pStyle w:val="CommentText"/>
@@ -5709,6 +6596,21 @@
         </w:rPr>
         <w:annotationRef/>
       </w:r>
+      <w:proofErr w:type="gramStart"/>
+      <w:r>
+        <w:t>ref</w:t>
+      </w:r>
+      <w:proofErr w:type="gramEnd"/>
+      <w:r>
+        <w:t>?</w:t>
+      </w:r>
+    </w:p>
+  </w:comment>
+  <w:comment w:id="65" w:author="Bob Rudis" w:date="2013-07-18T22:40:00Z" w:initials="BR">
+    <w:p>
+      <w:pPr>
+        <w:pStyle w:val="CommentText"/>
+      </w:pPr>
       <w:r>
         <w:rPr>
           <w:rStyle w:val="CommentReference"/>
@@ -5716,11 +6618,17 @@
         <w:annotationRef/>
       </w:r>
       <w:r>
+        <w:rPr>
+          <w:rStyle w:val="CommentReference"/>
+        </w:rPr>
+        <w:annotationRef/>
+      </w:r>
+      <w:r>
         <w:t xml:space="preserve">Not sure this is needed. </w:t>
       </w:r>
     </w:p>
   </w:comment>
-  <w:comment w:id="3" w:author="Bob Rudis" w:date="2013-07-18T22:41:00Z" w:initials="BR">
+  <w:comment w:id="66" w:author="Bob Rudis" w:date="2013-07-18T22:41:00Z" w:initials="BR">
     <w:p>
       <w:pPr>
         <w:pStyle w:val="CommentText"/>
@@ -5760,7 +6668,7 @@
       </w:pPr>
     </w:p>
   </w:comment>
-  <w:comment w:id="4" w:author="Bob Rudis" w:date="2013-07-18T22:42:00Z" w:initials="BR">
+  <w:comment w:id="96" w:author="Bob Rudis" w:date="2013-07-21T06:45:00Z" w:initials="BR">
     <w:p>
       <w:pPr>
         <w:pStyle w:val="CommentText"/>
@@ -5772,12 +6680,28 @@
         <w:annotationRef/>
       </w:r>
       <w:r>
+        <w:t>Well, except for Hadoop, which is primarily Java with folks finding ways to use Python &amp; R…not sure if that's important to call out here.</w:t>
+      </w:r>
+    </w:p>
+  </w:comment>
+  <w:comment w:id="120" w:author="Bob Rudis" w:date="2013-07-18T22:42:00Z" w:initials="BR">
+    <w:p>
+      <w:pPr>
+        <w:pStyle w:val="CommentText"/>
+      </w:pPr>
+      <w:r>
         <w:rPr>
           <w:rStyle w:val="CommentReference"/>
         </w:rPr>
         <w:annotationRef/>
       </w:r>
       <w:r>
+        <w:rPr>
+          <w:rStyle w:val="CommentReference"/>
+        </w:rPr>
+        <w:annotationRef/>
+      </w:r>
+      <w:r>
         <w:t xml:space="preserve">Just re-iterating that the Tableau crowd will come with pitchforks. You may want to run this by </w:t>
       </w:r>
       <w:proofErr w:type="spellStart"/>
@@ -5790,7 +6714,7 @@
       </w:r>
     </w:p>
   </w:comment>
-  <w:comment w:id="5" w:author="Jay Jacobs" w:date="2013-07-18T08:49:00Z" w:initials="JJ">
+  <w:comment w:id="121" w:author="Jay Jacobs" w:date="2013-07-18T08:49:00Z" w:initials="JJ">
     <w:p>
       <w:pPr>
         <w:pStyle w:val="CommentText"/>
@@ -5806,7 +6730,7 @@
       </w:r>
     </w:p>
   </w:comment>
-  <w:comment w:id="6" w:author="Bob Rudis" w:date="2013-07-18T22:44:00Z" w:initials="BR">
+  <w:comment w:id="122" w:author="Bob Rudis" w:date="2013-07-18T22:44:00Z" w:initials="BR">
     <w:p>
       <w:pPr>
         <w:pStyle w:val="CommentText"/>
@@ -5833,7 +6757,7 @@
       </w:r>
     </w:p>
   </w:comment>
-  <w:comment w:id="7" w:author="Bob Rudis" w:date="2013-07-18T22:45:00Z" w:initials="BR">
+  <w:comment w:id="134" w:author="Bob Rudis" w:date="2013-07-18T22:45:00Z" w:initials="BR">
     <w:p>
       <w:pPr>
         <w:pStyle w:val="CommentText"/>
@@ -5873,7 +6797,7 @@
       </w:pPr>
     </w:p>
   </w:comment>
-  <w:comment w:id="8" w:author="Bob Rudis" w:date="2013-07-18T22:51:00Z" w:initials="BR">
+  <w:comment w:id="138" w:author="Bob Rudis" w:date="2013-07-18T22:51:00Z" w:initials="BR">
     <w:p>
       <w:pPr>
         <w:pStyle w:val="CommentText"/>
@@ -5904,7 +6828,7 @@
       </w:r>
     </w:p>
   </w:comment>
-  <w:comment w:id="9" w:author="Bob Rudis" w:date="2013-07-18T22:53:00Z" w:initials="BR">
+  <w:comment w:id="139" w:author="Bob Rudis" w:date="2013-07-18T22:53:00Z" w:initials="BR">
     <w:p>
       <w:pPr>
         <w:pStyle w:val="CommentText"/>
@@ -9477,8 +10401,8 @@
   </w:style>
   <w:style w:type="character" w:default="1" w:styleId="DefaultParagraphFont">
     <w:name w:val="Default Paragraph Font"/>
-    <w:semiHidden/>
-    <w:rsid w:val="00404B93"/>
+    <w:uiPriority w:val="1"/>
+    <w:unhideWhenUsed/>
   </w:style>
   <w:style w:type="table" w:default="1" w:styleId="TableNormal">
     <w:name w:val="Normal Table"/>
@@ -9497,8 +10421,9 @@
   </w:style>
   <w:style w:type="numbering" w:default="1" w:styleId="NoList">
     <w:name w:val="No List"/>
+    <w:uiPriority w:val="99"/>
     <w:semiHidden/>
-    <w:rsid w:val="00404B93"/>
+    <w:unhideWhenUsed/>
   </w:style>
   <w:style w:type="character" w:customStyle="1" w:styleId="Heading1Char">
     <w:name w:val="Heading 1 Char"/>
@@ -30117,8 +31042,8 @@
   </w:style>
   <w:style w:type="character" w:default="1" w:styleId="DefaultParagraphFont">
     <w:name w:val="Default Paragraph Font"/>
-    <w:semiHidden/>
-    <w:rsid w:val="00404B93"/>
+    <w:uiPriority w:val="1"/>
+    <w:unhideWhenUsed/>
   </w:style>
   <w:style w:type="table" w:default="1" w:styleId="TableNormal">
     <w:name w:val="Normal Table"/>
@@ -30137,8 +31062,9 @@
   </w:style>
   <w:style w:type="numbering" w:default="1" w:styleId="NoList">
     <w:name w:val="No List"/>
+    <w:uiPriority w:val="99"/>
     <w:semiHidden/>
-    <w:rsid w:val="00404B93"/>
+    <w:unhideWhenUsed/>
   </w:style>
   <w:style w:type="character" w:customStyle="1" w:styleId="Heading1Char">
     <w:name w:val="Heading 1 Char"/>

</xml_diff>

<commit_message>
done with chapter 01
</commit_message>
<xml_diff>
--- a/chapters/ch01/ch01.docx
+++ b/chapters/ch01/ch01.docx
@@ -638,11 +638,7 @@
         <w:t xml:space="preserve">another </w:t>
       </w:r>
       <w:r>
-        <w:t xml:space="preserve">one of the eight variables he gathered), he had concluded that it </w:t>
-      </w:r>
-      <w:r>
-        <w:lastRenderedPageBreak/>
-        <w:t>was not</w:t>
+        <w:t>one of the eight variables he gathered), he had concluded that it was not</w:t>
       </w:r>
       <w:r>
         <w:t xml:space="preserve"> nearly as significant as the elevation.  Farr’s </w:t>
@@ -677,6 +673,7 @@
         <w:pStyle w:val="Para"/>
       </w:pPr>
       <w:r>
+        <w:lastRenderedPageBreak/>
         <w:t xml:space="preserve">Dr. John Snow was passionate and vocal about his disbelief in Farr’s theory and </w:t>
       </w:r>
       <w:r>
@@ -944,17 +941,20 @@
         <w:pStyle w:val="Para"/>
       </w:pPr>
       <w:r>
+        <w:t xml:space="preserve">What Fisher discovered (among many revolutionary contributions to statistics) is that </w:t>
+      </w:r>
+      <w:r>
+        <w:t>if an experiment was designed correctly, the influence of various effects could not just be separated, but also measured and their influence calculated.  With a proper</w:t>
+      </w:r>
+      <w:r>
+        <w:t>ly</w:t>
+      </w:r>
+      <w:r>
+        <w:t xml:space="preserve"> designed experiment he was able to </w:t>
+      </w:r>
+      <w:r>
         <w:lastRenderedPageBreak/>
-        <w:t xml:space="preserve">What Fisher discovered (among many revolutionary contributions to statistics) is that </w:t>
-      </w:r>
-      <w:r>
-        <w:t>if an experiment was designed correctly, the influence of various effects could not just be separated, but also measured and their influence calculated.  With a proper</w:t>
-      </w:r>
-      <w:r>
-        <w:t>ly</w:t>
-      </w:r>
-      <w:r>
-        <w:t xml:space="preserve"> designed experiment he was able to isolate the effects of weather, soil quality and other factors so they could compare the effect</w:t>
+        <w:t>isolate the effects of weather, soil quality and other factors so they could compare the effect</w:t>
       </w:r>
       <w:r>
         <w:t>s</w:t>
@@ -1187,11 +1187,7 @@
         <w:t>a</w:t>
       </w:r>
       <w:r>
-        <w:t xml:space="preserve"> new culture of data </w:t>
-      </w:r>
-      <w:r>
-        <w:lastRenderedPageBreak/>
-        <w:t>analysis</w:t>
+        <w:t xml:space="preserve"> new culture of data analysis</w:t>
       </w:r>
       <w:r>
         <w:t xml:space="preserve"> that does not focus </w:t>
@@ -1272,7 +1268,11 @@
         <w:t>from</w:t>
       </w:r>
       <w:r>
-        <w:t xml:space="preserve"> the practical </w:t>
+        <w:t xml:space="preserve"> the </w:t>
+      </w:r>
+      <w:r>
+        <w:lastRenderedPageBreak/>
+        <w:t xml:space="preserve">practical </w:t>
       </w:r>
       <w:r>
         <w:t xml:space="preserve">problems created by </w:t>
@@ -1464,7 +1464,6 @@
         <w:pStyle w:val="H1"/>
       </w:pPr>
       <w:r>
-        <w:lastRenderedPageBreak/>
         <w:t>Gathering data analysis skills</w:t>
       </w:r>
     </w:p>
@@ -1527,7 +1526,11 @@
         <w:t xml:space="preserve"> to </w:t>
       </w:r>
       <w:r>
-        <w:t xml:space="preserve">create that mystique that everyone is seeking.  We want to combine statistics and data analysis with visualization techniques, then leverage the computing power and mix with a healthy dose of domain (information security) knowledge. And all of that begins not with products or tools, but with our own skills and abilities. </w:t>
+        <w:t xml:space="preserve">create that mystique that everyone is </w:t>
+      </w:r>
+      <w:r>
+        <w:lastRenderedPageBreak/>
+        <w:t xml:space="preserve">seeking.  We want to combine statistics and data analysis with visualization techniques, then leverage the computing power and mix with a healthy dose of domain (information security) knowledge. And all of that begins not with products or tools, but with our own skills and abilities. </w:t>
       </w:r>
     </w:p>
     <w:p>
@@ -1776,11 +1779,7 @@
         <w:t xml:space="preserve"> domain expertise </w:t>
       </w:r>
       <w:r>
-        <w:t xml:space="preserve">(setting and maintaining </w:t>
-      </w:r>
-      <w:r>
-        <w:lastRenderedPageBreak/>
-        <w:t xml:space="preserve">purpose to the analysis), </w:t>
+        <w:t xml:space="preserve">(setting and maintaining purpose to the analysis), </w:t>
       </w:r>
       <w:r>
         <w:rPr>
@@ -1887,6 +1886,7 @@
         <w:pStyle w:val="H3"/>
       </w:pPr>
       <w:r>
+        <w:lastRenderedPageBreak/>
         <w:t>Domain Expertise</w:t>
       </w:r>
     </w:p>
@@ -1916,28 +1916,36 @@
         <w:t xml:space="preserve"> obvious when we lay it out like this, but </w:t>
       </w:r>
       <w:r>
-        <w:t xml:space="preserve">data analysis </w:t>
-      </w:r>
-      <w:del w:id="8" w:author="Bob Rudis" w:date="2013-07-21T06:15:00Z">
+        <w:t>data analysis</w:t>
+      </w:r>
+      <w:ins w:id="8" w:author="Bob Rudis" w:date="2013-07-21T13:02:00Z">
+        <w:r>
+          <w:t xml:space="preserve"> is</w:t>
+        </w:r>
+      </w:ins>
+      <w:r>
+        <w:t xml:space="preserve"> </w:t>
+      </w:r>
+      <w:del w:id="9" w:author="Bob Rudis" w:date="2013-07-21T06:15:00Z">
         <w:r>
           <w:delText>is always done</w:delText>
         </w:r>
       </w:del>
-      <w:ins w:id="9" w:author="Bob Rudis" w:date="2013-07-21T06:15:00Z">
+      <w:ins w:id="10" w:author="Bob Rudis" w:date="2013-07-21T06:15:00Z">
         <w:r>
           <w:t xml:space="preserve">most </w:t>
         </w:r>
-        <w:commentRangeStart w:id="10"/>
+        <w:commentRangeStart w:id="11"/>
         <w:r>
           <w:t>fruitful</w:t>
         </w:r>
-        <w:commentRangeEnd w:id="10"/>
+        <w:commentRangeEnd w:id="11"/>
         <w:r>
           <w:rPr>
             <w:rStyle w:val="CommentReference"/>
             <w:snapToGrid/>
           </w:rPr>
-          <w:commentReference w:id="10"/>
+          <w:commentReference w:id="11"/>
         </w:r>
         <w:r>
           <w:t xml:space="preserve"> when performed</w:t>
@@ -1952,7 +1960,15 @@
         <w:pStyle w:val="Para"/>
       </w:pPr>
       <w:r>
-        <w:t xml:space="preserve">If you are reading this book, it is probably safe for us to assume that you already see value in moving towards a data-driven approach.  </w:t>
+        <w:t>If you are reading this book, it is probably safe for us to assume that you already see value in moving towards a data-driven approach</w:t>
+      </w:r>
+      <w:ins w:id="12" w:author="Bob Rudis" w:date="2013-07-21T13:03:00Z">
+        <w:r>
+          <w:t xml:space="preserve"> in information security</w:t>
+        </w:r>
+      </w:ins>
+      <w:r>
+        <w:t xml:space="preserve">.  </w:t>
       </w:r>
       <w:r>
         <w:t>Therefore, r</w:t>
@@ -2046,17 +2062,17 @@
       <w:r>
         <w:t xml:space="preserve"> point out in their </w:t>
       </w:r>
-      <w:commentRangeStart w:id="11"/>
+      <w:commentRangeStart w:id="13"/>
       <w:r>
         <w:t>2009 paper</w:t>
       </w:r>
-      <w:commentRangeEnd w:id="11"/>
+      <w:commentRangeEnd w:id="13"/>
       <w:r>
         <w:rPr>
           <w:rStyle w:val="CommentReference"/>
           <w:snapToGrid/>
         </w:rPr>
-        <w:commentReference w:id="11"/>
+        <w:commentReference w:id="13"/>
       </w:r>
       <w:r>
         <w:t xml:space="preserve">, determining when people will outperform algorithms is </w:t>
@@ -2106,11 +2122,7 @@
         <w:t xml:space="preserve"> approach that relies on purely human judgment and we should seek ways to augment and support that expertise.  Notice how</w:t>
       </w:r>
       <w:r>
-        <w:t xml:space="preserve"> we worded </w:t>
-      </w:r>
-      <w:r>
-        <w:lastRenderedPageBreak/>
-        <w:t>that last sentence because the distinction we are making here is important.  W</w:t>
+        <w:t xml:space="preserve"> we worded that last sentence because the distinction we are making here is important.  W</w:t>
       </w:r>
       <w:r>
         <w:t xml:space="preserve">e do not want to compare algorithms </w:t>
@@ -2193,6 +2205,7 @@
         <w:rPr>
           <w:b/>
         </w:rPr>
+        <w:lastRenderedPageBreak/>
         <w:t xml:space="preserve"> </w:t>
       </w:r>
       <w:r>
@@ -2214,7 +2227,15 @@
         <w:t>some</w:t>
       </w:r>
       <w:r>
-        <w:t xml:space="preserve"> ulterior motive.  However, we are in a different situation</w:t>
+        <w:t xml:space="preserve"> ulterior motive.  </w:t>
+      </w:r>
+      <w:ins w:id="14" w:author="Bob Rudis" w:date="2013-07-21T13:04:00Z">
+        <w:r>
+          <w:t xml:space="preserve">In a way, this distrust is grounded in our collective knowledge of just how easy it is to social engineer people. </w:t>
+        </w:r>
+      </w:ins>
+      <w:r>
+        <w:t>However, we are in a different situation</w:t>
       </w:r>
       <w:r>
         <w:t xml:space="preserve"> </w:t>
@@ -2256,10 +2277,58 @@
         <w:t xml:space="preserve">.  </w:t>
       </w:r>
       <w:r>
-        <w:t xml:space="preserve"> We cannot b</w:t>
-      </w:r>
-      <w:r>
-        <w:t>lame the tools for their misuse in social engineering efforts.</w:t>
+        <w:t xml:space="preserve"> We </w:t>
+      </w:r>
+      <w:del w:id="15" w:author="Bob Rudis" w:date="2013-07-21T13:06:00Z">
+        <w:r>
+          <w:delText>cannot b</w:delText>
+        </w:r>
+        <w:r>
+          <w:delText xml:space="preserve">lame the tools for their </w:delText>
+        </w:r>
+      </w:del>
+      <w:del w:id="16" w:author="Bob Rudis" w:date="2013-07-21T13:05:00Z">
+        <w:r>
+          <w:delText>misuse in social engineering efforts</w:delText>
+        </w:r>
+      </w:del>
+      <w:ins w:id="17" w:author="Bob Rudis" w:date="2013-07-21T13:06:00Z">
+        <w:r>
+          <w:t xml:space="preserve">need to be as comfortable with adding statistics to our </w:t>
+        </w:r>
+      </w:ins>
+      <w:ins w:id="18" w:author="Bob Rudis" w:date="2013-07-21T13:07:00Z">
+        <w:r>
+          <w:t>information</w:t>
+        </w:r>
+      </w:ins>
+      <w:ins w:id="19" w:author="Bob Rudis" w:date="2013-07-21T13:06:00Z">
+        <w:r>
+          <w:t xml:space="preserve"> </w:t>
+        </w:r>
+      </w:ins>
+      <w:ins w:id="20" w:author="Bob Rudis" w:date="2013-07-21T13:07:00Z">
+        <w:r>
+          <w:t xml:space="preserve">security </w:t>
+        </w:r>
+      </w:ins>
+      <w:ins w:id="21" w:author="Bob Rudis" w:date="2013-07-21T13:08:00Z">
+        <w:r>
+          <w:t>toolkit</w:t>
+        </w:r>
+      </w:ins>
+      <w:ins w:id="22" w:author="Bob Rudis" w:date="2013-07-21T13:07:00Z">
+        <w:r>
+          <w:t xml:space="preserve"> as we are with using </w:t>
+        </w:r>
+        <w:proofErr w:type="spellStart"/>
+        <w:r>
+          <w:t>Metasploit</w:t>
+        </w:r>
+      </w:ins>
+      <w:proofErr w:type="spellEnd"/>
+      <w:r>
+        <w:t>.</w:t>
       </w:r>
     </w:p>
     <w:p>
@@ -2330,7 +2399,7 @@
       <w:r>
         <w:t>This statement has two implications, first it says that whatever the problem is we’re trying to solve, we should be able to solve it with common sense</w:t>
       </w:r>
-      <w:del w:id="12" w:author="Bob Rudis" w:date="2013-07-21T06:19:00Z">
+      <w:del w:id="23" w:author="Bob Rudis" w:date="2013-07-21T06:19:00Z">
         <w:r>
           <w:delText xml:space="preserve"> (and yes there’s a joke here about common sense not being common)</w:delText>
         </w:r>
@@ -2359,12 +2428,12 @@
       <w:r>
         <w:t>e are generally better off with th</w:t>
       </w:r>
-      <w:ins w:id="13" w:author="Bob Rudis" w:date="2013-07-21T06:03:00Z">
+      <w:ins w:id="24" w:author="Bob Rudis" w:date="2013-07-21T06:03:00Z">
         <w:r>
           <w:t>a</w:t>
         </w:r>
       </w:ins>
-      <w:del w:id="14" w:author="Bob Rudis" w:date="2013-07-21T06:03:00Z">
+      <w:del w:id="25" w:author="Bob Rudis" w:date="2013-07-21T06:03:00Z">
         <w:r>
           <w:delText>e</w:delText>
         </w:r>
@@ -2404,12 +2473,12 @@
       <w:r>
         <w:t xml:space="preserve"> change in practices</w:t>
       </w:r>
-      <w:ins w:id="15" w:author="Bob Rudis" w:date="2013-07-21T06:04:00Z">
+      <w:ins w:id="26" w:author="Bob Rudis" w:date="2013-07-21T06:04:00Z">
         <w:r>
           <w:t xml:space="preserve"> </w:t>
         </w:r>
       </w:ins>
-      <w:del w:id="16" w:author="Bob Rudis" w:date="2013-07-21T06:04:00Z">
+      <w:del w:id="27" w:author="Bob Rudis" w:date="2013-07-21T06:04:00Z">
         <w:r>
           <w:delText xml:space="preserve">, </w:delText>
         </w:r>
@@ -2417,12 +2486,12 @@
       <w:r>
         <w:t>th</w:t>
       </w:r>
-      <w:ins w:id="17" w:author="Bob Rudis" w:date="2013-07-21T06:04:00Z">
+      <w:ins w:id="28" w:author="Bob Rudis" w:date="2013-07-21T06:04:00Z">
         <w:r>
           <w:t>a</w:t>
         </w:r>
       </w:ins>
-      <w:del w:id="18" w:author="Bob Rudis" w:date="2013-07-21T06:04:00Z">
+      <w:del w:id="29" w:author="Bob Rudis" w:date="2013-07-21T06:04:00Z">
         <w:r>
           <w:delText>e</w:delText>
         </w:r>
@@ -2455,11 +2524,7 @@
         <w:t xml:space="preserve">time to learn some of the basic </w:t>
       </w:r>
       <w:r>
-        <w:t xml:space="preserve">techniques and methods we are showing in this </w:t>
-      </w:r>
-      <w:r>
-        <w:lastRenderedPageBreak/>
-        <w:t xml:space="preserve">book.  </w:t>
+        <w:t xml:space="preserve">techniques and methods we are showing in this book.  </w:t>
       </w:r>
       <w:r>
         <w:t xml:space="preserve">The actual analysis itself can be fairly quick.  </w:t>
@@ -2505,7 +2570,7 @@
       <w:r>
         <w:t xml:space="preserve"> </w:t>
       </w:r>
-      <w:del w:id="19" w:author="Bob Rudis" w:date="2013-07-21T06:22:00Z">
+      <w:del w:id="30" w:author="Bob Rudis" w:date="2013-07-21T06:22:00Z">
         <w:r>
           <w:delText xml:space="preserve">This one is fairly interesting and an alternate </w:delText>
         </w:r>
@@ -2513,12 +2578,12 @@
           <w:delText>take on</w:delText>
         </w:r>
       </w:del>
-      <w:ins w:id="20" w:author="Bob Rudis" w:date="2013-07-21T06:22:00Z">
+      <w:ins w:id="31" w:author="Bob Rudis" w:date="2013-07-21T06:22:00Z">
         <w:r>
           <w:t>An alternate form of this objection</w:t>
         </w:r>
       </w:ins>
-      <w:del w:id="21" w:author="Bob Rudis" w:date="2013-07-21T06:22:00Z">
+      <w:del w:id="32" w:author="Bob Rudis" w:date="2013-07-21T06:22:00Z">
         <w:r>
           <w:delText xml:space="preserve"> this</w:delText>
         </w:r>
@@ -2535,32 +2600,36 @@
       <w:r>
         <w:t xml:space="preserve">when we start talking about risk analysis). </w:t>
       </w:r>
-      <w:del w:id="22" w:author="Bob Rudis" w:date="2013-07-21T06:23:00Z">
+      <w:del w:id="33" w:author="Bob Rudis" w:date="2013-07-21T06:23:00Z">
         <w:r>
           <w:delText>This sometimes is referring to the fact</w:delText>
         </w:r>
       </w:del>
-      <w:ins w:id="23" w:author="Bob Rudis" w:date="2013-07-21T06:23:00Z">
+      <w:ins w:id="34" w:author="Bob Rudis" w:date="2013-07-21T06:23:00Z">
         <w:r>
-          <w:t>Data-detractors argue that anything less than perfect data is nigh worthless to us and prevent</w:t>
+          <w:t xml:space="preserve">Data-detractors argue that anything </w:t>
+        </w:r>
+        <w:r>
+          <w:lastRenderedPageBreak/>
+          <w:t>less than perfect data is nigh worthless to us and prevent</w:t>
         </w:r>
       </w:ins>
-      <w:ins w:id="24" w:author="Bob Rudis" w:date="2013-07-21T06:24:00Z">
+      <w:ins w:id="35" w:author="Bob Rudis" w:date="2013-07-21T06:24:00Z">
         <w:r>
           <w:t>s</w:t>
         </w:r>
       </w:ins>
-      <w:ins w:id="25" w:author="Bob Rudis" w:date="2013-07-21T06:23:00Z">
+      <w:ins w:id="36" w:author="Bob Rudis" w:date="2013-07-21T06:23:00Z">
         <w:r>
           <w:t xml:space="preserve"> us</w:t>
         </w:r>
       </w:ins>
-      <w:ins w:id="26" w:author="Bob Rudis" w:date="2013-07-21T06:24:00Z">
+      <w:ins w:id="37" w:author="Bob Rudis" w:date="2013-07-21T06:24:00Z">
         <w:r>
           <w:t xml:space="preserve"> </w:t>
         </w:r>
       </w:ins>
-      <w:del w:id="27" w:author="Bob Rudis" w:date="2013-07-21T06:24:00Z">
+      <w:del w:id="38" w:author="Bob Rudis" w:date="2013-07-21T06:24:00Z">
         <w:r>
           <w:delText xml:space="preserve"> that we cannot </w:delText>
         </w:r>
@@ -2568,7 +2637,7 @@
           <w:delText xml:space="preserve">create </w:delText>
         </w:r>
       </w:del>
-      <w:ins w:id="28" w:author="Bob Rudis" w:date="2013-07-21T06:24:00Z">
+      <w:ins w:id="39" w:author="Bob Rudis" w:date="2013-07-21T06:24:00Z">
         <w:r>
           <w:t xml:space="preserve">creating </w:t>
         </w:r>
@@ -2576,17 +2645,17 @@
       <w:r>
         <w:t>well-designed</w:t>
       </w:r>
-      <w:del w:id="29" w:author="Bob Rudis" w:date="2013-07-21T06:24:00Z">
+      <w:del w:id="40" w:author="Bob Rudis" w:date="2013-07-21T06:24:00Z">
         <w:r>
           <w:delText xml:space="preserve"> </w:delText>
         </w:r>
       </w:del>
-      <w:ins w:id="30" w:author="Bob Rudis" w:date="2013-07-21T06:24:00Z">
+      <w:ins w:id="41" w:author="Bob Rudis" w:date="2013-07-21T06:24:00Z">
         <w:r>
           <w:t xml:space="preserve"> experiments</w:t>
         </w:r>
       </w:ins>
-      <w:del w:id="31" w:author="Bob Rudis" w:date="2013-07-21T06:24:00Z">
+      <w:del w:id="42" w:author="Bob Rudis" w:date="2013-07-21T06:24:00Z">
         <w:r>
           <w:delText>experiments and anything less than perfect data is worthless to us</w:delText>
         </w:r>
@@ -2594,7 +2663,7 @@
       <w:r>
         <w:t xml:space="preserve">.  This </w:t>
       </w:r>
-      <w:ins w:id="32" w:author="Bob Rudis" w:date="2013-07-21T06:24:00Z">
+      <w:ins w:id="43" w:author="Bob Rudis" w:date="2013-07-21T06:24:00Z">
         <w:r>
           <w:t xml:space="preserve">posit </w:t>
         </w:r>
@@ -2602,7 +2671,7 @@
       <w:r>
         <w:t xml:space="preserve">is </w:t>
       </w:r>
-      <w:del w:id="33" w:author="Bob Rudis" w:date="2013-07-21T06:21:00Z">
+      <w:del w:id="44" w:author="Bob Rudis" w:date="2013-07-21T06:21:00Z">
         <w:r>
           <w:delText xml:space="preserve">not only </w:delText>
         </w:r>
@@ -2610,7 +2679,7 @@
       <w:r>
         <w:t>untrue</w:t>
       </w:r>
-      <w:del w:id="34" w:author="Bob Rudis" w:date="2013-07-21T06:21:00Z">
+      <w:del w:id="45" w:author="Bob Rudis" w:date="2013-07-21T06:21:00Z">
         <w:r>
           <w:delText xml:space="preserve">, it </w:delText>
         </w:r>
@@ -2618,7 +2687,7 @@
           <w:delText>is</w:delText>
         </w:r>
       </w:del>
-      <w:ins w:id="35" w:author="Bob Rudis" w:date="2013-07-21T06:21:00Z">
+      <w:ins w:id="46" w:author="Bob Rudis" w:date="2013-07-21T06:21:00Z">
         <w:r>
           <w:t xml:space="preserve"> and</w:t>
         </w:r>
@@ -2632,30 +2701,32 @@
       <w:r>
         <w:t xml:space="preserve"> to progress</w:t>
       </w:r>
-      <w:ins w:id="36" w:author="Bob Rudis" w:date="2013-07-21T06:25:00Z">
+      <w:ins w:id="47" w:author="Bob Rudis" w:date="2013-07-21T06:25:00Z">
         <w:r>
           <w:t xml:space="preserve">, </w:t>
         </w:r>
       </w:ins>
-      <w:del w:id="37" w:author="Bob Rudis" w:date="2013-07-21T06:25:00Z">
+      <w:del w:id="48" w:author="Bob Rudis" w:date="2013-07-21T06:25:00Z">
         <w:r>
           <w:delText>.</w:delText>
         </w:r>
       </w:del>
-      <w:proofErr w:type="gramStart"/>
-      <w:r>
-        <w:t xml:space="preserve">  </w:t>
-      </w:r>
-      <w:ins w:id="38" w:author="Bob Rudis" w:date="2013-07-21T06:25:00Z">
+      <w:del w:id="49" w:author="Bob Rudis" w:date="2013-07-21T13:09:00Z">
         <w:r>
-          <w:t>for</w:t>
+          <w:delText xml:space="preserve">  </w:delText>
         </w:r>
-        <w:proofErr w:type="gramEnd"/>
+      </w:del>
+      <w:ins w:id="50" w:author="Bob Rudis" w:date="2013-07-21T13:09:00Z">
+        <w:r>
+          <w:t xml:space="preserve"> for</w:t>
+        </w:r>
+      </w:ins>
+      <w:ins w:id="51" w:author="Bob Rudis" w:date="2013-07-21T06:25:00Z">
         <w:r>
           <w:t xml:space="preserve"> i</w:t>
         </w:r>
       </w:ins>
-      <w:del w:id="39" w:author="Bob Rudis" w:date="2013-07-21T06:25:00Z">
+      <w:del w:id="52" w:author="Bob Rudis" w:date="2013-07-21T06:25:00Z">
         <w:r>
           <w:delText>I</w:delText>
         </w:r>
@@ -2675,17 +2746,17 @@
       <w:r>
         <w:t xml:space="preserve">. </w:t>
       </w:r>
-      <w:del w:id="40" w:author="Bob Rudis" w:date="2013-07-21T06:25:00Z">
+      <w:del w:id="53" w:author="Bob Rudis" w:date="2013-07-21T06:25:00Z">
         <w:r>
           <w:delText xml:space="preserve"> But </w:delText>
         </w:r>
       </w:del>
-      <w:ins w:id="41" w:author="Bob Rudis" w:date="2013-07-21T06:25:00Z">
+      <w:ins w:id="54" w:author="Bob Rudis" w:date="2013-07-21T06:25:00Z">
         <w:r>
           <w:t>M</w:t>
         </w:r>
       </w:ins>
-      <w:del w:id="42" w:author="Bob Rudis" w:date="2013-07-21T06:25:00Z">
+      <w:del w:id="55" w:author="Bob Rudis" w:date="2013-07-21T06:25:00Z">
         <w:r>
           <w:delText>m</w:delText>
         </w:r>
@@ -2702,7 +2773,7 @@
       <w:r>
         <w:rPr>
           <w:i/>
-          <w:rPrChange w:id="43" w:author="Bob Rudis" w:date="2013-07-21T06:25:00Z">
+          <w:rPrChange w:id="56" w:author="Bob Rudis" w:date="2013-07-21T06:25:00Z">
             <w:rPr/>
           </w:rPrChange>
         </w:rPr>
@@ -2711,12 +2782,12 @@
       <w:r>
         <w:t xml:space="preserve"> perfect data</w:t>
       </w:r>
-      <w:ins w:id="44" w:author="Bob Rudis" w:date="2013-07-21T06:25:00Z">
+      <w:ins w:id="57" w:author="Bob Rudis" w:date="2013-07-21T06:25:00Z">
         <w:r>
           <w:t xml:space="preserve">; </w:t>
         </w:r>
       </w:ins>
-      <w:del w:id="45" w:author="Bob Rudis" w:date="2013-07-21T06:25:00Z">
+      <w:del w:id="58" w:author="Bob Rudis" w:date="2013-07-21T06:25:00Z">
         <w:r>
           <w:delText xml:space="preserve">, </w:delText>
         </w:r>
@@ -2730,12 +2801,12 @@
       <w:r>
         <w:t xml:space="preserve">need methods to learn from the messy data we do have.  </w:t>
       </w:r>
-      <w:del w:id="46" w:author="Bob Rudis" w:date="2013-07-21T06:25:00Z">
+      <w:del w:id="59" w:author="Bob Rudis" w:date="2013-07-21T06:25:00Z">
         <w:r>
           <w:delText>And a</w:delText>
         </w:r>
       </w:del>
-      <w:ins w:id="47" w:author="Bob Rudis" w:date="2013-07-21T06:25:00Z">
+      <w:ins w:id="60" w:author="Bob Rudis" w:date="2013-07-21T06:25:00Z">
         <w:r>
           <w:t>A</w:t>
         </w:r>
@@ -2752,7 +2823,7 @@
       <w:r>
         <w:rPr>
           <w:i/>
-          <w:rPrChange w:id="48" w:author="Bob Rudis" w:date="2013-07-21T06:26:00Z">
+          <w:rPrChange w:id="61" w:author="Bob Rudis" w:date="2013-07-21T06:26:00Z">
             <w:rPr/>
           </w:rPrChange>
         </w:rPr>
@@ -2761,12 +2832,12 @@
       <w:r>
         <w:t xml:space="preserve">.”  </w:t>
       </w:r>
-      <w:ins w:id="49" w:author="Bob Rudis" w:date="2013-07-21T06:27:00Z">
+      <w:ins w:id="62" w:author="Bob Rudis" w:date="2013-07-21T06:27:00Z">
         <w:r>
           <w:t>So, g</w:t>
         </w:r>
       </w:ins>
-      <w:del w:id="50" w:author="Bob Rudis" w:date="2013-07-21T06:27:00Z">
+      <w:del w:id="63" w:author="Bob Rudis" w:date="2013-07-21T06:27:00Z">
         <w:r>
           <w:delText>G</w:delText>
         </w:r>
@@ -2774,27 +2845,27 @@
       <w:r>
         <w:t>enerally speaking</w:t>
       </w:r>
-      <w:ins w:id="51" w:author="Bob Rudis" w:date="2013-07-21T06:28:00Z">
+      <w:ins w:id="64" w:author="Bob Rudis" w:date="2013-07-21T06:28:00Z">
         <w:r>
           <w:t xml:space="preserve">, data for security analysis absolutely exists, </w:t>
         </w:r>
       </w:ins>
-      <w:ins w:id="52" w:author="Bob Rudis" w:date="2013-07-21T06:29:00Z">
+      <w:ins w:id="65" w:author="Bob Rudis" w:date="2013-07-21T06:29:00Z">
         <w:r>
           <w:t>often</w:t>
         </w:r>
       </w:ins>
-      <w:ins w:id="53" w:author="Bob Rudis" w:date="2013-07-21T06:28:00Z">
+      <w:ins w:id="66" w:author="Bob Rudis" w:date="2013-07-21T06:28:00Z">
         <w:r>
           <w:t xml:space="preserve"> </w:t>
         </w:r>
       </w:ins>
-      <w:ins w:id="54" w:author="Bob Rudis" w:date="2013-07-21T06:29:00Z">
+      <w:ins w:id="67" w:author="Bob Rudis" w:date="2013-07-21T06:29:00Z">
         <w:r>
           <w:t xml:space="preserve">times just waiting to be collected. </w:t>
         </w:r>
       </w:ins>
-      <w:del w:id="55" w:author="Bob Rudis" w:date="2013-07-21T06:28:00Z">
+      <w:del w:id="68" w:author="Bob Rudis" w:date="2013-07-21T06:28:00Z">
         <w:r>
           <w:delText>, we do have th</w:delText>
         </w:r>
@@ -2805,12 +2876,12 @@
           <w:delText>dat</w:delText>
         </w:r>
       </w:del>
-      <w:del w:id="56" w:author="Bob Rudis" w:date="2013-07-21T06:27:00Z">
+      <w:del w:id="69" w:author="Bob Rudis" w:date="2013-07-21T06:27:00Z">
         <w:r>
           <w:delText>a</w:delText>
         </w:r>
       </w:del>
-      <w:del w:id="57" w:author="Bob Rudis" w:date="2013-07-21T06:29:00Z">
+      <w:del w:id="70" w:author="Bob Rudis" w:date="2013-07-21T06:29:00Z">
         <w:r>
           <w:delText xml:space="preserve"> and </w:delText>
         </w:r>
@@ -2824,12 +2895,12 @@
       <w:r>
         <w:t xml:space="preserve"> </w:t>
       </w:r>
-      <w:ins w:id="58" w:author="Bob Rudis" w:date="2013-07-21T06:31:00Z">
+      <w:ins w:id="71" w:author="Bob Rudis" w:date="2013-07-21T06:31:00Z">
         <w:r>
           <w:t xml:space="preserve">And, </w:t>
         </w:r>
       </w:ins>
-      <w:del w:id="59" w:author="Bob Rudis" w:date="2013-07-21T06:30:00Z">
+      <w:del w:id="72" w:author="Bob Rudis" w:date="2013-07-21T06:30:00Z">
         <w:r>
           <w:delText>they</w:delText>
         </w:r>
@@ -2837,17 +2908,17 @@
           <w:delText xml:space="preserve"> </w:delText>
         </w:r>
       </w:del>
-      <w:ins w:id="60" w:author="Bob Rudis" w:date="2013-07-21T06:30:00Z">
+      <w:ins w:id="73" w:author="Bob Rudis" w:date="2013-07-21T06:30:00Z">
         <w:r>
           <w:t xml:space="preserve">even </w:t>
         </w:r>
       </w:ins>
-      <w:ins w:id="61" w:author="Bob Rudis" w:date="2013-07-21T06:31:00Z">
+      <w:ins w:id="74" w:author="Bob Rudis" w:date="2013-07-21T06:31:00Z">
         <w:r>
           <w:t>somewhat sketchy</w:t>
         </w:r>
       </w:ins>
-      <w:ins w:id="62" w:author="Bob Rudis" w:date="2013-07-21T06:30:00Z">
+      <w:ins w:id="75" w:author="Bob Rudis" w:date="2013-07-21T06:30:00Z">
         <w:r>
           <w:t xml:space="preserve"> data </w:t>
         </w:r>
@@ -2858,7 +2929,7 @@
       <w:r>
         <w:t xml:space="preserve">llected with a few alterations and </w:t>
       </w:r>
-      <w:ins w:id="63" w:author="Bob Rudis" w:date="2013-07-21T06:31:00Z">
+      <w:ins w:id="76" w:author="Bob Rudis" w:date="2013-07-21T06:31:00Z">
         <w:r>
           <w:t xml:space="preserve">analyzed with </w:t>
         </w:r>
@@ -2866,13 +2937,31 @@
       <w:r>
         <w:t xml:space="preserve">modern data analysis methods </w:t>
       </w:r>
-      <w:ins w:id="64" w:author="Bob Rudis" w:date="2013-07-21T06:31:00Z">
+      <w:ins w:id="77" w:author="Bob Rudis" w:date="2013-07-21T06:31:00Z">
         <w:r>
           <w:t xml:space="preserve">that </w:t>
         </w:r>
       </w:ins>
       <w:r>
-        <w:t>have evolved to work with data that is noisy, incomplete and imperfect.</w:t>
+        <w:t xml:space="preserve">have evolved to work with </w:t>
+      </w:r>
+      <w:ins w:id="78" w:author="Bob Rudis" w:date="2013-07-21T13:10:00Z">
+        <w:r>
+          <w:t xml:space="preserve">noisy, incomplete and imperfect </w:t>
+        </w:r>
+      </w:ins>
+      <w:del w:id="79" w:author="Bob Rudis" w:date="2013-07-21T13:10:00Z">
+        <w:r>
+          <w:delText>data that is noisy, incomplete and imperfect</w:delText>
+        </w:r>
+      </w:del>
+      <w:ins w:id="80" w:author="Bob Rudis" w:date="2013-07-21T13:10:00Z">
+        <w:r>
+          <w:t>data</w:t>
+        </w:r>
+      </w:ins>
+      <w:r>
+        <w:t>.</w:t>
       </w:r>
     </w:p>
     <w:p>
@@ -2954,15 +3043,33 @@
       <w:r>
         <w:t xml:space="preserve">  Confidence needs to be balanced with humility and the ability to update our belief based on new evidence. </w:t>
       </w:r>
-      <w:commentRangeStart w:id="65"/>
-      <w:r>
-        <w:t xml:space="preserve">This obstacle in data analysis is not just limited to the analyst.  </w:t>
+      <w:commentRangeStart w:id="81"/>
+      <w:r>
+        <w:t xml:space="preserve">This obstacle in data analysis is not just limited to the </w:t>
+      </w:r>
+      <w:ins w:id="82" w:author="Bob Rudis" w:date="2013-07-21T13:11:00Z">
+        <w:r>
+          <w:t xml:space="preserve">primary </w:t>
+        </w:r>
+      </w:ins>
+      <w:r>
+        <w:t xml:space="preserve">analyst.  </w:t>
       </w:r>
       <w:r>
         <w:t xml:space="preserve">Other domain experts </w:t>
       </w:r>
-      <w:r>
-        <w:t xml:space="preserve">around the analysis will have to come face to face with </w:t>
+      <w:del w:id="83" w:author="Bob Rudis" w:date="2013-07-21T13:11:00Z">
+        <w:r>
+          <w:delText xml:space="preserve">around </w:delText>
+        </w:r>
+      </w:del>
+      <w:ins w:id="84" w:author="Bob Rudis" w:date="2013-07-21T13:11:00Z">
+        <w:r>
+          <w:t xml:space="preserve">involved in </w:t>
+        </w:r>
+      </w:ins>
+      <w:r>
+        <w:t xml:space="preserve">the analysis will have to come face to face with </w:t>
       </w:r>
       <w:r>
         <w:t>their</w:t>
@@ -2976,13 +3083,13 @@
       <w:r>
         <w:t xml:space="preserve"> world isn’t flat</w:t>
       </w:r>
-      <w:commentRangeEnd w:id="65"/>
+      <w:commentRangeEnd w:id="81"/>
       <w:r>
         <w:rPr>
           <w:rStyle w:val="CommentReference"/>
           <w:snapToGrid/>
         </w:rPr>
-        <w:commentReference w:id="65"/>
+        <w:commentReference w:id="81"/>
       </w:r>
       <w:r>
         <w:t>.</w:t>
@@ -3027,7 +3134,7 @@
       <w:pPr>
         <w:pStyle w:val="FeatureTitle"/>
       </w:pPr>
-      <w:commentRangeStart w:id="66"/>
+      <w:commentRangeStart w:id="85"/>
       <w:r>
         <w:t>Smoking is unhealthy, right?</w:t>
       </w:r>
@@ -3062,90 +3169,93 @@
       </w:r>
       <w:proofErr w:type="spellStart"/>
       <w:r>
+        <w:t>epidermoid</w:t>
+      </w:r>
+      <w:proofErr w:type="spellEnd"/>
+      <w:r>
+        <w:t xml:space="preserve"> carcinoma of the lung were on the rise and medical experts sought to understand why.  </w:t>
+      </w:r>
+      <w:r>
+        <w:t>S</w:t>
+      </w:r>
+      <w:r>
+        <w:t xml:space="preserve">tudies </w:t>
+      </w:r>
+      <w:r>
+        <w:t xml:space="preserve">starting in the 1950’s </w:t>
+      </w:r>
+      <w:r>
+        <w:t>would show correlation</w:t>
+      </w:r>
+      <w:r>
+        <w:t xml:space="preserve"> </w:t>
+      </w:r>
+      <w:r>
+        <w:t>between</w:t>
+      </w:r>
+      <w:r>
+        <w:t xml:space="preserve"> smoking</w:t>
+      </w:r>
+      <w:r>
+        <w:t xml:space="preserve"> and lung cancer</w:t>
+      </w:r>
+      <w:r>
+        <w:t xml:space="preserve">, but </w:t>
+      </w:r>
+      <w:r>
+        <w:t xml:space="preserve">they </w:t>
+      </w:r>
+      <w:r>
+        <w:t xml:space="preserve">often had flaws.  These flaws were not errors </w:t>
+      </w:r>
+      <w:r>
+        <w:t xml:space="preserve">or mistakes </w:t>
+      </w:r>
+      <w:r>
+        <w:t>in anyway, the flaws were present because the real world presented imperfect data and the researchers did the best they could to compensate for the imperfect data (</w:t>
+      </w:r>
+      <w:r>
+        <w:t>remember the real world is messy)</w:t>
+      </w:r>
+      <w:r>
+        <w:t>.</w:t>
+      </w:r>
+      <w:r>
+        <w:t xml:space="preserve"> </w:t>
+      </w:r>
+      <w:r>
+        <w:t>R. A. Fisher (</w:t>
+      </w:r>
+      <w:r>
+        <w:t xml:space="preserve">who was </w:t>
+      </w:r>
+      <w:r>
+        <w:t>often shown smoking</w:t>
+      </w:r>
+      <w:r>
+        <w:t xml:space="preserve"> on his pipe)</w:t>
+      </w:r>
+      <w:r>
+        <w:t xml:space="preserve"> </w:t>
+      </w:r>
+      <w:r>
+        <w:t xml:space="preserve">was an outspoken opponent of </w:t>
+      </w:r>
+      <w:r>
+        <w:t xml:space="preserve">those </w:t>
+      </w:r>
+      <w:r>
+        <w:t>studies and would put co</w:t>
+      </w:r>
+      <w:r>
+        <w:t>nsiderable effort into dissecting and refuting the techniques a</w:t>
+      </w:r>
+      <w:r>
+        <w:t xml:space="preserve">nd </w:t>
+      </w:r>
+      <w:r>
         <w:lastRenderedPageBreak/>
-        <w:t>epidermoid</w:t>
-      </w:r>
-      <w:proofErr w:type="spellEnd"/>
-      <w:r>
-        <w:t xml:space="preserve"> carcinoma of the lung were on the rise and medical experts sought to understand why.  </w:t>
-      </w:r>
-      <w:r>
-        <w:t>S</w:t>
-      </w:r>
-      <w:r>
-        <w:t xml:space="preserve">tudies </w:t>
-      </w:r>
-      <w:r>
-        <w:t xml:space="preserve">starting in the 1950’s </w:t>
-      </w:r>
-      <w:r>
-        <w:t>would show correlation</w:t>
-      </w:r>
-      <w:r>
-        <w:t xml:space="preserve"> </w:t>
-      </w:r>
-      <w:r>
-        <w:t>between</w:t>
-      </w:r>
-      <w:r>
-        <w:t xml:space="preserve"> smoking</w:t>
-      </w:r>
-      <w:r>
-        <w:t xml:space="preserve"> and lung cancer</w:t>
-      </w:r>
-      <w:r>
-        <w:t xml:space="preserve">, but </w:t>
-      </w:r>
-      <w:r>
-        <w:t xml:space="preserve">they </w:t>
-      </w:r>
-      <w:r>
-        <w:t xml:space="preserve">often had flaws.  These flaws were not errors </w:t>
-      </w:r>
-      <w:r>
-        <w:t xml:space="preserve">or mistakes </w:t>
-      </w:r>
-      <w:r>
-        <w:t>in anyway, the flaws were present because the real world presented imperfect data and the researchers did the best they could to compensate for the imperfect data (</w:t>
-      </w:r>
-      <w:r>
-        <w:t>remember the real world is messy)</w:t>
-      </w:r>
-      <w:r>
-        <w:t>.</w:t>
-      </w:r>
-      <w:r>
-        <w:t xml:space="preserve"> </w:t>
-      </w:r>
-      <w:r>
-        <w:t>R. A. Fisher (</w:t>
-      </w:r>
-      <w:r>
-        <w:t xml:space="preserve">who was </w:t>
-      </w:r>
-      <w:r>
-        <w:t>often shown smoking</w:t>
-      </w:r>
-      <w:r>
-        <w:t xml:space="preserve"> on his pipe)</w:t>
-      </w:r>
-      <w:r>
-        <w:t xml:space="preserve"> </w:t>
-      </w:r>
-      <w:r>
-        <w:t xml:space="preserve">was an outspoken opponent of </w:t>
-      </w:r>
-      <w:r>
-        <w:t xml:space="preserve">those </w:t>
-      </w:r>
-      <w:r>
-        <w:t>studies and would put co</w:t>
-      </w:r>
-      <w:r>
-        <w:t>nsiderable effort into dissecting and refuting the techniques a</w:t>
-      </w:r>
-      <w:r>
-        <w:t>nd conclusions</w:t>
+        <w:t>conclusions</w:t>
       </w:r>
       <w:r>
         <w:t xml:space="preserve"> in those studies.  His personal belief was being expressed </w:t>
@@ -3210,7 +3320,7 @@
         <w:t xml:space="preserve">slowly fell silent. </w:t>
       </w:r>
     </w:p>
-    <w:commentRangeEnd w:id="66"/>
+    <w:commentRangeEnd w:id="85"/>
     <w:p>
       <w:pPr>
         <w:pStyle w:val="H3"/>
@@ -3222,7 +3332,7 @@
           <w:b w:val="0"/>
           <w:snapToGrid/>
         </w:rPr>
-        <w:commentReference w:id="66"/>
+        <w:commentReference w:id="85"/>
       </w:r>
       <w:r>
         <w:t>Programming</w:t>
@@ -3245,14 +3355,40 @@
         <w:t xml:space="preserve"> it can get a little messy.  Okay, that’s an understatement</w:t>
       </w:r>
       <w:r>
-        <w:t>.  Working with data is a lot more uncertain and messy th</w:t>
-      </w:r>
-      <w:ins w:id="67" w:author="Bob Rudis" w:date="2013-07-21T06:04:00Z">
+        <w:t xml:space="preserve">.  Working with data is </w:t>
+      </w:r>
+      <w:del w:id="86" w:author="Bob Rudis" w:date="2013-07-21T13:11:00Z">
+        <w:r>
+          <w:delText>a lot</w:delText>
+        </w:r>
+      </w:del>
+      <w:ins w:id="87" w:author="Bob Rudis" w:date="2013-07-21T13:11:00Z">
+        <w:r>
+          <w:t>a great deal</w:t>
+        </w:r>
+      </w:ins>
+      <w:r>
+        <w:t xml:space="preserve"> more uncertain and </w:t>
+      </w:r>
+      <w:del w:id="88" w:author="Bob Rudis" w:date="2013-07-21T13:12:00Z">
+        <w:r>
+          <w:delText xml:space="preserve">messy </w:delText>
+        </w:r>
+      </w:del>
+      <w:ins w:id="89" w:author="Bob Rudis" w:date="2013-07-21T13:12:00Z">
+        <w:r>
+          <w:t xml:space="preserve">unkempt </w:t>
+        </w:r>
+      </w:ins>
+      <w:r>
+        <w:t>th</w:t>
+      </w:r>
+      <w:ins w:id="90" w:author="Bob Rudis" w:date="2013-07-21T06:04:00Z">
         <w:r>
           <w:t>a</w:t>
         </w:r>
       </w:ins>
-      <w:del w:id="68" w:author="Bob Rudis" w:date="2013-07-21T06:04:00Z">
+      <w:del w:id="91" w:author="Bob Rudis" w:date="2013-07-21T06:04:00Z">
         <w:r>
           <w:delText>e</w:delText>
         </w:r>
@@ -3261,26 +3397,67 @@
         <w:t>n people think</w:t>
       </w:r>
       <w:r>
-        <w:t xml:space="preserve"> and unfortunately the mess usually </w:t>
+        <w:t xml:space="preserve"> and</w:t>
+      </w:r>
+      <w:ins w:id="92" w:author="Bob Rudis" w:date="2013-07-21T13:12:00Z">
+        <w:r>
+          <w:t>,</w:t>
+        </w:r>
+      </w:ins>
+      <w:r>
+        <w:t xml:space="preserve"> unfortunately</w:t>
+      </w:r>
+      <w:ins w:id="93" w:author="Bob Rudis" w:date="2013-07-21T13:12:00Z">
+        <w:r>
+          <w:t>,</w:t>
+        </w:r>
+      </w:ins>
+      <w:r>
+        <w:t xml:space="preserve"> the mess usually </w:t>
       </w:r>
       <w:r>
         <w:t>appears</w:t>
       </w:r>
       <w:r>
-        <w:t xml:space="preserve"> early on when we collect and prepare the data.  This is something that many classes in statistics never p</w:t>
-      </w:r>
-      <w:r>
-        <w:t>repare their students for.  The professors</w:t>
-      </w:r>
+        <w:t xml:space="preserve"> early on when we</w:t>
+      </w:r>
+      <w:ins w:id="94" w:author="Bob Rudis" w:date="2013-07-21T13:12:00Z">
+        <w:r>
+          <w:t xml:space="preserve"> are attempting to</w:t>
+        </w:r>
+      </w:ins>
+      <w:r>
+        <w:t xml:space="preserve"> collect and prepare the data.  This is something that many classes in statistics never p</w:t>
+      </w:r>
+      <w:r>
+        <w:t xml:space="preserve">repare their students for.  </w:t>
+      </w:r>
+      <w:del w:id="95" w:author="Bob Rudis" w:date="2013-07-21T13:12:00Z">
+        <w:r>
+          <w:delText>The professors</w:delText>
+        </w:r>
+      </w:del>
+      <w:ins w:id="96" w:author="Bob Rudis" w:date="2013-07-21T13:12:00Z">
+        <w:r>
+          <w:t>Professors</w:t>
+        </w:r>
+      </w:ins>
       <w:r>
         <w:t xml:space="preserve"> hand out rather nice and neat data sets</w:t>
       </w:r>
       <w:r>
         <w:t xml:space="preserve"> ready to be imported into the analysis tool du jour. </w:t>
       </w:r>
-      <w:r>
-        <w:t>But o</w:t>
-      </w:r>
+      <w:del w:id="97" w:author="Bob Rudis" w:date="2013-07-21T13:13:00Z">
+        <w:r>
+          <w:delText>But o</w:delText>
+        </w:r>
+      </w:del>
+      <w:ins w:id="98" w:author="Bob Rudis" w:date="2013-07-21T13:13:00Z">
+        <w:r>
+          <w:t>O</w:t>
+        </w:r>
+      </w:ins>
       <w:r>
         <w:t xml:space="preserve">nce </w:t>
       </w:r>
@@ -3290,12 +3467,12 @@
       <w:r>
         <w:t xml:space="preserve">the world is a disorganized and </w:t>
       </w:r>
-      <w:del w:id="69" w:author="Bob Rudis" w:date="2013-07-21T06:39:00Z">
+      <w:del w:id="99" w:author="Bob Rudis" w:date="2013-07-21T06:39:00Z">
         <w:r>
           <w:delText>messy</w:delText>
         </w:r>
       </w:del>
-      <w:ins w:id="70" w:author="Bob Rudis" w:date="2013-07-21T06:39:00Z">
+      <w:ins w:id="100" w:author="Bob Rudis" w:date="2013-07-21T06:39:00Z">
         <w:r>
           <w:t>chaotic</w:t>
         </w:r>
@@ -3332,12 +3509,12 @@
       <w:r>
         <w:t xml:space="preserve"> and overall quality.  </w:t>
       </w:r>
-      <w:del w:id="71" w:author="Bob Rudis" w:date="2013-07-21T06:41:00Z">
+      <w:del w:id="101" w:author="Bob Rudis" w:date="2013-07-21T06:41:00Z">
         <w:r>
           <w:delText>The data</w:delText>
         </w:r>
       </w:del>
-      <w:ins w:id="72" w:author="Bob Rudis" w:date="2013-07-21T06:41:00Z">
+      <w:ins w:id="102" w:author="Bob Rudis" w:date="2013-07-21T06:41:00Z">
         <w:r>
           <w:t>It</w:t>
         </w:r>
@@ -3345,12 +3522,12 @@
       <w:r>
         <w:t xml:space="preserve"> may be embedded in unstructured or semi-structured log files</w:t>
       </w:r>
-      <w:ins w:id="73" w:author="Bob Rudis" w:date="2013-07-21T06:41:00Z">
+      <w:ins w:id="103" w:author="Bob Rudis" w:date="2013-07-21T06:41:00Z">
         <w:r>
           <w:t xml:space="preserve">. It may need </w:t>
         </w:r>
       </w:ins>
-      <w:del w:id="74" w:author="Bob Rudis" w:date="2013-07-21T06:41:00Z">
+      <w:del w:id="104" w:author="Bob Rudis" w:date="2013-07-21T06:41:00Z">
         <w:r>
           <w:delText xml:space="preserve"> or maybe it needs </w:delText>
         </w:r>
@@ -3358,22 +3535,22 @@
       <w:r>
         <w:t>to be scraped from a website</w:t>
       </w:r>
-      <w:ins w:id="75" w:author="Bob Rudis" w:date="2013-07-21T06:41:00Z">
+      <w:ins w:id="105" w:author="Bob Rudis" w:date="2013-07-21T06:41:00Z">
         <w:r>
           <w:t xml:space="preserve">. </w:t>
         </w:r>
       </w:ins>
-      <w:del w:id="76" w:author="Bob Rudis" w:date="2013-07-21T06:41:00Z">
+      <w:del w:id="106" w:author="Bob Rudis" w:date="2013-07-21T06:41:00Z">
         <w:r>
           <w:delText xml:space="preserve">, </w:delText>
         </w:r>
       </w:del>
-      <w:ins w:id="77" w:author="Bob Rudis" w:date="2013-07-21T06:42:00Z">
+      <w:ins w:id="107" w:author="Bob Rudis" w:date="2013-07-21T06:42:00Z">
         <w:r>
           <w:t>Or,</w:t>
         </w:r>
       </w:ins>
-      <w:del w:id="78" w:author="Bob Rudis" w:date="2013-07-21T06:42:00Z">
+      <w:del w:id="108" w:author="Bob Rudis" w:date="2013-07-21T06:42:00Z">
         <w:r>
           <w:delText>or</w:delText>
         </w:r>
@@ -3381,12 +3558,12 @@
       <w:r>
         <w:t xml:space="preserve"> in </w:t>
       </w:r>
-      <w:del w:id="79" w:author="Bob Rudis" w:date="2013-07-21T06:42:00Z">
+      <w:del w:id="109" w:author="Bob Rudis" w:date="2013-07-21T06:42:00Z">
         <w:r>
           <w:delText xml:space="preserve">really bad </w:delText>
         </w:r>
       </w:del>
-      <w:ins w:id="80" w:author="Bob Rudis" w:date="2013-07-21T06:42:00Z">
+      <w:ins w:id="110" w:author="Bob Rudis" w:date="2013-07-21T06:42:00Z">
         <w:r>
           <w:t xml:space="preserve">extreme </w:t>
         </w:r>
@@ -3394,12 +3571,12 @@
       <w:r>
         <w:t xml:space="preserve">cases, data </w:t>
       </w:r>
-      <w:del w:id="81" w:author="Bob Rudis" w:date="2013-07-21T06:42:00Z">
+      <w:del w:id="111" w:author="Bob Rudis" w:date="2013-07-21T06:42:00Z">
         <w:r>
           <w:delText xml:space="preserve">comes </w:delText>
         </w:r>
       </w:del>
-      <w:ins w:id="82" w:author="Bob Rudis" w:date="2013-07-21T06:42:00Z">
+      <w:ins w:id="112" w:author="Bob Rudis" w:date="2013-07-21T06:42:00Z">
         <w:r>
           <w:t xml:space="preserve">may come </w:t>
         </w:r>
@@ -3407,20 +3584,30 @@
       <w:r>
         <w:t>in an overly complex and thoroughly frustrating format known as XML.  Somehow</w:t>
       </w:r>
-      <w:ins w:id="83" w:author="Bob Rudis" w:date="2013-07-21T06:42:00Z">
+      <w:ins w:id="113" w:author="Bob Rudis" w:date="2013-07-21T06:42:00Z">
         <w:r>
-          <w:t xml:space="preserve">, we must find a way to collect, coax, combine and/or massage </w:t>
+          <w:t xml:space="preserve">, we must find a way to collect, coax, combine and massage </w:t>
         </w:r>
       </w:ins>
-      <w:del w:id="84" w:author="Bob Rudis" w:date="2013-07-21T06:42:00Z">
+      <w:del w:id="114" w:author="Bob Rudis" w:date="2013-07-21T06:42:00Z">
         <w:r>
           <w:delText xml:space="preserve"> </w:delText>
         </w:r>
       </w:del>
-      <w:r>
-        <w:t xml:space="preserve">this </w:t>
-      </w:r>
-      <w:del w:id="85" w:author="Bob Rudis" w:date="2013-07-21T06:43:00Z">
+      <w:del w:id="115" w:author="Bob Rudis" w:date="2013-07-21T13:13:00Z">
+        <w:r>
+          <w:delText>this</w:delText>
+        </w:r>
+      </w:del>
+      <w:ins w:id="116" w:author="Bob Rudis" w:date="2013-07-21T13:13:00Z">
+        <w:r>
+          <w:t>what we’re given</w:t>
+        </w:r>
+      </w:ins>
+      <w:r>
+        <w:t xml:space="preserve"> </w:t>
+      </w:r>
+      <w:del w:id="117" w:author="Bob Rudis" w:date="2013-07-21T06:43:00Z">
         <w:r>
           <w:delText>data must be collected, coaxed</w:delText>
         </w:r>
@@ -3432,18 +3619,32 @@
         </w:r>
       </w:del>
       <w:r>
-        <w:t xml:space="preserve">into a format that </w:t>
-      </w:r>
-      <w:r>
-        <w:lastRenderedPageBreak/>
-        <w:t>supports further analysis.  While this could be done with a lot of patience</w:t>
-      </w:r>
-      <w:ins w:id="86" w:author="Bob Rudis" w:date="2013-07-21T06:43:00Z">
+        <w:t xml:space="preserve">into a format that supports further analysis.  While this could be done with </w:t>
+      </w:r>
+      <w:del w:id="118" w:author="Bob Rudis" w:date="2013-07-21T13:14:00Z">
+        <w:r>
+          <w:delText>a lot of</w:delText>
+        </w:r>
+      </w:del>
+      <w:ins w:id="119" w:author="Bob Rudis" w:date="2013-07-21T13:14:00Z">
+        <w:r>
+          <w:t>the</w:t>
+        </w:r>
+      </w:ins>
+      <w:r>
+        <w:t xml:space="preserve"> patience</w:t>
+      </w:r>
+      <w:ins w:id="120" w:author="Bob Rudis" w:date="2013-07-21T13:14:00Z">
+        <w:r>
+          <w:t xml:space="preserve"> of Heracles</w:t>
+        </w:r>
+      </w:ins>
+      <w:ins w:id="121" w:author="Bob Rudis" w:date="2013-07-21T06:43:00Z">
         <w:r>
           <w:t>,</w:t>
         </w:r>
       </w:ins>
-      <w:del w:id="87" w:author="Bob Rudis" w:date="2013-07-21T06:43:00Z">
+      <w:del w:id="122" w:author="Bob Rudis" w:date="2013-07-21T06:43:00Z">
         <w:r>
           <w:delText xml:space="preserve"> and</w:delText>
         </w:r>
@@ -3451,21 +3652,31 @@
       <w:r>
         <w:t xml:space="preserve"> a text editor</w:t>
       </w:r>
-      <w:ins w:id="88" w:author="Bob Rudis" w:date="2013-07-21T06:43:00Z">
+      <w:ins w:id="123" w:author="Bob Rudis" w:date="2013-07-21T06:43:00Z">
         <w:r>
           <w:t xml:space="preserve"> and judicious use of summer interns</w:t>
         </w:r>
       </w:ins>
-      <w:del w:id="89" w:author="Bob Rudis" w:date="2013-07-21T06:43:00Z">
+      <w:del w:id="124" w:author="Bob Rudis" w:date="2013-07-21T06:43:00Z">
         <w:r>
           <w:delText>,</w:delText>
         </w:r>
       </w:del>
-      <w:r>
-        <w:t xml:space="preserve"> this</w:t>
-      </w:r>
-      <w:r>
-        <w:t xml:space="preserve"> is where the </w:t>
+      <w:ins w:id="125" w:author="Bob Rudis" w:date="2013-07-21T13:14:00Z">
+        <w:r>
+          <w:t xml:space="preserve">, </w:t>
+        </w:r>
+      </w:ins>
+      <w:del w:id="126" w:author="Bob Rudis" w:date="2013-07-21T13:14:00Z">
+        <w:r>
+          <w:delText xml:space="preserve"> this</w:delText>
+        </w:r>
+        <w:r>
+          <w:delText xml:space="preserve"> is where </w:delText>
+        </w:r>
+      </w:del>
+      <w:r>
+        <w:t xml:space="preserve">the </w:t>
       </w:r>
       <w:r>
         <w:t xml:space="preserve">ability to whip together </w:t>
@@ -3473,6 +3684,11 @@
       <w:r>
         <w:t xml:space="preserve">a script </w:t>
       </w:r>
+      <w:ins w:id="127" w:author="Bob Rudis" w:date="2013-07-21T13:14:00Z">
+        <w:r>
+          <w:t xml:space="preserve">to do the work </w:t>
+        </w:r>
+      </w:ins>
       <w:r>
         <w:t>will provide more functionality, flexibility and efficiency in the long run.</w:t>
       </w:r>
@@ -3504,10 +3720,23 @@
         <w:t xml:space="preserve"> it into whatever </w:t>
       </w:r>
       <w:r>
-        <w:t xml:space="preserve">formats the analysis software </w:t>
-      </w:r>
-      <w:r>
-        <w:t xml:space="preserve">would want.  </w:t>
+        <w:t xml:space="preserve">formats </w:t>
+      </w:r>
+      <w:del w:id="128" w:author="Bob Rudis" w:date="2013-07-21T13:15:00Z">
+        <w:r>
+          <w:delText xml:space="preserve">the analysis software </w:delText>
+        </w:r>
+        <w:r>
+          <w:delText>would want</w:delText>
+        </w:r>
+      </w:del>
+      <w:ins w:id="129" w:author="Bob Rudis" w:date="2013-07-21T13:15:00Z">
+        <w:r>
+          <w:t>work best with the analysis software we have</w:t>
+        </w:r>
+      </w:ins>
+      <w:r>
+        <w:t xml:space="preserve">.  </w:t>
       </w:r>
       <w:r>
         <w:t>While there are</w:t>
@@ -3519,26 +3748,48 @@
         <w:t>collection</w:t>
       </w:r>
       <w:r>
-        <w:t xml:space="preserve"> of data conversion tools </w:t>
+        <w:t xml:space="preserve"> of </w:t>
+      </w:r>
+      <w:ins w:id="130" w:author="Bob Rudis" w:date="2013-07-21T13:15:00Z">
+        <w:r>
+          <w:t xml:space="preserve">handy </w:t>
+        </w:r>
+      </w:ins>
+      <w:r>
+        <w:t xml:space="preserve">data conversion tools </w:t>
       </w:r>
       <w:r>
         <w:t xml:space="preserve">available </w:t>
       </w:r>
       <w:r>
-        <w:t xml:space="preserve">(appendix A) </w:t>
-      </w:r>
-      <w:r>
-        <w:t xml:space="preserve">that </w:t>
-      </w:r>
-      <w:r>
-        <w:t xml:space="preserve">can come in handy, but they cannot anticipate or handle everything we will come across.  To be </w:t>
-      </w:r>
-      <w:del w:id="90" w:author="Bob Rudis" w:date="2013-07-21T06:44:00Z">
+        <w:t>(appendix A)</w:t>
+      </w:r>
+      <w:del w:id="131" w:author="Bob Rudis" w:date="2013-07-21T13:15:00Z">
         <w:r>
+          <w:delText xml:space="preserve"> </w:delText>
+        </w:r>
+        <w:r>
+          <w:delText xml:space="preserve">that </w:delText>
+        </w:r>
+        <w:r>
+          <w:delText>can come in handy, but</w:delText>
+        </w:r>
+      </w:del>
+      <w:ins w:id="132" w:author="Bob Rudis" w:date="2013-07-21T13:15:00Z">
+        <w:r>
+          <w:t>,</w:t>
+        </w:r>
+      </w:ins>
+      <w:r>
+        <w:t xml:space="preserve"> they cannot anticipate or handle everything we will come across.  To be </w:t>
+      </w:r>
+      <w:del w:id="133" w:author="Bob Rudis" w:date="2013-07-21T06:44:00Z">
+        <w:r>
+          <w:lastRenderedPageBreak/>
           <w:delText xml:space="preserve">really </w:delText>
         </w:r>
       </w:del>
-      <w:ins w:id="91" w:author="Bob Rudis" w:date="2013-07-21T06:44:00Z">
+      <w:ins w:id="134" w:author="Bob Rudis" w:date="2013-07-21T06:44:00Z">
         <w:r>
           <w:t xml:space="preserve">truly </w:t>
         </w:r>
@@ -3570,26 +3821,67 @@
         <w:t>Any</w:t>
       </w:r>
       <w:r>
-        <w:t xml:space="preserve"> modern language will support basic data manipulation tasks, but the scri</w:t>
-      </w:r>
-      <w:r>
-        <w:t>pting languages (</w:t>
-      </w:r>
-      <w:ins w:id="92" w:author="Bob Rudis" w:date="2013-07-21T06:05:00Z">
+        <w:t xml:space="preserve"> modern language will support basic data manipulation tasks, but </w:t>
+      </w:r>
+      <w:ins w:id="135" w:author="Bob Rudis" w:date="2013-07-21T13:16:00Z">
+        <w:r>
+          <w:t xml:space="preserve">scripting </w:t>
+        </w:r>
+      </w:ins>
+      <w:del w:id="136" w:author="Bob Rudis" w:date="2013-07-21T13:16:00Z">
+        <w:r>
+          <w:delText>the scri</w:delText>
+        </w:r>
+        <w:r>
+          <w:delText xml:space="preserve">pting </w:delText>
+        </w:r>
+      </w:del>
+      <w:r>
+        <w:t>languages</w:t>
+      </w:r>
+      <w:ins w:id="137" w:author="Bob Rudis" w:date="2013-07-21T13:16:00Z">
+        <w:r>
+          <w:t xml:space="preserve"> such as </w:t>
+        </w:r>
+      </w:ins>
+      <w:del w:id="138" w:author="Bob Rudis" w:date="2013-07-21T13:16:00Z">
+        <w:r>
+          <w:delText xml:space="preserve"> (</w:delText>
+        </w:r>
+      </w:del>
+      <w:ins w:id="139" w:author="Bob Rudis" w:date="2013-07-21T06:05:00Z">
         <w:r>
           <w:t>P</w:t>
         </w:r>
       </w:ins>
-      <w:del w:id="93" w:author="Bob Rudis" w:date="2013-07-21T06:05:00Z">
+      <w:del w:id="140" w:author="Bob Rudis" w:date="2013-07-21T06:05:00Z">
         <w:r>
           <w:delText>p</w:delText>
         </w:r>
       </w:del>
       <w:r>
-        <w:t>ython, R</w:t>
-      </w:r>
-      <w:r>
-        <w:t xml:space="preserve">) </w:t>
+        <w:t>ython</w:t>
+      </w:r>
+      <w:ins w:id="141" w:author="Bob Rudis" w:date="2013-07-21T13:16:00Z">
+        <w:r>
+          <w:t xml:space="preserve"> or </w:t>
+        </w:r>
+      </w:ins>
+      <w:del w:id="142" w:author="Bob Rudis" w:date="2013-07-21T13:16:00Z">
+        <w:r>
+          <w:delText xml:space="preserve">, </w:delText>
+        </w:r>
+      </w:del>
+      <w:r>
+        <w:t>R</w:t>
+      </w:r>
+      <w:del w:id="143" w:author="Bob Rudis" w:date="2013-07-21T13:16:00Z">
+        <w:r>
+          <w:delText>)</w:delText>
+        </w:r>
+      </w:del>
+      <w:r>
+        <w:t xml:space="preserve"> </w:t>
       </w:r>
       <w:r>
         <w:t>appear to be</w:t>
@@ -3597,33 +3889,51 @@
       <w:r>
         <w:t xml:space="preserve"> used more often in data analysis th</w:t>
       </w:r>
-      <w:ins w:id="94" w:author="Bob Rudis" w:date="2013-07-21T06:05:00Z">
+      <w:ins w:id="144" w:author="Bob Rudis" w:date="2013-07-21T06:05:00Z">
         <w:r>
           <w:t>a</w:t>
         </w:r>
       </w:ins>
-      <w:del w:id="95" w:author="Bob Rudis" w:date="2013-07-21T06:05:00Z">
+      <w:del w:id="145" w:author="Bob Rudis" w:date="2013-07-21T06:05:00Z">
         <w:r>
           <w:delText>e</w:delText>
         </w:r>
       </w:del>
       <w:r>
-        <w:t>n their compiled counter parts (</w:t>
-      </w:r>
-      <w:commentRangeStart w:id="96"/>
+        <w:t>n their compiled counter</w:t>
+      </w:r>
+      <w:del w:id="146" w:author="Bob Rudis" w:date="2013-07-21T13:16:00Z">
+        <w:r>
+          <w:delText xml:space="preserve"> </w:delText>
+        </w:r>
+      </w:del>
+      <w:r>
+        <w:t>parts (</w:t>
+      </w:r>
+      <w:commentRangeStart w:id="147"/>
       <w:r>
         <w:t>Java</w:t>
       </w:r>
-      <w:commentRangeEnd w:id="96"/>
+      <w:commentRangeEnd w:id="147"/>
       <w:r>
         <w:rPr>
           <w:rStyle w:val="CommentReference"/>
           <w:snapToGrid/>
         </w:rPr>
-        <w:commentReference w:id="96"/>
-      </w:r>
-      <w:r>
-        <w:t xml:space="preserve">, C).  </w:t>
+        <w:commentReference w:id="147"/>
+      </w:r>
+      <w:ins w:id="148" w:author="Bob Rudis" w:date="2013-07-21T13:16:00Z">
+        <w:r>
+          <w:t xml:space="preserve"> and</w:t>
+        </w:r>
+      </w:ins>
+      <w:del w:id="149" w:author="Bob Rudis" w:date="2013-07-21T13:16:00Z">
+        <w:r>
+          <w:delText>,</w:delText>
+        </w:r>
+      </w:del>
+      <w:r>
+        <w:t xml:space="preserve"> C).  </w:t>
       </w:r>
       <w:r>
         <w:t>However, t</w:t>
@@ -3649,14 +3959,17 @@
       <w:r>
         <w:t xml:space="preserve"> </w:t>
       </w:r>
-      <w:proofErr w:type="spellStart"/>
-      <w:ins w:id="97" w:author="Bob Rudis" w:date="2013-07-21T06:45:00Z">
+      <w:ins w:id="150" w:author="Bob Rudis" w:date="2013-07-21T06:45:00Z">
         <w:r>
           <w:t>ar</w:t>
         </w:r>
       </w:ins>
-      <w:proofErr w:type="spellEnd"/>
-      <w:del w:id="98" w:author="Bob Rudis" w:date="2013-07-21T06:45:00Z">
+      <w:ins w:id="151" w:author="Bob Rudis" w:date="2013-07-21T13:16:00Z">
+        <w:r>
+          <w:t>e</w:t>
+        </w:r>
+      </w:ins>
+      <w:del w:id="152" w:author="Bob Rudis" w:date="2013-07-21T06:45:00Z">
         <w:r>
           <w:delText>is</w:delText>
         </w:r>
@@ -3673,12 +3986,12 @@
       <w:r>
         <w:t xml:space="preserve"> th</w:t>
       </w:r>
-      <w:ins w:id="99" w:author="Bob Rudis" w:date="2013-07-21T06:03:00Z">
+      <w:ins w:id="153" w:author="Bob Rudis" w:date="2013-07-21T06:03:00Z">
         <w:r>
           <w:t>a</w:t>
         </w:r>
       </w:ins>
-      <w:del w:id="100" w:author="Bob Rudis" w:date="2013-07-21T06:03:00Z">
+      <w:del w:id="154" w:author="Bob Rudis" w:date="2013-07-21T06:03:00Z">
         <w:r>
           <w:delText>e</w:delText>
         </w:r>
@@ -3707,12 +4020,12 @@
       <w:r>
         <w:t xml:space="preserve"> (</w:t>
       </w:r>
-      <w:ins w:id="101" w:author="Bob Rudis" w:date="2013-07-21T06:08:00Z">
+      <w:ins w:id="155" w:author="Bob Rudis" w:date="2013-07-21T06:08:00Z">
         <w:r>
           <w:t>p</w:t>
         </w:r>
       </w:ins>
-      <w:del w:id="102" w:author="Bob Rudis" w:date="2013-07-21T06:08:00Z">
+      <w:del w:id="156" w:author="Bob Rudis" w:date="2013-07-21T06:08:00Z">
         <w:r>
           <w:delText>P</w:delText>
         </w:r>
@@ -3727,7 +4040,15 @@
         <w:t xml:space="preserve">and R </w:t>
       </w:r>
       <w:r>
-        <w:t xml:space="preserve">for the cleaning and converting data (or perhaps some </w:t>
+        <w:t xml:space="preserve">for </w:t>
+      </w:r>
+      <w:del w:id="157" w:author="Bob Rudis" w:date="2013-07-21T13:17:00Z">
+        <w:r>
+          <w:delText xml:space="preserve">the </w:delText>
+        </w:r>
+      </w:del>
+      <w:r>
+        <w:t xml:space="preserve">cleaning and converting data (or perhaps some </w:t>
       </w:r>
       <w:r>
         <w:t>Perl if we’re feeling nostalgic</w:t>
@@ -3735,12 +4056,12 @@
       <w:r>
         <w:t xml:space="preserve">) and then R and/or </w:t>
       </w:r>
-      <w:ins w:id="103" w:author="Bob Rudis" w:date="2013-07-21T06:08:00Z">
+      <w:ins w:id="158" w:author="Bob Rudis" w:date="2013-07-21T06:08:00Z">
         <w:r>
           <w:t>p</w:t>
         </w:r>
       </w:ins>
-      <w:del w:id="104" w:author="Bob Rudis" w:date="2013-07-21T06:08:00Z">
+      <w:del w:id="159" w:author="Bob Rudis" w:date="2013-07-21T06:08:00Z">
         <w:r>
           <w:delText>P</w:delText>
         </w:r>
@@ -3780,7 +4101,7 @@
       <w:r>
         <w:t>, which we will label as a “gateway tool” between a text editor and programming known as the spreadsheet (</w:t>
       </w:r>
-      <w:ins w:id="105" w:author="Bob Rudis" w:date="2013-07-21T06:46:00Z">
+      <w:ins w:id="160" w:author="Bob Rudis" w:date="2013-07-21T06:46:00Z">
         <w:r>
           <w:t xml:space="preserve">e.g. </w:t>
         </w:r>
@@ -3788,12 +4109,12 @@
       <w:r>
         <w:t>M</w:t>
       </w:r>
-      <w:ins w:id="106" w:author="Bob Rudis" w:date="2013-07-21T06:06:00Z">
+      <w:ins w:id="161" w:author="Bob Rudis" w:date="2013-07-21T06:06:00Z">
         <w:r>
           <w:t>icrosoft</w:t>
         </w:r>
       </w:ins>
-      <w:del w:id="107" w:author="Bob Rudis" w:date="2013-07-21T06:06:00Z">
+      <w:del w:id="162" w:author="Bob Rudis" w:date="2013-07-21T06:06:00Z">
         <w:r>
           <w:delText>S</w:delText>
         </w:r>
@@ -3817,12 +4138,12 @@
       <w:r>
         <w:t xml:space="preserve">).  </w:t>
       </w:r>
-      <w:del w:id="108" w:author="Bob Rudis" w:date="2013-07-21T06:47:00Z">
+      <w:del w:id="163" w:author="Bob Rudis" w:date="2013-07-21T06:47:00Z">
         <w:r>
           <w:delText>It allows</w:delText>
         </w:r>
       </w:del>
-      <w:ins w:id="109" w:author="Bob Rudis" w:date="2013-07-21T06:47:00Z">
+      <w:ins w:id="164" w:author="Bob Rudis" w:date="2013-07-21T06:47:00Z">
         <w:r>
           <w:t>Spreadsheets allow</w:t>
         </w:r>
@@ -3854,12 +4175,12 @@
       <w:r>
         <w:t xml:space="preserve">and the task is not deciding the future of the world economy (see case study), then </w:t>
       </w:r>
-      <w:ins w:id="110" w:author="Bob Rudis" w:date="2013-07-21T06:03:00Z">
+      <w:ins w:id="165" w:author="Bob Rudis" w:date="2013-07-21T06:03:00Z">
         <w:r>
           <w:t>E</w:t>
         </w:r>
       </w:ins>
-      <w:del w:id="111" w:author="Bob Rudis" w:date="2013-07-21T06:03:00Z">
+      <w:del w:id="166" w:author="Bob Rudis" w:date="2013-07-21T06:03:00Z">
         <w:r>
           <w:delText>e</w:delText>
         </w:r>
@@ -3867,12 +4188,12 @@
       <w:r>
         <w:t xml:space="preserve">xcel may be the best tool for the job.   We would strongly suggest seeing </w:t>
       </w:r>
-      <w:ins w:id="112" w:author="Bob Rudis" w:date="2013-07-21T06:03:00Z">
+      <w:ins w:id="167" w:author="Bob Rudis" w:date="2013-07-21T06:03:00Z">
         <w:r>
           <w:t>E</w:t>
         </w:r>
       </w:ins>
-      <w:del w:id="113" w:author="Bob Rudis" w:date="2013-07-21T06:03:00Z">
+      <w:del w:id="168" w:author="Bob Rudis" w:date="2013-07-21T06:03:00Z">
         <w:r>
           <w:delText>e</w:delText>
         </w:r>
@@ -3924,22 +4245,18 @@
       <w:r>
         <w:t>, but trust us, you will (more often th</w:t>
       </w:r>
-      <w:ins w:id="114" w:author="Bob Rudis" w:date="2013-07-21T06:03:00Z">
+      <w:ins w:id="169" w:author="Bob Rudis" w:date="2013-07-21T06:03:00Z">
         <w:r>
           <w:t>a</w:t>
         </w:r>
       </w:ins>
-      <w:del w:id="115" w:author="Bob Rudis" w:date="2013-07-21T06:03:00Z">
+      <w:del w:id="170" w:author="Bob Rudis" w:date="2013-07-21T06:03:00Z">
         <w:r>
           <w:delText>e</w:delText>
         </w:r>
       </w:del>
       <w:r>
-        <w:t xml:space="preserve">n you think) have </w:t>
-      </w:r>
-      <w:r>
-        <w:lastRenderedPageBreak/>
-        <w:t xml:space="preserve">to go back to the source data and re-clean it.  Either </w:t>
+        <w:t xml:space="preserve">n you think) have to go back to the source data and re-clean it.  Either </w:t>
       </w:r>
       <w:r>
         <w:t xml:space="preserve">another </w:t>
@@ -4041,6 +4358,7 @@
       </w:pPr>
       <w:proofErr w:type="gramStart"/>
       <w:r>
+        <w:lastRenderedPageBreak/>
         <w:t>type</w:t>
       </w:r>
       <w:proofErr w:type="gramEnd"/>
@@ -4101,12 +4419,12 @@
       <w:r>
         <w:t xml:space="preserve">he </w:t>
       </w:r>
-      <w:ins w:id="116" w:author="Bob Rudis" w:date="2013-07-21T06:06:00Z">
+      <w:ins w:id="171" w:author="Bob Rudis" w:date="2013-07-21T06:06:00Z">
         <w:r>
           <w:t>E</w:t>
         </w:r>
       </w:ins>
-      <w:del w:id="117" w:author="Bob Rudis" w:date="2013-07-21T06:06:00Z">
+      <w:del w:id="172" w:author="Bob Rudis" w:date="2013-07-21T06:06:00Z">
         <w:r>
           <w:delText>e</w:delText>
         </w:r>
@@ -4199,51 +4517,102 @@
         <w:t>and p</w:t>
       </w:r>
       <w:r>
-        <w:t xml:space="preserve">andas </w:t>
-      </w:r>
-      <w:r>
-        <w:t xml:space="preserve">offers a rich and </w:t>
-      </w:r>
-      <w:r>
-        <w:t xml:space="preserve">a </w:t>
-      </w:r>
-      <w:r>
-        <w:t>comparable data analysis environment as well.</w:t>
+        <w:t>andas</w:t>
+      </w:r>
+      <w:ins w:id="173" w:author="Bob Rudis" w:date="2013-07-21T13:18:00Z">
+        <w:r>
+          <w:t>,</w:t>
+        </w:r>
+      </w:ins>
+      <w:r>
+        <w:t xml:space="preserve"> </w:t>
+      </w:r>
+      <w:r>
+        <w:t>offers a rich and</w:t>
+      </w:r>
+      <w:del w:id="174" w:author="Bob Rudis" w:date="2013-07-21T13:18:00Z">
+        <w:r>
+          <w:delText xml:space="preserve"> </w:delText>
+        </w:r>
+        <w:r>
+          <w:delText>a</w:delText>
+        </w:r>
+      </w:del>
+      <w:r>
+        <w:t xml:space="preserve"> </w:t>
+      </w:r>
+      <w:r>
+        <w:t>comparable data analysis environment</w:t>
+      </w:r>
+      <w:del w:id="175" w:author="Bob Rudis" w:date="2013-07-21T13:20:00Z">
+        <w:r>
+          <w:delText xml:space="preserve"> as well</w:delText>
+        </w:r>
+      </w:del>
+      <w:r>
+        <w:t>.</w:t>
       </w:r>
       <w:r>
         <w:t xml:space="preserve">  </w:t>
       </w:r>
       <w:r>
-        <w:t>But we’re not done there, just preparing and analyzing the data is not enough</w:t>
-      </w:r>
-      <w:ins w:id="118" w:author="Bob Rudis" w:date="2013-07-21T06:48:00Z">
+        <w:t>But</w:t>
+      </w:r>
+      <w:ins w:id="176" w:author="Bob Rudis" w:date="2013-07-21T13:21:00Z">
+        <w:r>
+          <w:t xml:space="preserve">, </w:t>
+        </w:r>
+      </w:ins>
+      <w:del w:id="177" w:author="Bob Rudis" w:date="2013-07-21T13:21:00Z">
+        <w:r>
+          <w:delText xml:space="preserve"> </w:delText>
+        </w:r>
+      </w:del>
+      <w:del w:id="178" w:author="Bob Rudis" w:date="2013-07-21T13:20:00Z">
+        <w:r>
+          <w:delText xml:space="preserve">we’re not done there, just </w:delText>
+        </w:r>
+      </w:del>
+      <w:r>
+        <w:t>preparing and analyzing the data is not enough</w:t>
+      </w:r>
+      <w:ins w:id="179" w:author="Bob Rudis" w:date="2013-07-21T06:48:00Z">
         <w:r>
           <w:t>. We</w:t>
         </w:r>
       </w:ins>
-      <w:del w:id="119" w:author="Bob Rudis" w:date="2013-07-21T06:48:00Z">
+      <w:del w:id="180" w:author="Bob Rudis" w:date="2013-07-21T06:48:00Z">
         <w:r>
           <w:delText>, we</w:delText>
         </w:r>
       </w:del>
       <w:r>
-        <w:t xml:space="preserve"> also need to communicate our results and one of the most effective methods for that is data visualization (of which we devote several chapters to here).  </w:t>
-      </w:r>
-      <w:commentRangeStart w:id="120"/>
-      <w:r>
-        <w:t xml:space="preserve">Again, Excel has the ability to produce graphics and with judicial modification of the default settings, </w:t>
-      </w:r>
-      <w:r>
-        <w:lastRenderedPageBreak/>
-        <w:t xml:space="preserve">good visualization can be done with Excel.  However, in our opinion, flexibility and detail in data visualization is best achieved through programming.  Both Python and R have some feature-rich packages for generating and exporting data visualization and we will cover some examples in later chapters. </w:t>
-      </w:r>
-      <w:commentRangeEnd w:id="120"/>
+        <w:t xml:space="preserve"> also need to communicate our results and one of the most effective methods for that is data visualization (of which we devote several chapters to </w:t>
+      </w:r>
+      <w:del w:id="181" w:author="Bob Rudis" w:date="2013-07-21T13:21:00Z">
+        <w:r>
+          <w:delText>here</w:delText>
+        </w:r>
+      </w:del>
+      <w:ins w:id="182" w:author="Bob Rudis" w:date="2013-07-21T13:21:00Z">
+        <w:r>
+          <w:t>in this book</w:t>
+        </w:r>
+      </w:ins>
+      <w:r>
+        <w:t xml:space="preserve">).  </w:t>
+      </w:r>
+      <w:commentRangeStart w:id="183"/>
+      <w:r>
+        <w:t xml:space="preserve">Again, Excel has the ability to produce graphics and with judicial modification of the default settings, good visualization can be done with Excel.  However, in our opinion, flexibility and detail in data visualization is best achieved through programming.  Both Python and R have some feature-rich packages for generating and exporting data visualization and we will cover some examples in later chapters. </w:t>
+      </w:r>
+      <w:commentRangeEnd w:id="183"/>
       <w:r>
         <w:rPr>
           <w:rStyle w:val="CommentReference"/>
           <w:snapToGrid/>
         </w:rPr>
-        <w:commentReference w:id="120"/>
+        <w:commentReference w:id="183"/>
       </w:r>
       <w:r>
         <w:t xml:space="preserve"> But in many cases, we may just </w:t>
@@ -4261,7 +4630,20 @@
         <w:t xml:space="preserve">to </w:t>
       </w:r>
       <w:r>
-        <w:t xml:space="preserve">grab the source data, manipulate and clean it, </w:t>
+        <w:t>grab the source data, manipulate</w:t>
+      </w:r>
+      <w:del w:id="184" w:author="Bob Rudis" w:date="2013-07-21T13:21:00Z">
+        <w:r>
+          <w:delText xml:space="preserve"> and </w:delText>
+        </w:r>
+      </w:del>
+      <w:ins w:id="185" w:author="Bob Rudis" w:date="2013-07-21T13:21:00Z">
+        <w:r>
+          <w:t>/</w:t>
+        </w:r>
+      </w:ins>
+      <w:r>
+        <w:t xml:space="preserve">clean it, </w:t>
       </w:r>
       <w:r>
         <w:t>and</w:t>
@@ -4281,6 +4663,7 @@
         <w:pStyle w:val="H3"/>
       </w:pPr>
       <w:r>
+        <w:lastRenderedPageBreak/>
         <w:t>Data Management</w:t>
       </w:r>
     </w:p>
@@ -4297,17 +4680,17 @@
       <w:r>
         <w:t xml:space="preserve">, it’s </w:t>
       </w:r>
-      <w:commentRangeStart w:id="121"/>
+      <w:commentRangeStart w:id="186"/>
       <w:r>
         <w:t>data management</w:t>
       </w:r>
-      <w:commentRangeEnd w:id="121"/>
+      <w:commentRangeEnd w:id="186"/>
       <w:r>
         <w:rPr>
           <w:rStyle w:val="CommentReference"/>
           <w:snapToGrid/>
         </w:rPr>
-        <w:commentReference w:id="121"/>
+        <w:commentReference w:id="186"/>
       </w:r>
       <w:r>
         <w:t xml:space="preserve">, but we would </w:t>
@@ -4349,20 +4732,58 @@
         <w:t xml:space="preserve">As we mentioned, we can leverage spreadsheets for the simple </w:t>
       </w:r>
       <w:r>
-        <w:t>analyses.  However, w</w:t>
-      </w:r>
-      <w:r>
-        <w:t xml:space="preserve">e </w:t>
+        <w:t xml:space="preserve">analyses.  </w:t>
+      </w:r>
+      <w:del w:id="187" w:author="Bob Rudis" w:date="2013-07-21T13:22:00Z">
+        <w:r>
+          <w:delText>However, w</w:delText>
+        </w:r>
+        <w:r>
+          <w:delText>e</w:delText>
+        </w:r>
+      </w:del>
+      <w:ins w:id="188" w:author="Bob Rudis" w:date="2013-07-21T13:22:00Z">
+        <w:r>
+          <w:t>We</w:t>
+        </w:r>
+      </w:ins>
+      <w:r>
+        <w:t xml:space="preserve"> </w:t>
       </w:r>
       <w:r>
         <w:t xml:space="preserve">will quickly </w:t>
       </w:r>
       <w:r>
-        <w:t xml:space="preserve">outgrow that stage and we must move </w:t>
-      </w:r>
-      <w:r>
-        <w:t>up</w:t>
-      </w:r>
+        <w:t xml:space="preserve">outgrow that stage and </w:t>
+      </w:r>
+      <w:del w:id="189" w:author="Bob Rudis" w:date="2013-07-21T13:22:00Z">
+        <w:r>
+          <w:delText xml:space="preserve">we </w:delText>
+        </w:r>
+      </w:del>
+      <w:ins w:id="190" w:author="Bob Rudis" w:date="2013-07-21T13:22:00Z">
+        <w:r>
+          <w:t>should be resolved</w:t>
+        </w:r>
+      </w:ins>
+      <w:del w:id="191" w:author="Bob Rudis" w:date="2013-07-21T13:22:00Z">
+        <w:r>
+          <w:delText>must</w:delText>
+        </w:r>
+      </w:del>
+      <w:ins w:id="192" w:author="Bob Rudis" w:date="2013-07-21T13:22:00Z">
+        <w:r>
+          <w:t xml:space="preserve"> to expanding our repertoire</w:t>
+        </w:r>
+      </w:ins>
+      <w:del w:id="193" w:author="Bob Rudis" w:date="2013-07-21T13:22:00Z">
+        <w:r>
+          <w:delText xml:space="preserve"> move </w:delText>
+        </w:r>
+        <w:r>
+          <w:delText>up</w:delText>
+        </w:r>
+      </w:del>
       <w:r>
         <w:t xml:space="preserve"> </w:t>
       </w:r>
@@ -4520,27 +4941,100 @@
         <w:t>vertently modified or corrupted, either through misconfiguration of a tool or rushing through the cleaning and conversion a bit to quick.   Whatever the reason, it doesn’t hurt to have some checks that keep an eye on data quality and integ</w:t>
       </w:r>
       <w:r>
-        <w:t xml:space="preserve">rity, especially over long-term data analysis efforts (e.g. metrics).   It’s the like </w:t>
-      </w:r>
-      <w:r>
-        <w:lastRenderedPageBreak/>
-        <w:t xml:space="preserve">the concept of </w:t>
-      </w:r>
-      <w:commentRangeStart w:id="122"/>
-      <w:r>
-        <w:t xml:space="preserve">unit tests while </w:t>
-      </w:r>
-      <w:commentRangeEnd w:id="122"/>
-      <w:r>
-        <w:rPr>
-          <w:rStyle w:val="CommentReference"/>
-          <w:snapToGrid/>
-        </w:rPr>
-        <w:commentReference w:id="122"/>
-      </w:r>
-      <w:r>
-        <w:t xml:space="preserve">writing code.  We may want to automate some integrity checking of data after any new import or conversion.  </w:t>
-      </w:r>
+        <w:t xml:space="preserve">rity, especially over long-term data analysis efforts (e.g. metrics).   It’s the like the concept of </w:t>
+      </w:r>
+      <w:commentRangeStart w:id="194"/>
+      <w:r>
+        <w:t xml:space="preserve">unit tests </w:t>
+      </w:r>
+      <w:del w:id="195" w:author="Bob Rudis" w:date="2013-07-21T13:27:00Z">
+        <w:r>
+          <w:delText xml:space="preserve">while </w:delText>
+        </w:r>
+        <w:commentRangeEnd w:id="194"/>
+        <w:r>
+          <w:rPr>
+            <w:rStyle w:val="CommentReference"/>
+            <w:snapToGrid/>
+          </w:rPr>
+          <w:commentReference w:id="194"/>
+        </w:r>
+        <w:r>
+          <w:delText>writing code</w:delText>
+        </w:r>
+      </w:del>
+      <w:ins w:id="196" w:author="Bob Rudis" w:date="2013-07-21T13:27:00Z">
+        <w:r>
+          <w:t xml:space="preserve">in software development where the </w:t>
+        </w:r>
+        <w:r>
+          <w:t xml:space="preserve">smallest piece of testable </w:t>
+        </w:r>
+        <w:r>
+          <w:t xml:space="preserve">code in an application are </w:t>
+        </w:r>
+        <w:r>
+          <w:t>isolate</w:t>
+        </w:r>
+        <w:r>
+          <w:t xml:space="preserve">d from the larger body </w:t>
+        </w:r>
+        <w:r>
+          <w:t xml:space="preserve">of </w:t>
+        </w:r>
+        <w:r>
+          <w:t>code and checked to</w:t>
+        </w:r>
+        <w:r>
+          <w:t xml:space="preserve"> determine whether it behaves exactly as</w:t>
+        </w:r>
+      </w:ins>
+      <w:ins w:id="197" w:author="Bob Rudis" w:date="2013-07-21T13:28:00Z">
+        <w:r>
+          <w:t xml:space="preserve"> expected. </w:t>
+        </w:r>
+      </w:ins>
+      <w:del w:id="198" w:author="Bob Rudis" w:date="2013-07-21T13:28:00Z">
+        <w:r>
+          <w:delText xml:space="preserve">. </w:delText>
+        </w:r>
+      </w:del>
+      <w:r>
+        <w:t xml:space="preserve"> We may want to automate some integrity checking of data after any new import or conversion</w:t>
+      </w:r>
+      <w:ins w:id="199" w:author="Bob Rudis" w:date="2013-07-21T13:28:00Z">
+        <w:r>
+          <w:t xml:space="preserve"> and especially if the data analysis has sufficient </w:t>
+        </w:r>
+      </w:ins>
+      <w:ins w:id="200" w:author="Bob Rudis" w:date="2013-07-21T13:29:00Z">
+        <w:r>
+          <w:t>efficacy</w:t>
+        </w:r>
+      </w:ins>
+      <w:ins w:id="201" w:author="Bob Rudis" w:date="2013-07-21T13:28:00Z">
+        <w:r>
+          <w:t xml:space="preserve"> to be performed </w:t>
+        </w:r>
+      </w:ins>
+      <w:ins w:id="202" w:author="Bob Rudis" w:date="2013-07-21T13:29:00Z">
+        <w:r>
+          <w:t>regularly</w:t>
+        </w:r>
+      </w:ins>
+      <w:ins w:id="203" w:author="Bob Rudis" w:date="2013-07-21T13:28:00Z">
+        <w:r>
+          <w:t xml:space="preserve"> and used as a metric or control</w:t>
+        </w:r>
+      </w:ins>
+      <w:r>
+        <w:t>.</w:t>
+      </w:r>
+      <w:del w:id="204" w:author="Bob Rudis" w:date="2013-07-21T13:29:00Z">
+        <w:r>
+          <w:delText xml:space="preserve">  </w:delText>
+        </w:r>
+      </w:del>
     </w:p>
     <w:p>
       <w:pPr>
@@ -4591,7 +5085,7 @@
       <w:r>
         <w:t>work their tail</w:t>
       </w:r>
-      <w:ins w:id="123" w:author="Bob Rudis" w:date="2013-07-21T06:50:00Z">
+      <w:ins w:id="205" w:author="Bob Rudis" w:date="2013-07-21T06:50:00Z">
         <w:r>
           <w:t>s</w:t>
         </w:r>
@@ -4606,7 +5100,11 @@
         <w:t>As an example, when the UNIX platform was first developed it was intended to be a shared (but closed</w:t>
       </w:r>
       <w:r>
-        <w:t>) platform for multiple users who use the platform for programs they would write</w:t>
+        <w:t xml:space="preserve">) platform for multiple users who use the platform for programs </w:t>
+      </w:r>
+      <w:r>
+        <w:lastRenderedPageBreak/>
+        <w:t>they would write</w:t>
       </w:r>
       <w:r>
         <w:rPr>
@@ -4649,12 +5147,12 @@
       <w:r>
         <w:t xml:space="preserve">. </w:t>
       </w:r>
-      <w:del w:id="124" w:author="Bob Rudis" w:date="2013-07-21T06:51:00Z">
+      <w:del w:id="206" w:author="Bob Rudis" w:date="2013-07-21T06:51:00Z">
         <w:r>
           <w:delText>Most of the new</w:delText>
         </w:r>
       </w:del>
-      <w:ins w:id="125" w:author="Bob Rudis" w:date="2013-07-21T06:51:00Z">
+      <w:ins w:id="207" w:author="Bob Rudis" w:date="2013-07-21T06:51:00Z">
         <w:r>
           <w:t>New</w:t>
         </w:r>
@@ -4662,12 +5160,12 @@
       <w:r>
         <w:t xml:space="preserve"> data management</w:t>
       </w:r>
-      <w:del w:id="126" w:author="Bob Rudis" w:date="2013-07-21T06:51:00Z">
+      <w:del w:id="208" w:author="Bob Rudis" w:date="2013-07-21T06:51:00Z">
         <w:r>
           <w:delText xml:space="preserve"> (NoSQL/Hadoop) </w:delText>
         </w:r>
       </w:del>
-      <w:ins w:id="127" w:author="Bob Rudis" w:date="2013-07-21T06:51:00Z">
+      <w:ins w:id="209" w:author="Bob Rudis" w:date="2013-07-21T06:51:00Z">
         <w:r>
           <w:t xml:space="preserve"> </w:t>
         </w:r>
@@ -4675,7 +5173,7 @@
       <w:r>
         <w:t xml:space="preserve">platforms </w:t>
       </w:r>
-      <w:ins w:id="128" w:author="Bob Rudis" w:date="2013-07-21T06:51:00Z">
+      <w:ins w:id="210" w:author="Bob Rudis" w:date="2013-07-21T06:51:00Z">
         <w:r>
           <w:t xml:space="preserve">such as </w:t>
         </w:r>
@@ -4696,14 +5194,12 @@
           <w:t xml:space="preserve"> </w:t>
         </w:r>
       </w:ins>
-      <w:ins w:id="129" w:author="Bob Rudis" w:date="2013-07-21T06:52:00Z">
+      <w:ins w:id="211" w:author="Bob Rudis" w:date="2013-07-21T06:52:00Z">
         <w:r>
           <w:t>environments</w:t>
         </w:r>
       </w:ins>
-      <w:bookmarkStart w:id="130" w:name="_GoBack"/>
-      <w:bookmarkEnd w:id="130"/>
-      <w:ins w:id="131" w:author="Bob Rudis" w:date="2013-07-21T06:51:00Z">
+      <w:ins w:id="212" w:author="Bob Rudis" w:date="2013-07-21T06:51:00Z">
         <w:r>
           <w:t xml:space="preserve"> </w:t>
         </w:r>
@@ -4717,12 +5213,12 @@
       <w:r>
         <w:t>he authentication and security features are far better th</w:t>
       </w:r>
-      <w:ins w:id="132" w:author="Bob Rudis" w:date="2013-07-21T06:05:00Z">
+      <w:ins w:id="213" w:author="Bob Rudis" w:date="2013-07-21T06:05:00Z">
         <w:r>
           <w:t>a</w:t>
         </w:r>
       </w:ins>
-      <w:del w:id="133" w:author="Bob Rudis" w:date="2013-07-21T06:05:00Z">
+      <w:del w:id="214" w:author="Bob Rudis" w:date="2013-07-21T06:05:00Z">
         <w:r>
           <w:delText>e</w:delText>
         </w:r>
@@ -4751,7 +5247,7 @@
       <w:pPr>
         <w:pStyle w:val="FeatureTitle"/>
       </w:pPr>
-      <w:commentRangeStart w:id="134"/>
+      <w:commentRangeStart w:id="215"/>
       <w:r>
         <w:t xml:space="preserve">I am thinking we pull in Adrian Lane and/or </w:t>
       </w:r>
@@ -4783,7 +5279,7 @@
         <w:pStyle w:val="FeaturePara"/>
       </w:pPr>
     </w:p>
-    <w:commentRangeEnd w:id="134"/>
+    <w:commentRangeEnd w:id="215"/>
     <w:p>
       <w:pPr>
         <w:pStyle w:val="H3"/>
@@ -4795,7 +5291,7 @@
           <w:b w:val="0"/>
           <w:snapToGrid/>
         </w:rPr>
-        <w:commentReference w:id="134"/>
+        <w:commentReference w:id="215"/>
       </w:r>
       <w:r>
         <w:t>Statistics</w:t>
@@ -4815,93 +5311,307 @@
         <w:t xml:space="preserve"> most every aspect of your life.  Not only </w:t>
       </w:r>
       <w:r>
-        <w:t xml:space="preserve">will it change the way to see and learn from the world around you, but it will also </w:t>
-      </w:r>
-      <w:r>
-        <w:lastRenderedPageBreak/>
-        <w:t xml:space="preserve">make you more interesting and </w:t>
+        <w:t xml:space="preserve">will it change the way to see and learn from the world around you, but it will also make you more interesting and </w:t>
       </w:r>
       <w:r>
         <w:t xml:space="preserve">probably even a bit more attractive to </w:t>
       </w:r>
       <w:r>
-        <w:t>those around you</w:t>
+        <w:t xml:space="preserve">those around </w:t>
+      </w:r>
+      <w:del w:id="216" w:author="Bob Rudis" w:date="2013-07-21T13:30:00Z">
+        <w:r>
+          <w:delText>you</w:delText>
+        </w:r>
+        <w:r>
+          <w:delText xml:space="preserve"> </w:delText>
+        </w:r>
+        <w:r>
+          <w:delText>(did we go too far with that one?)</w:delText>
+        </w:r>
+      </w:del>
+      <w:ins w:id="217" w:author="Bob Rudis" w:date="2013-07-21T13:30:00Z">
+        <w:r>
+          <w:t>you.</w:t>
+        </w:r>
+      </w:ins>
+      <w:r>
+        <w:t xml:space="preserve">  </w:t>
+      </w:r>
+      <w:ins w:id="218" w:author="Bob Rudis" w:date="2013-07-21T13:30:00Z">
+        <w:r>
+          <w:t xml:space="preserve">Seriously, though, </w:t>
+        </w:r>
+      </w:ins>
+      <w:del w:id="219" w:author="Bob Rudis" w:date="2013-07-21T13:30:00Z">
+        <w:r>
+          <w:delText>St</w:delText>
+        </w:r>
+      </w:del>
+      <w:ins w:id="220" w:author="Bob Rudis" w:date="2013-07-21T13:30:00Z">
+        <w:r>
+          <w:t>st</w:t>
+        </w:r>
+      </w:ins>
+      <w:r>
+        <w:t>atistics</w:t>
+      </w:r>
+      <w:ins w:id="221" w:author="Bob Rudis" w:date="2013-07-21T13:30:00Z">
+        <w:r>
+          <w:t>—</w:t>
+        </w:r>
+      </w:ins>
+      <w:del w:id="222" w:author="Bob Rudis" w:date="2013-07-21T13:30:00Z">
+        <w:r>
+          <w:delText xml:space="preserve">, </w:delText>
+        </w:r>
+      </w:del>
+      <w:r>
+        <w:t xml:space="preserve">as we are discussing </w:t>
+      </w:r>
+      <w:r>
+        <w:t>it as a single</w:t>
+      </w:r>
+      <w:r>
+        <w:t xml:space="preserve"> skill here</w:t>
+      </w:r>
+      <w:ins w:id="223" w:author="Bob Rudis" w:date="2013-07-21T13:30:00Z">
+        <w:r>
+          <w:t>—</w:t>
+        </w:r>
+      </w:ins>
+      <w:del w:id="224" w:author="Bob Rudis" w:date="2013-07-21T13:30:00Z">
+        <w:r>
+          <w:delText xml:space="preserve">, </w:delText>
+        </w:r>
+      </w:del>
+      <w:r>
+        <w:t xml:space="preserve">is a very broad topic and quite a deep well to drink from.  We use the term to describe the </w:t>
+      </w:r>
+      <w:r>
+        <w:t>varied</w:t>
+      </w:r>
+      <w:r>
+        <w:t xml:space="preserve"> collection of techniques </w:t>
+      </w:r>
+      <w:r>
+        <w:t xml:space="preserve">and methods </w:t>
+      </w:r>
+      <w:r>
+        <w:t xml:space="preserve">that have evolved </w:t>
+      </w:r>
+      <w:r>
+        <w:t>(</w:t>
+      </w:r>
+      <w:r>
+        <w:t>and continue to evolve</w:t>
+      </w:r>
+      <w:r>
+        <w:t xml:space="preserve">) </w:t>
+      </w:r>
+      <w:del w:id="225" w:author="Bob Rudis" w:date="2013-07-21T13:31:00Z">
+        <w:r>
+          <w:delText xml:space="preserve">which </w:delText>
+        </w:r>
+      </w:del>
+      <w:ins w:id="226" w:author="Bob Rudis" w:date="2013-07-21T13:31:00Z">
+        <w:r>
+          <w:t xml:space="preserve">to </w:t>
+        </w:r>
+      </w:ins>
+      <w:r>
+        <w:t xml:space="preserve">attempt to learn from data.  </w:t>
+      </w:r>
+      <w:r>
+        <w:t>These skills</w:t>
       </w:r>
       <w:r>
         <w:t xml:space="preserve"> </w:t>
       </w:r>
       <w:r>
-        <w:t>(did we go too far with that one?)  Statistics</w:t>
-      </w:r>
-      <w:r>
-        <w:t xml:space="preserve">, as we are discussing </w:t>
-      </w:r>
-      <w:r>
-        <w:t>it as a single</w:t>
-      </w:r>
-      <w:r>
-        <w:t xml:space="preserve"> skill here, is a very broad topic and quite a deep well to drink from.  We use the term to describe the </w:t>
-      </w:r>
-      <w:r>
-        <w:t>varied</w:t>
-      </w:r>
-      <w:r>
-        <w:t xml:space="preserve"> collection of techniques </w:t>
-      </w:r>
-      <w:r>
-        <w:t xml:space="preserve">and methods </w:t>
-      </w:r>
-      <w:r>
-        <w:t xml:space="preserve">that have evolved </w:t>
-      </w:r>
-      <w:r>
-        <w:t>(</w:t>
-      </w:r>
-      <w:r>
-        <w:t>and continue to evolve</w:t>
-      </w:r>
-      <w:r>
-        <w:t xml:space="preserve">) </w:t>
-      </w:r>
-      <w:r>
-        <w:t xml:space="preserve">which attempt to learn from data.  </w:t>
-      </w:r>
-      <w:r>
-        <w:t>These skills</w:t>
-      </w:r>
+        <w:t>include</w:t>
+      </w:r>
+      <w:r>
+        <w:t xml:space="preserve"> the classic statistical approaches as well as newer techniques like data mining and machine learning. </w:t>
+      </w:r>
+      <w:r>
+        <w:t xml:space="preserve"> Luckily we </w:t>
+      </w:r>
+      <w:ins w:id="227" w:author="Bob Rudis" w:date="2013-07-21T13:32:00Z">
+        <w:r>
+          <w:t xml:space="preserve">can learn from the successes and mistakes of the </w:t>
+        </w:r>
+      </w:ins>
+      <w:del w:id="228" w:author="Bob Rudis" w:date="2013-07-21T13:32:00Z">
+        <w:r>
+          <w:delText xml:space="preserve">have </w:delText>
+        </w:r>
+      </w:del>
+      <w:r>
+        <w:t xml:space="preserve">generations of </w:t>
+      </w:r>
+      <w:del w:id="229" w:author="Bob Rudis" w:date="2013-07-21T13:32:00Z">
+        <w:r>
+          <w:delText xml:space="preserve">some </w:delText>
+        </w:r>
+      </w:del>
+      <w:r>
+        <w:t xml:space="preserve">rather brilliant people </w:t>
+      </w:r>
+      <w:ins w:id="230" w:author="Bob Rudis" w:date="2013-07-21T13:32:00Z">
+        <w:r>
+          <w:t xml:space="preserve">who have </w:t>
+        </w:r>
+      </w:ins>
+      <w:r>
+        <w:t>work</w:t>
+      </w:r>
+      <w:ins w:id="231" w:author="Bob Rudis" w:date="2013-07-21T13:32:00Z">
+        <w:r>
+          <w:t xml:space="preserve">ed </w:t>
+        </w:r>
+      </w:ins>
+      <w:del w:id="232" w:author="Bob Rudis" w:date="2013-07-21T13:32:00Z">
+        <w:r>
+          <w:delText xml:space="preserve">ing </w:delText>
+        </w:r>
+      </w:del>
+      <w:r>
+        <w:t>with data very similar to ours</w:t>
+      </w:r>
+      <w:ins w:id="233" w:author="Bob Rudis" w:date="2013-07-21T13:33:00Z">
+        <w:r>
+          <w:t>, even if their calculations were performed with pen and paper versus transistors</w:t>
+        </w:r>
+      </w:ins>
+      <w:del w:id="234" w:author="Bob Rudis" w:date="2013-07-21T13:32:00Z">
+        <w:r>
+          <w:delText xml:space="preserve"> (e</w:delText>
+        </w:r>
+      </w:del>
+      <w:del w:id="235" w:author="Bob Rudis" w:date="2013-07-21T13:33:00Z">
+        <w:r>
+          <w:delText xml:space="preserve">ven though </w:delText>
+        </w:r>
+        <w:r>
+          <w:delText>many techniques were developed prior to transistors</w:delText>
+        </w:r>
+        <w:r>
+          <w:delText>, the techniques still apply</w:delText>
+        </w:r>
+      </w:del>
+      <w:del w:id="236" w:author="Bob Rudis" w:date="2013-07-21T13:32:00Z">
+        <w:r>
+          <w:delText xml:space="preserve">) </w:delText>
+        </w:r>
+      </w:del>
+      <w:del w:id="237" w:author="Bob Rudis" w:date="2013-07-21T13:33:00Z">
+        <w:r>
+          <w:delText>and we can learn from both their successes and mistakes</w:delText>
+        </w:r>
+      </w:del>
+      <w:r>
+        <w:t xml:space="preserve">.  </w:t>
+      </w:r>
+      <w:del w:id="238" w:author="Bob Rudis" w:date="2013-07-21T13:33:00Z">
+        <w:r>
+          <w:delText>Because whether</w:delText>
+        </w:r>
+      </w:del>
+      <w:ins w:id="239" w:author="Bob Rudis" w:date="2013-07-21T13:34:00Z">
+        <w:r>
+          <w:t>Regardless of your</w:t>
+        </w:r>
+      </w:ins>
+      <w:del w:id="240" w:author="Bob Rudis" w:date="2013-07-21T13:33:00Z">
+        <w:r>
+          <w:delText xml:space="preserve"> </w:delText>
+        </w:r>
+        <w:r>
+          <w:delText>people think</w:delText>
+        </w:r>
+      </w:del>
+      <w:ins w:id="241" w:author="Bob Rudis" w:date="2013-07-21T13:33:00Z">
+        <w:r>
+          <w:t xml:space="preserve"> </w:t>
+        </w:r>
+      </w:ins>
+      <w:ins w:id="242" w:author="Bob Rudis" w:date="2013-07-21T13:35:00Z">
+        <w:r>
+          <w:t xml:space="preserve">personal </w:t>
+        </w:r>
+      </w:ins>
+      <w:ins w:id="243" w:author="Bob Rudis" w:date="2013-07-21T13:33:00Z">
+        <w:r>
+          <w:t xml:space="preserve">belief </w:t>
+        </w:r>
+      </w:ins>
+      <w:ins w:id="244" w:author="Bob Rudis" w:date="2013-07-21T13:34:00Z">
+        <w:r>
+          <w:t xml:space="preserve">in the utility of </w:t>
+        </w:r>
+      </w:ins>
+      <w:ins w:id="245" w:author="Bob Rudis" w:date="2013-07-21T13:33:00Z">
+        <w:r>
+          <w:t>s</w:t>
+        </w:r>
+      </w:ins>
+      <w:del w:id="246" w:author="Bob Rudis" w:date="2013-07-21T13:33:00Z">
+        <w:r>
+          <w:delText xml:space="preserve"> </w:delText>
+        </w:r>
+        <w:r>
+          <w:lastRenderedPageBreak/>
+          <w:delText>s</w:delText>
+        </w:r>
+      </w:del>
+      <w:r>
+        <w:t>tatistics and data analysis</w:t>
+      </w:r>
+      <w:ins w:id="247" w:author="Bob Rudis" w:date="2013-07-21T13:35:00Z">
+        <w:r>
+          <w:t xml:space="preserve"> when it comes to information security,</w:t>
+        </w:r>
+      </w:ins>
+      <w:del w:id="248" w:author="Bob Rudis" w:date="2013-07-21T13:34:00Z">
+        <w:r>
+          <w:delText xml:space="preserve"> is good or not</w:delText>
+        </w:r>
+      </w:del>
+      <w:del w:id="249" w:author="Bob Rudis" w:date="2013-07-21T13:35:00Z">
+        <w:r>
+          <w:delText>,</w:delText>
+        </w:r>
+      </w:del>
       <w:r>
         <w:t xml:space="preserve"> </w:t>
       </w:r>
-      <w:r>
-        <w:t>include</w:t>
-      </w:r>
-      <w:r>
-        <w:t xml:space="preserve"> the classic statistical approaches as well as newer techniques like data mining and machine learning. </w:t>
-      </w:r>
-      <w:r>
-        <w:t xml:space="preserve"> Luckily we have generations of some rather brilliant people working with data very similar to ours (even though </w:t>
-      </w:r>
-      <w:r>
-        <w:t>many techniques were developed prior to transistors</w:t>
-      </w:r>
-      <w:r>
-        <w:t>, the techniques still apply</w:t>
-      </w:r>
-      <w:r>
-        <w:t xml:space="preserve">) and we can learn from both their successes and mistakes.  Because whether </w:t>
-      </w:r>
-      <w:r>
-        <w:t>people think</w:t>
-      </w:r>
-      <w:r>
-        <w:t xml:space="preserve"> statistics and data analysis is good or not, i</w:t>
-      </w:r>
-      <w:r>
-        <w:t xml:space="preserve">t has already heavily influenced and benefited </w:t>
-      </w:r>
-      <w:r>
-        <w:t>most every other field of science.</w:t>
-      </w:r>
+      <w:ins w:id="250" w:author="Bob Rudis" w:date="2013-07-21T13:35:00Z">
+        <w:r>
+          <w:t xml:space="preserve">there is a vast amount of evidence showing it’s </w:t>
+        </w:r>
+      </w:ins>
+      <w:ins w:id="251" w:author="Bob Rudis" w:date="2013-07-21T13:36:00Z">
+        <w:r>
+          <w:t xml:space="preserve">significant </w:t>
+        </w:r>
+      </w:ins>
+      <w:ins w:id="252" w:author="Bob Rudis" w:date="2013-07-21T13:35:00Z">
+        <w:r>
+          <w:t>influence and benefit to most every other field of science.</w:t>
+        </w:r>
+      </w:ins>
+      <w:del w:id="253" w:author="Bob Rudis" w:date="2013-07-21T13:35:00Z">
+        <w:r>
+          <w:delText>i</w:delText>
+        </w:r>
+        <w:r>
+          <w:delText xml:space="preserve">t has already heavily influenced and benefited </w:delText>
+        </w:r>
+        <w:r>
+          <w:delText>most every other field of science.</w:delText>
+        </w:r>
+      </w:del>
       <w:r>
         <w:t xml:space="preserve"> </w:t>
       </w:r>
@@ -4995,13 +5705,26 @@
         <w:t>deceptive</w:t>
       </w:r>
       <w:r>
-        <w:t xml:space="preserve"> data.</w:t>
-      </w:r>
-      <w:r>
-        <w:t xml:space="preserve">  </w:t>
-      </w:r>
-      <w:r>
-        <w:t xml:space="preserve">As an example, </w:t>
+        <w:t xml:space="preserve"> data</w:t>
+      </w:r>
+      <w:ins w:id="254" w:author="Bob Rudis" w:date="2013-07-21T13:36:00Z">
+        <w:r>
+          <w:t>, just as</w:t>
+        </w:r>
+      </w:ins>
+      <w:del w:id="255" w:author="Bob Rudis" w:date="2013-07-21T13:36:00Z">
+        <w:r>
+          <w:delText>.</w:delText>
+        </w:r>
+        <w:r>
+          <w:delText xml:space="preserve">  </w:delText>
+        </w:r>
+        <w:r>
+          <w:delText>As an example,</w:delText>
+        </w:r>
+      </w:del>
+      <w:r>
+        <w:t xml:space="preserve"> </w:t>
       </w:r>
       <w:r>
         <w:t xml:space="preserve">asking </w:t>
@@ -5040,7 +5763,25 @@
         <w:t>selves with like-mind</w:t>
       </w:r>
       <w:r>
-        <w:t xml:space="preserve">ed people.  Data does not lie, but it’s quite easy to think the data means something it does not as in the story of the 1936 election polling. </w:t>
+        <w:t xml:space="preserve">ed people.  Data </w:t>
+      </w:r>
+      <w:ins w:id="256" w:author="Bob Rudis" w:date="2013-07-21T13:38:00Z">
+        <w:r>
+          <w:t xml:space="preserve">itself </w:t>
+        </w:r>
+      </w:ins>
+      <w:del w:id="257" w:author="Bob Rudis" w:date="2013-07-21T13:37:00Z">
+        <w:r>
+          <w:delText>does not lie</w:delText>
+        </w:r>
+      </w:del>
+      <w:ins w:id="258" w:author="Bob Rudis" w:date="2013-07-21T13:37:00Z">
+        <w:r>
+          <w:t>may not be deceptive</w:t>
+        </w:r>
+      </w:ins>
+      <w:r>
+        <w:t xml:space="preserve">, but it’s quite easy to think the data means something it does not as in the story of the 1936 election polling. </w:t>
       </w:r>
     </w:p>
     <w:p>
@@ -5080,14 +5821,7 @@
         <w:rPr>
           <w:b w:val="0"/>
         </w:rPr>
-        <w:t xml:space="preserve">The magazine Literary Digest ran a large public opinion poll in an attempt to predict the 1936 presidential race.  They gathered names from a variety of sources including the telephone directory, club memberships and magazine subscriptions.  They ended up with over 2 million responses and predicted a clear winner: Alfred Landon (for those not up on their American history, the democratic candidate, Theodore Roosevelt, won that election carrying 46 states).  The problem with the Literary Digest poll began long before a single response was collected or counted.  Their trouble began with where they went looking for the data.  Remember the year was 1936 and </w:t>
-      </w:r>
-      <w:r>
-        <w:rPr>
-          <w:b w:val="0"/>
-        </w:rPr>
-        <w:lastRenderedPageBreak/>
-        <w:t xml:space="preserve">the great depression </w:t>
+        <w:t xml:space="preserve">The magazine Literary Digest ran a large public opinion poll in an attempt to predict the 1936 presidential race.  They gathered names from a variety of sources including the telephone directory, club memberships and magazine subscriptions.  They ended up with over 2 million responses and predicted a clear winner: Alfred Landon (for those not up on their American history, the democratic candidate, Theodore Roosevelt, won that election carrying 46 states).  The problem with the Literary Digest poll began long before a single response was collected or counted.  Their trouble began with where they went looking for the data.  Remember the year was 1936 and the great depression </w:t>
       </w:r>
       <w:r>
         <w:rPr>
@@ -5119,7 +5853,11 @@
         <w:t>told an accurate story.  However they weren’t looking for that story.  They wanted to know about all registered voters in the United States, but t</w:t>
       </w:r>
       <w:r>
-        <w:t>hrough their selection of sources they introduced bias into their sample</w:t>
+        <w:t xml:space="preserve">hrough their selection of </w:t>
+      </w:r>
+      <w:r>
+        <w:lastRenderedPageBreak/>
+        <w:t>sources they introduced bias into their sample</w:t>
       </w:r>
       <w:r>
         <w:t xml:space="preserve"> and drew meaning from the data that simply did not exist</w:t>
@@ -5275,7 +6013,6 @@
         <w:t xml:space="preserve">The key word there is </w:t>
       </w:r>
       <w:r>
-        <w:lastRenderedPageBreak/>
         <w:t>“representative”</w:t>
       </w:r>
       <w:r>
@@ -5377,14 +6114,18 @@
         <w:t xml:space="preserve"> </w:t>
       </w:r>
       <w:r>
-        <w:t xml:space="preserve">Even if we don’t fill a single </w:t>
-      </w:r>
-      <w:ins w:id="135" w:author="Bob Rudis" w:date="2013-07-21T06:06:00Z">
+        <w:t xml:space="preserve">Even if we </w:t>
+      </w:r>
+      <w:r>
+        <w:lastRenderedPageBreak/>
+        <w:t xml:space="preserve">don’t fill a single </w:t>
+      </w:r>
+      <w:ins w:id="259" w:author="Bob Rudis" w:date="2013-07-21T06:06:00Z">
         <w:r>
           <w:t xml:space="preserve">cell </w:t>
         </w:r>
       </w:ins>
-      <w:del w:id="136" w:author="Bob Rudis" w:date="2013-07-21T06:06:00Z">
+      <w:del w:id="260" w:author="Bob Rudis" w:date="2013-07-21T06:06:00Z">
         <w:r>
           <w:delText xml:space="preserve">excel </w:delText>
         </w:r>
@@ -5392,7 +6133,7 @@
       <w:r>
         <w:t>in a</w:t>
       </w:r>
-      <w:ins w:id="137" w:author="Bob Rudis" w:date="2013-07-21T06:06:00Z">
+      <w:ins w:id="261" w:author="Bob Rudis" w:date="2013-07-21T06:06:00Z">
         <w:r>
           <w:t>n Excel</w:t>
         </w:r>
@@ -5422,14 +6163,70 @@
         <w:t xml:space="preserve"> to decrease the chance of being misled</w:t>
       </w:r>
       <w:r>
-        <w:t xml:space="preserve">.  Even with the combination though, errors </w:t>
-      </w:r>
-      <w:r>
-        <w:t>will (and do)</w:t>
-      </w:r>
-      <w:r>
-        <w:t xml:space="preserve"> occur, but</w:t>
-      </w:r>
+        <w:t xml:space="preserve">.  </w:t>
+      </w:r>
+      <w:ins w:id="262" w:author="Bob Rudis" w:date="2013-07-21T13:40:00Z">
+        <w:r>
+          <w:t xml:space="preserve">Errors can and will occur </w:t>
+        </w:r>
+      </w:ins>
+      <w:del w:id="263" w:author="Bob Rudis" w:date="2013-07-21T13:40:00Z">
+        <w:r>
+          <w:delText>E</w:delText>
+        </w:r>
+      </w:del>
+      <w:ins w:id="264" w:author="Bob Rudis" w:date="2013-07-21T13:40:00Z">
+        <w:r>
+          <w:t>e</w:t>
+        </w:r>
+      </w:ins>
+      <w:r>
+        <w:t xml:space="preserve">ven with </w:t>
+      </w:r>
+      <w:del w:id="265" w:author="Bob Rudis" w:date="2013-07-21T13:40:00Z">
+        <w:r>
+          <w:delText xml:space="preserve">the </w:delText>
+        </w:r>
+      </w:del>
+      <w:ins w:id="266" w:author="Bob Rudis" w:date="2013-07-21T13:40:00Z">
+        <w:r>
+          <w:t xml:space="preserve">this </w:t>
+        </w:r>
+      </w:ins>
+      <w:r>
+        <w:t>combination</w:t>
+      </w:r>
+      <w:del w:id="267" w:author="Bob Rudis" w:date="2013-07-21T13:40:00Z">
+        <w:r>
+          <w:delText xml:space="preserve"> though, errors </w:delText>
+        </w:r>
+        <w:r>
+          <w:delText>will (and do)</w:delText>
+        </w:r>
+        <w:r>
+          <w:delText xml:space="preserve"> occu</w:delText>
+        </w:r>
+      </w:del>
+      <w:ins w:id="268" w:author="Bob Rudis" w:date="2013-07-21T13:40:00Z">
+        <w:r>
+          <w:t xml:space="preserve">, but we can reduce the frequency of these </w:t>
+        </w:r>
+      </w:ins>
+      <w:ins w:id="269" w:author="Bob Rudis" w:date="2013-07-21T13:41:00Z">
+        <w:r>
+          <w:t>errors</w:t>
+        </w:r>
+      </w:ins>
+      <w:del w:id="270" w:author="Bob Rudis" w:date="2013-07-21T13:40:00Z">
+        <w:r>
+          <w:delText xml:space="preserve">r, </w:delText>
+        </w:r>
+      </w:del>
+      <w:del w:id="271" w:author="Bob Rudis" w:date="2013-07-21T13:41:00Z">
+        <w:r>
+          <w:delText>but</w:delText>
+        </w:r>
+      </w:del>
       <w:r>
         <w:t xml:space="preserve"> </w:t>
       </w:r>
@@ -5439,8 +6236,26 @@
       <w:r>
         <w:t xml:space="preserve">tatistics, </w:t>
       </w:r>
-      <w:r>
-        <w:t>when can reduce the frequency of those errors and be in a much better position to learn from the mistakes when they occur.</w:t>
+      <w:del w:id="272" w:author="Bob Rudis" w:date="2013-07-21T13:41:00Z">
+        <w:r>
+          <w:delText>when can reduce the frequency of those errors and be in</w:delText>
+        </w:r>
+      </w:del>
+      <w:ins w:id="273" w:author="Bob Rudis" w:date="2013-07-21T13:41:00Z">
+        <w:r>
+          <w:t>to place ourselves in</w:t>
+        </w:r>
+      </w:ins>
+      <w:r>
+        <w:t xml:space="preserve"> a much better position to learn from the mistakes when they </w:t>
+      </w:r>
+      <w:ins w:id="274" w:author="Bob Rudis" w:date="2013-07-21T13:41:00Z">
+        <w:r>
+          <w:t xml:space="preserve">do </w:t>
+        </w:r>
+      </w:ins>
+      <w:r>
+        <w:t>occur.</w:t>
       </w:r>
     </w:p>
     <w:p>
@@ -5502,7 +6317,15 @@
         <w:t xml:space="preserve">.  </w:t>
       </w:r>
       <w:r>
-        <w:t xml:space="preserve">Snow’s map of the areas around the water pump on Broad Street in Figure 1.1, did not involve logistic regression or machine learning, it was just a </w:t>
+        <w:t>Snow’s map of the areas around the water pump on Broad Street in Figure 1.1</w:t>
+      </w:r>
+      <w:del w:id="275" w:author="Bob Rudis" w:date="2013-07-21T13:42:00Z">
+        <w:r>
+          <w:delText>,</w:delText>
+        </w:r>
+      </w:del>
+      <w:r>
+        <w:t xml:space="preserve"> did not involve logistic regression or machine learning, it was just a </w:t>
       </w:r>
       <w:r>
         <w:t>visual</w:t>
@@ -5614,11 +6437,7 @@
         <w:t>)</w:t>
       </w:r>
       <w:r>
-        <w:t xml:space="preserve"> and let’s face it, </w:t>
-      </w:r>
-      <w:r>
-        <w:lastRenderedPageBreak/>
-        <w:t xml:space="preserve">these are quite ugly and we would not include these in our next presentation </w:t>
+        <w:t xml:space="preserve"> and let’s face it, these are quite ugly and we would not include these in our next presentation </w:t>
       </w:r>
       <w:r>
         <w:t xml:space="preserve">to the board of directors.  This type of visualization serves to provide information to </w:t>
@@ -5671,7 +6490,11 @@
         <w:t>These graphs are generated as a way to understand certain relationships and attributes of the model</w:t>
       </w:r>
       <w:r>
-        <w:t xml:space="preserve">.  They communicate from the data to the analyst and is used visually inspect for </w:t>
+        <w:t xml:space="preserve">.  They communicate from the data </w:t>
+      </w:r>
+      <w:r>
+        <w:lastRenderedPageBreak/>
+        <w:t xml:space="preserve">to the analyst and is used visually inspect for </w:t>
       </w:r>
       <w:r>
         <w:t xml:space="preserve">anomalies, </w:t>
@@ -5763,11 +6586,162 @@
       <w:r>
         <w:t xml:space="preserve">misled by the data.  While we may have portrayed these skills as being in a single person, that is not a requirement.  As the data grow and the demands for analysis gets more embedded into the culture, spreading the load among multiple </w:t>
       </w:r>
-      <w:r>
-        <w:t>people with</w:t>
-      </w:r>
-      <w:r>
-        <w:t xml:space="preserve"> maybe one or two of these skills will help lighten the load.  And if you are in the position of having to hire for this type of role: finding all of these skills in a single person may be a bit hard to find.  Take the time to talk through each of these points with candidates though and just be sure there is at least some element of each of the skills we talked through here. </w:t>
+      <w:del w:id="276" w:author="Bob Rudis" w:date="2013-07-21T14:02:00Z">
+        <w:r>
+          <w:delText xml:space="preserve">people </w:delText>
+        </w:r>
+      </w:del>
+      <w:ins w:id="277" w:author="Bob Rudis" w:date="2013-07-21T14:02:00Z">
+        <w:r>
+          <w:t xml:space="preserve">individuals </w:t>
+        </w:r>
+      </w:ins>
+      <w:r>
+        <w:t>with</w:t>
+      </w:r>
+      <w:r>
+        <w:t xml:space="preserve"> </w:t>
+      </w:r>
+      <w:del w:id="278" w:author="Bob Rudis" w:date="2013-07-21T14:02:00Z">
+        <w:r>
+          <w:delText>maybe one or two</w:delText>
+        </w:r>
+      </w:del>
+      <w:ins w:id="279" w:author="Bob Rudis" w:date="2013-07-21T14:02:00Z">
+        <w:r>
+          <w:t>p</w:t>
+        </w:r>
+      </w:ins>
+      <w:del w:id="280" w:author="Bob Rudis" w:date="2013-07-21T14:02:00Z">
+        <w:r>
+          <w:delText xml:space="preserve"> of</w:delText>
+        </w:r>
+      </w:del>
+      <w:ins w:id="281" w:author="Bob Rudis" w:date="2013-07-21T14:02:00Z">
+        <w:r>
+          <w:t>artial combinations</w:t>
+        </w:r>
+      </w:ins>
+      <w:r>
+        <w:t xml:space="preserve"> these skills will help lighten the load.  </w:t>
+      </w:r>
+      <w:del w:id="282" w:author="Bob Rudis" w:date="2013-07-21T14:02:00Z">
+        <w:r>
+          <w:delText>And if you are in the position of having to hire for this type of role</w:delText>
+        </w:r>
+      </w:del>
+      <w:ins w:id="283" w:author="Bob Rudis" w:date="2013-07-21T14:02:00Z">
+        <w:r>
+          <w:t>Moreover,</w:t>
+        </w:r>
+      </w:ins>
+      <w:del w:id="284" w:author="Bob Rudis" w:date="2013-07-21T14:02:00Z">
+        <w:r>
+          <w:delText xml:space="preserve">: </w:delText>
+        </w:r>
+      </w:del>
+      <w:ins w:id="285" w:author="Bob Rudis" w:date="2013-07-21T14:02:00Z">
+        <w:r>
+          <w:t xml:space="preserve"> </w:t>
+        </w:r>
+      </w:ins>
+      <w:ins w:id="286" w:author="Bob Rudis" w:date="2013-07-21T14:05:00Z">
+        <w:r>
+          <w:t xml:space="preserve">if you are just beginning to build your security data science team, </w:t>
+        </w:r>
+      </w:ins>
+      <w:ins w:id="287" w:author="Bob Rudis" w:date="2013-07-21T14:04:00Z">
+        <w:r>
+          <w:t xml:space="preserve">you may be setting yourself up for an impossible task if you try to </w:t>
+        </w:r>
+      </w:ins>
+      <w:del w:id="288" w:author="Bob Rudis" w:date="2013-07-21T14:04:00Z">
+        <w:r>
+          <w:delText>finding</w:delText>
+        </w:r>
+      </w:del>
+      <w:ins w:id="289" w:author="Bob Rudis" w:date="2013-07-21T14:04:00Z">
+        <w:r>
+          <w:t>find</w:t>
+        </w:r>
+      </w:ins>
+      <w:r>
+        <w:t xml:space="preserve"> </w:t>
+      </w:r>
+      <w:ins w:id="290" w:author="Bob Rudis" w:date="2013-07-21T14:05:00Z">
+        <w:r>
+          <w:t xml:space="preserve">even </w:t>
+        </w:r>
+        <w:r>
+          <w:rPr>
+            <w:rPrChange w:id="291" w:author="Bob Rudis" w:date="2013-07-21T14:06:00Z">
+              <w:rPr/>
+            </w:rPrChange>
+          </w:rPr>
+          <w:t>one</w:t>
+        </w:r>
+      </w:ins>
+      <w:ins w:id="292" w:author="Bob Rudis" w:date="2013-07-21T14:06:00Z">
+        <w:r>
+          <w:t xml:space="preserve"> </w:t>
+        </w:r>
+      </w:ins>
+      <w:ins w:id="293" w:author="Bob Rudis" w:date="2013-07-21T14:05:00Z">
+        <w:r>
+          <w:rPr>
+            <w:rPrChange w:id="294" w:author="Bob Rudis" w:date="2013-07-21T14:06:00Z">
+              <w:rPr/>
+            </w:rPrChange>
+          </w:rPr>
+          <w:t>individual</w:t>
+        </w:r>
+        <w:r>
+          <w:t xml:space="preserve"> with </w:t>
+        </w:r>
+      </w:ins>
+      <w:r>
+        <w:t xml:space="preserve">all of these </w:t>
+      </w:r>
+      <w:del w:id="295" w:author="Bob Rudis" w:date="2013-07-21T14:05:00Z">
+        <w:r>
+          <w:delText xml:space="preserve">skills in a single </w:delText>
+        </w:r>
+      </w:del>
+      <w:del w:id="296" w:author="Bob Rudis" w:date="2013-07-21T14:04:00Z">
+        <w:r>
+          <w:delText xml:space="preserve">person may </w:delText>
+        </w:r>
+      </w:del>
+      <w:del w:id="297" w:author="Bob Rudis" w:date="2013-07-21T14:02:00Z">
+        <w:r>
+          <w:delText>be a bit hard to find</w:delText>
+        </w:r>
+      </w:del>
+      <w:ins w:id="298" w:author="Bob Rudis" w:date="2013-07-21T14:05:00Z">
+        <w:r>
+          <w:t>skills</w:t>
+        </w:r>
+      </w:ins>
+      <w:r>
+        <w:t xml:space="preserve">.  Take the time to talk through each of these points with candidates </w:t>
+      </w:r>
+      <w:del w:id="299" w:author="Bob Rudis" w:date="2013-07-21T14:06:00Z">
+        <w:r>
+          <w:delText>though and just be</w:delText>
+        </w:r>
+      </w:del>
+      <w:ins w:id="300" w:author="Bob Rudis" w:date="2013-07-21T14:06:00Z">
+        <w:r>
+          <w:t>to en</w:t>
+        </w:r>
+      </w:ins>
+      <w:del w:id="301" w:author="Bob Rudis" w:date="2013-07-21T14:06:00Z">
+        <w:r>
+          <w:delText xml:space="preserve"> </w:delText>
+        </w:r>
+      </w:del>
+      <w:r>
+        <w:t xml:space="preserve">sure there is at least some element of each of the skills we talked through here. </w:t>
       </w:r>
     </w:p>
     <w:p>
@@ -5775,7 +6749,6 @@
         <w:pStyle w:val="H1"/>
       </w:pPr>
       <w:r>
-        <w:lastRenderedPageBreak/>
         <w:t>Centering on a Question</w:t>
       </w:r>
     </w:p>
@@ -5812,7 +6785,15 @@
         <w:pStyle w:val="Para"/>
       </w:pPr>
       <w:r>
-        <w:t xml:space="preserve">It is natural to assume that the first step in data analysis is getting the data to analyze but data analysis is never performed for its own sake.  It is always performed within a larger context and understanding that context is the key to a successful data analysis. </w:t>
+        <w:t xml:space="preserve">It is natural to assume that the first step in data analysis is getting the data to analyze but </w:t>
+      </w:r>
+      <w:ins w:id="302" w:author="Bob Rudis" w:date="2013-07-21T14:07:00Z">
+        <w:r>
+          <w:t xml:space="preserve">true </w:t>
+        </w:r>
+      </w:ins>
+      <w:r>
+        <w:t xml:space="preserve">data analysis is never performed for its own sake.  It is always performed within a larger context and understanding that context is the key to a successful data analysis. </w:t>
       </w:r>
       <w:r>
         <w:t xml:space="preserve"> </w:t>
@@ -5820,9 +6801,13 @@
       <w:r>
         <w:t>Just jumping in and grabbing data is like running a race without knowing where the finish line is.  We want to have a good concept of what we’re trying to learn from the data</w:t>
       </w:r>
-      <w:commentRangeStart w:id="138"/>
-      <w:r>
-        <w:t>.  Therefore, every good data analysis project begins by</w:t>
+      <w:commentRangeStart w:id="303"/>
+      <w:r>
+        <w:t xml:space="preserve">.  Therefore, </w:t>
+      </w:r>
+      <w:r>
+        <w:lastRenderedPageBreak/>
+        <w:t>every good data analysis project begins by</w:t>
       </w:r>
       <w:r>
         <w:t xml:space="preserve"> setting a goal and</w:t>
@@ -5836,13 +6821,13 @@
         </w:rPr>
         <w:t>research questions</w:t>
       </w:r>
-      <w:commentRangeEnd w:id="138"/>
+      <w:commentRangeEnd w:id="303"/>
       <w:r>
         <w:rPr>
           <w:rStyle w:val="CommentReference"/>
           <w:snapToGrid/>
         </w:rPr>
-        <w:commentReference w:id="138"/>
+        <w:commentReference w:id="303"/>
       </w:r>
       <w:r>
         <w:t xml:space="preserve">.  </w:t>
@@ -5944,29 +6929,64 @@
         <w:t xml:space="preserve"> in the data </w:t>
       </w:r>
       <w:r>
-        <w:t xml:space="preserve">or </w:t>
-      </w:r>
-      <w:proofErr w:type="gramStart"/>
-      <w:r>
-        <w:t>worse,</w:t>
-      </w:r>
-      <w:proofErr w:type="gramEnd"/>
+        <w:t>or worse</w:t>
+      </w:r>
+      <w:ins w:id="304" w:author="Bob Rudis" w:date="2013-07-21T14:08:00Z">
+        <w:r>
+          <w:t>:</w:t>
+        </w:r>
+      </w:ins>
+      <w:del w:id="305" w:author="Bob Rudis" w:date="2013-07-21T14:08:00Z">
+        <w:r>
+          <w:delText>,</w:delText>
+        </w:r>
+      </w:del>
       <w:r>
         <w:t xml:space="preserve"> </w:t>
       </w:r>
       <w:r>
+        <w:rPr>
+          <w:i/>
+          <w:rPrChange w:id="306" w:author="Bob Rudis" w:date="2013-07-21T14:08:00Z">
+            <w:rPr/>
+          </w:rPrChange>
+        </w:rPr>
         <w:t xml:space="preserve">we may </w:t>
       </w:r>
       <w:r>
+        <w:rPr>
+          <w:i/>
+          <w:rPrChange w:id="307" w:author="Bob Rudis" w:date="2013-07-21T14:08:00Z">
+            <w:rPr/>
+          </w:rPrChange>
+        </w:rPr>
         <w:t xml:space="preserve">end up answering </w:t>
       </w:r>
       <w:r>
+        <w:rPr>
+          <w:i/>
+          <w:rPrChange w:id="308" w:author="Bob Rudis" w:date="2013-07-21T14:08:00Z">
+            <w:rPr/>
+          </w:rPrChange>
+        </w:rPr>
         <w:t xml:space="preserve">a question nobody </w:t>
       </w:r>
       <w:r>
+        <w:rPr>
+          <w:i/>
+          <w:rPrChange w:id="309" w:author="Bob Rudis" w:date="2013-07-21T14:08:00Z">
+            <w:rPr/>
+          </w:rPrChange>
+        </w:rPr>
         <w:t>was asking</w:t>
       </w:r>
       <w:r>
+        <w:rPr>
+          <w:i/>
+          <w:rPrChange w:id="310" w:author="Bob Rudis" w:date="2013-07-21T14:08:00Z">
+            <w:rPr/>
+          </w:rPrChange>
+        </w:rPr>
         <w:t xml:space="preserve"> in the first place</w:t>
       </w:r>
       <w:r>
@@ -6062,7 +7082,20 @@
         <w:t xml:space="preserve"> question </w:t>
       </w:r>
       <w:r>
-        <w:t xml:space="preserve">altogether -- it is data analysis for the sake of </w:t>
+        <w:t>altogether</w:t>
+      </w:r>
+      <w:ins w:id="311" w:author="Bob Rudis" w:date="2013-07-21T14:09:00Z">
+        <w:r>
+          <w:t>—</w:t>
+        </w:r>
+      </w:ins>
+      <w:del w:id="312" w:author="Bob Rudis" w:date="2013-07-21T14:09:00Z">
+        <w:r>
+          <w:delText xml:space="preserve"> -- </w:delText>
+        </w:r>
+      </w:del>
+      <w:r>
+        <w:t xml:space="preserve">it is data analysis for the sake of </w:t>
       </w:r>
       <w:r>
         <w:t>analyzing data</w:t>
@@ -6123,23 +7156,59 @@
         <w:t>might be</w:t>
       </w:r>
       <w:r>
-        <w:t xml:space="preserve">, “How much time do employees spend on spam that is not blocked by the spam filter?”  </w:t>
-      </w:r>
-      <w:r>
-        <w:t xml:space="preserve">We </w:t>
-      </w:r>
-      <w:r>
-        <w:lastRenderedPageBreak/>
-        <w:t>don’t stop a</w:t>
-      </w:r>
-      <w:r>
-        <w:t>t how much spam is not blocked.  Because, w</w:t>
-      </w:r>
-      <w:r>
-        <w:t>hatever that number is it will have no contextual meaning</w:t>
-      </w:r>
-      <w:r>
-        <w:t xml:space="preserve"> (nobo</w:t>
+        <w:t>, “</w:t>
+      </w:r>
+      <w:r>
+        <w:rPr>
+          <w:i/>
+          <w:rPrChange w:id="313" w:author="Bob Rudis" w:date="2013-07-21T14:09:00Z">
+            <w:rPr/>
+          </w:rPrChange>
+        </w:rPr>
+        <w:t>How much time do employees spend on spam that is not blocked by the spam filter</w:t>
+      </w:r>
+      <w:r>
+        <w:t xml:space="preserve">?”  </w:t>
+      </w:r>
+      <w:del w:id="314" w:author="Bob Rudis" w:date="2013-07-21T14:10:00Z">
+        <w:r>
+          <w:delText>We don’t stop a</w:delText>
+        </w:r>
+        <w:r>
+          <w:delText>t how much spam is not blocked</w:delText>
+        </w:r>
+      </w:del>
+      <w:ins w:id="315" w:author="Bob Rudis" w:date="2013-07-21T14:10:00Z">
+        <w:r>
+          <w:t>Just counting how much spam is blocked has little value</w:t>
+        </w:r>
+      </w:ins>
+      <w:del w:id="316" w:author="Bob Rudis" w:date="2013-07-21T14:10:00Z">
+        <w:r>
+          <w:delText>.  Because, w</w:delText>
+        </w:r>
+        <w:r>
+          <w:delText>hatever that number is</w:delText>
+        </w:r>
+      </w:del>
+      <w:ins w:id="317" w:author="Bob Rudis" w:date="2013-07-21T14:10:00Z">
+        <w:r>
+          <w:t xml:space="preserve"> since</w:t>
+        </w:r>
+      </w:ins>
+      <w:r>
+        <w:t xml:space="preserve"> it will have no contextual meaning</w:t>
+      </w:r>
+      <w:r>
+        <w:t xml:space="preserve"> (</w:t>
+      </w:r>
+      <w:ins w:id="318" w:author="Bob Rudis" w:date="2013-07-21T14:10:00Z">
+        <w:r>
+          <w:t xml:space="preserve">i.e. </w:t>
+        </w:r>
+      </w:ins>
+      <w:r>
+        <w:t>nobo</w:t>
       </w:r>
       <w:r>
         <w:t xml:space="preserve">dy can internalize the effective difference </w:t>
@@ -6160,15 +7229,59 @@
         <w:t>-thousand spam emails)</w:t>
       </w:r>
       <w:r>
-        <w:t xml:space="preserve">.  What we want to know is why kind of an impact </w:t>
-      </w:r>
-      <w:proofErr w:type="gramStart"/>
-      <w:r>
-        <w:t>does</w:t>
-      </w:r>
-      <w:proofErr w:type="gramEnd"/>
-      <w:r>
-        <w:t xml:space="preserve"> spam have on employee productivity?  While “productivity” may be a challenge to measure directly we can flip that around and just assume it is impossible to be productive when employees are reading and deleting spam. Therefore, what we really want to measure is </w:t>
+        <w:t xml:space="preserve">.  What we want to know is </w:t>
+      </w:r>
+      <w:del w:id="319" w:author="Bob Rudis" w:date="2013-07-21T14:10:00Z">
+        <w:r>
+          <w:delText xml:space="preserve">why </w:delText>
+        </w:r>
+      </w:del>
+      <w:ins w:id="320" w:author="Bob Rudis" w:date="2013-07-21T14:10:00Z">
+        <w:r>
+          <w:t>the</w:t>
+        </w:r>
+      </w:ins>
+      <w:del w:id="321" w:author="Bob Rudis" w:date="2013-07-21T14:11:00Z">
+        <w:r>
+          <w:delText>kind of an</w:delText>
+        </w:r>
+      </w:del>
+      <w:r>
+        <w:t xml:space="preserve"> impact </w:t>
+      </w:r>
+      <w:del w:id="322" w:author="Bob Rudis" w:date="2013-07-21T14:11:00Z">
+        <w:r>
+          <w:delText xml:space="preserve">does </w:delText>
+        </w:r>
+      </w:del>
+      <w:r>
+        <w:t>spam ha</w:t>
+      </w:r>
+      <w:ins w:id="323" w:author="Bob Rudis" w:date="2013-07-21T14:11:00Z">
+        <w:r>
+          <w:t>s</w:t>
+        </w:r>
+      </w:ins>
+      <w:del w:id="324" w:author="Bob Rudis" w:date="2013-07-21T14:11:00Z">
+        <w:r>
+          <w:delText>ve</w:delText>
+        </w:r>
+      </w:del>
+      <w:r>
+        <w:t xml:space="preserve"> on employee productivity</w:t>
+      </w:r>
+      <w:ins w:id="325" w:author="Bob Rudis" w:date="2013-07-21T14:11:00Z">
+        <w:r>
+          <w:t>.</w:t>
+        </w:r>
+      </w:ins>
+      <w:del w:id="326" w:author="Bob Rudis" w:date="2013-07-21T14:11:00Z">
+        <w:r>
+          <w:delText>?</w:delText>
+        </w:r>
+      </w:del>
+      <w:r>
+        <w:t xml:space="preserve">  While “productivity” may be a challenge to measure directly we can flip that around and just assume it is impossible to be productive when employees are reading and deleting spam. Therefore, what we really want to measure is </w:t>
       </w:r>
       <w:r>
         <w:t xml:space="preserve">time as it is directly spent </w:t>
@@ -6227,6 +7340,7 @@
         <w:t xml:space="preserve">.  </w:t>
       </w:r>
       <w:r>
+        <w:lastRenderedPageBreak/>
         <w:t xml:space="preserve">Perhaps we would look for any logging from the email clients of events when users select the “mark as spam” option.  Or perhaps, it’s important enough to warrant running a short </w:t>
       </w:r>
       <w:r>
@@ -6349,60 +7463,143 @@
         <w:pStyle w:val="Para"/>
       </w:pPr>
       <w:r>
+        <w:t xml:space="preserve">Let’s </w:t>
+      </w:r>
+      <w:r>
+        <w:t>work</w:t>
+      </w:r>
+      <w:r>
+        <w:t xml:space="preserve"> through a simple example.  </w:t>
+      </w:r>
+      <w:ins w:id="327" w:author="Bob Rudis" w:date="2013-07-21T14:14:00Z">
+        <w:r>
+          <w:t xml:space="preserve">The </w:t>
+        </w:r>
+      </w:ins>
+      <w:del w:id="328" w:author="Bob Rudis" w:date="2013-07-21T14:13:00Z">
+        <w:r>
+          <w:delText>Suppose there</w:delText>
+        </w:r>
+      </w:del>
+      <w:ins w:id="329" w:author="Bob Rudis" w:date="2013-07-21T14:13:00Z">
+        <w:r>
+          <w:t xml:space="preserve">Human Resources </w:t>
+        </w:r>
+      </w:ins>
+      <w:ins w:id="330" w:author="Bob Rudis" w:date="2013-07-21T14:14:00Z">
+        <w:r>
+          <w:t xml:space="preserve">department </w:t>
+        </w:r>
+      </w:ins>
+      <w:ins w:id="331" w:author="Bob Rudis" w:date="2013-07-21T14:13:00Z">
+        <w:r>
+          <w:t>has</w:t>
+        </w:r>
+      </w:ins>
+      <w:del w:id="332" w:author="Bob Rudis" w:date="2013-07-21T14:13:00Z">
+        <w:r>
+          <w:delText xml:space="preserve"> is a </w:delText>
+        </w:r>
+      </w:del>
+      <w:ins w:id="333" w:author="Bob Rudis" w:date="2013-07-21T14:13:00Z">
+        <w:r>
+          <w:t xml:space="preserve"> submitted a </w:t>
+        </w:r>
+      </w:ins>
+      <w:r>
+        <w:t xml:space="preserve">proposal to expose an interactive menu for the company cafeteria to the Internet.  While this may raise all sorts of questions around controls, processes and procedures, suppose the </w:t>
+      </w:r>
+      <w:ins w:id="334" w:author="Bob Rudis" w:date="2013-07-21T14:15:00Z">
+        <w:r>
+          <w:t xml:space="preserve">core security-oriented decision of the </w:t>
+        </w:r>
+      </w:ins>
+      <w:r>
+        <w:t xml:space="preserve">proposal is </w:t>
+      </w:r>
+      <w:r>
+        <w:t>limited to</w:t>
+      </w:r>
+      <w:ins w:id="335" w:author="Bob Rudis" w:date="2013-07-21T14:15:00Z">
+        <w:r>
+          <w:t xml:space="preserve"> either</w:t>
+        </w:r>
+      </w:ins>
+      <w:r>
+        <w:t xml:space="preserve"> allowing </w:t>
+      </w:r>
+      <w:r>
+        <w:t>authentication with the corporate username and password</w:t>
+      </w:r>
+      <w:r>
+        <w:t>, or investing in a more expensive two-factor authentication mechanism</w:t>
+      </w:r>
+      <w:r>
+        <w:t xml:space="preserve">. We may brainstorm a question like “How much risk does single factor authentication represent?”  </w:t>
+      </w:r>
+      <w:r>
+        <w:t>Or perhaps, “How effective is two-factor authentication?” These</w:t>
+      </w:r>
+      <w:r>
+        <w:t xml:space="preserve"> type</w:t>
+      </w:r>
+      <w:r>
+        <w:t xml:space="preserve">s of questions are </w:t>
+      </w:r>
+      <w:r>
+        <w:t xml:space="preserve">really nice and squishy </w:t>
+      </w:r>
+      <w:r>
+        <w:t>for the initial phase of forming a research question, but</w:t>
+      </w:r>
+      <w:r>
+        <w:t xml:space="preserve"> not well suited to serious analysis.  </w:t>
+      </w:r>
+      <w:r>
+        <w:t xml:space="preserve">We would struggle to collect evidence of “risk” or “effectiveness” in these questions.  So we transform them to be more </w:t>
+      </w:r>
+      <w:r>
+        <w:t xml:space="preserve">specific and measurable as an approach to inform the </w:t>
+      </w:r>
+      <w:r>
+        <w:t>decisions or actions in context</w:t>
+      </w:r>
+      <w:r>
+        <w:t>.  Perhaps we start by asking how many services require single-factor versus dual-factor authentication.  We’d also like to know how many of those services have had their authentication system</w:t>
+      </w:r>
+      <w:r>
+        <w:t xml:space="preserve"> attacked and with what success and so on.  Perhaps we have access </w:t>
+      </w:r>
+      <w:r>
         <w:lastRenderedPageBreak/>
-        <w:t xml:space="preserve">Let’s </w:t>
-      </w:r>
-      <w:r>
-        <w:t>work</w:t>
-      </w:r>
-      <w:r>
-        <w:t xml:space="preserve"> through a simple example.  Suppose there is a proposal to expose an interactive menu for the company cafeteria to the Internet.  While this may raise all sorts of questions around controls, processes and procedures, suppose the proposal is </w:t>
-      </w:r>
-      <w:r>
-        <w:t xml:space="preserve">limited to allowing </w:t>
-      </w:r>
-      <w:r>
-        <w:t>authentication with the corporate username and password</w:t>
-      </w:r>
-      <w:r>
-        <w:t>, or investing in a more expensive two-factor authentication mechanism</w:t>
-      </w:r>
-      <w:r>
-        <w:t xml:space="preserve">. We may brainstorm a question like “How much risk does single factor authentication represent?”  </w:t>
-      </w:r>
-      <w:r>
-        <w:t>Or perhaps, “How effective is two-factor authentication?” These</w:t>
-      </w:r>
-      <w:r>
-        <w:t xml:space="preserve"> type</w:t>
-      </w:r>
-      <w:r>
-        <w:t xml:space="preserve">s of questions are </w:t>
-      </w:r>
-      <w:r>
-        <w:t xml:space="preserve">really nice and squishy </w:t>
-      </w:r>
-      <w:r>
-        <w:t>for the initial phase of forming a research question, but</w:t>
-      </w:r>
-      <w:r>
-        <w:t xml:space="preserve"> not well suited to serious analysis.  </w:t>
-      </w:r>
-      <w:r>
-        <w:t xml:space="preserve">We would struggle to collect evidence of “risk” or “effectiveness” in these questions.  So we transform them to be more </w:t>
-      </w:r>
-      <w:r>
-        <w:t xml:space="preserve">specific and measurable as an approach to inform the </w:t>
-      </w:r>
-      <w:r>
-        <w:t>decisions or actions in context</w:t>
-      </w:r>
-      <w:r>
-        <w:t>.  Perhaps we start by asking how many services require single-factor versus dual-factor authentication.  We’d also like to know how many of those services have had their authentication system</w:t>
-      </w:r>
-      <w:r>
-        <w:t xml:space="preserve"> attacked and with what success and so on.  Perhaps we have access to a honeypot and can research and create a profile of internet-based brute force attempts.  Perhaps we can look at the corporate instance of MS OWA and create a profile of authentication-based attacks on that asset.  </w:t>
-      </w:r>
+        <w:t xml:space="preserve">to a honeypot and can research and create a profile of internet-based brute force attempts.  Perhaps we can look at the corporate instance of </w:t>
+      </w:r>
+      <w:del w:id="336" w:author="Bob Rudis" w:date="2013-07-21T14:14:00Z">
+        <w:r>
+          <w:delText>MS OWA</w:delText>
+        </w:r>
+      </w:del>
+      <w:ins w:id="337" w:author="Bob Rudis" w:date="2013-07-21T14:14:00Z">
+        <w:r>
+          <w:t>Microsoft Outlook Web Access</w:t>
+        </w:r>
+      </w:ins>
+      <w:r>
+        <w:t xml:space="preserve"> and create a profile of authentication-based attacks on that asset.  </w:t>
+      </w:r>
+      <w:ins w:id="338" w:author="Bob Rudis" w:date="2013-07-21T14:17:00Z">
+        <w:r>
+          <w:t xml:space="preserve">These are all good questions that are very answerable with data analysis with outcomes that </w:t>
+        </w:r>
+        <w:proofErr w:type="gramStart"/>
+        <w:r>
+          <w:t>can will</w:t>
+        </w:r>
+        <w:proofErr w:type="gramEnd"/>
+        <w:r>
+          <w:t xml:space="preserve"> help support a decision.</w:t>
+        </w:r>
+      </w:ins>
     </w:p>
     <w:p>
       <w:pPr>
@@ -6423,10 +7620,23 @@
         <w:t>in the real world.  W</w:t>
       </w:r>
       <w:r>
-        <w:t xml:space="preserve">e’d love to start each day with a cup of </w:t>
-      </w:r>
-      <w:r>
-        <w:t xml:space="preserve">hot coffee, </w:t>
+        <w:t xml:space="preserve">e’d love to start each day with a </w:t>
+      </w:r>
+      <w:del w:id="339" w:author="Bob Rudis" w:date="2013-07-21T14:18:00Z">
+        <w:r>
+          <w:delText xml:space="preserve">cup of </w:delText>
+        </w:r>
+        <w:r>
+          <w:delText>hot coffee</w:delText>
+        </w:r>
+      </w:del>
+      <w:ins w:id="340" w:author="Bob Rudis" w:date="2013-07-21T14:18:00Z">
+        <w:r>
+          <w:t>hot, caffeinated beverage</w:t>
+        </w:r>
+      </w:ins>
+      <w:r>
+        <w:t xml:space="preserve">, </w:t>
       </w:r>
       <w:r>
         <w:t>a cl</w:t>
@@ -6434,11 +7644,37 @@
       <w:r>
         <w:t xml:space="preserve">ear research question and a </w:t>
       </w:r>
-      <w:r>
-        <w:t>platter</w:t>
-      </w:r>
-      <w:r>
-        <w:t xml:space="preserve"> of clean data, but in reality we usually have to settle for just the coffee.   Often times we do start off with data and a vague question </w:t>
+      <w:del w:id="341" w:author="Bob Rudis" w:date="2013-07-21T14:18:00Z">
+        <w:r>
+          <w:delText>platter</w:delText>
+        </w:r>
+        <w:r>
+          <w:delText xml:space="preserve"> </w:delText>
+        </w:r>
+      </w:del>
+      <w:ins w:id="342" w:author="Bob Rudis" w:date="2013-07-21T14:18:00Z">
+        <w:r>
+          <w:t>bucket</w:t>
+        </w:r>
+        <w:r>
+          <w:t xml:space="preserve"> </w:t>
+        </w:r>
+      </w:ins>
+      <w:r>
+        <w:t xml:space="preserve">of clean data, but in reality we usually have to settle for just the </w:t>
+      </w:r>
+      <w:del w:id="343" w:author="Bob Rudis" w:date="2013-07-21T14:18:00Z">
+        <w:r>
+          <w:delText>coffee</w:delText>
+        </w:r>
+      </w:del>
+      <w:ins w:id="344" w:author="Bob Rudis" w:date="2013-07-21T14:18:00Z">
+        <w:r>
+          <w:t>hot, caffeinated beverage</w:t>
+        </w:r>
+      </w:ins>
+      <w:r>
+        <w:t xml:space="preserve">.   Often times we do start off with data and a vague question </w:t>
       </w:r>
       <w:r>
         <w:t>like</w:t>
@@ -6488,17 +7724,30 @@
       <w:r>
         <w:t xml:space="preserve"> diagram.  </w:t>
       </w:r>
-      <w:commentRangeStart w:id="139"/>
-      <w:r>
-        <w:t>All of which appear at some point in this book</w:t>
-      </w:r>
-      <w:commentRangeEnd w:id="139"/>
+      <w:commentRangeStart w:id="345"/>
+      <w:r>
+        <w:t xml:space="preserve">All of which </w:t>
+      </w:r>
+      <w:del w:id="346" w:author="Bob Rudis" w:date="2013-07-21T14:19:00Z">
+        <w:r>
+          <w:delText>appear at some point in this</w:delText>
+        </w:r>
+      </w:del>
+      <w:ins w:id="347" w:author="Bob Rudis" w:date="2013-07-21T14:19:00Z">
+        <w:r>
+          <w:t>are explained or used later in the</w:t>
+        </w:r>
+      </w:ins>
+      <w:r>
+        <w:t xml:space="preserve"> book</w:t>
+      </w:r>
+      <w:commentRangeEnd w:id="345"/>
       <w:r>
         <w:rPr>
           <w:rStyle w:val="CommentReference"/>
           <w:snapToGrid/>
         </w:rPr>
-        <w:commentReference w:id="139"/>
+        <w:commentReference w:id="345"/>
       </w:r>
       <w:r>
         <w:t>.</w:t>
@@ -6518,14 +7767,20 @@
         <w:t>, and this is important, we always want to circle back and form a proper researc</w:t>
       </w:r>
       <w:r>
-        <w:t xml:space="preserve">h question.  As Tukey said in his 1977 book, “Exploratory data analysis can never be the whole story” and refers to EDA has the foundation stone and the first step in data analysis.  </w:t>
-      </w:r>
-      <w:r>
-        <w:t xml:space="preserve">He also </w:t>
-      </w:r>
-      <w:r>
-        <w:lastRenderedPageBreak/>
-        <w:t>said, “Exploratory data analysis is an attitude, a state of flexibility, a willingness to look for those things that we believe are not there, as well as those we believe to be there.”  With that in mind, most of the use cases in this book will be approached with exploratory analysis.  We will take an iterative approach and learn as we walk around in the data.  In the end though, we need to remember that data analysis is done to find an answer to a question worthy of asking.</w:t>
+        <w:t xml:space="preserve">h question.  As Tukey said in his 1977 book, “Exploratory data analysis can never be the whole story” and refers to EDA </w:t>
+      </w:r>
+      <w:bookmarkStart w:id="348" w:name="_GoBack"/>
+      <w:bookmarkEnd w:id="348"/>
+      <w:del w:id="349" w:author="Bob Rudis" w:date="2013-07-21T14:20:00Z">
+        <w:r>
+          <w:delText>h</w:delText>
+        </w:r>
+      </w:del>
+      <w:r>
+        <w:t xml:space="preserve">as the foundation stone and the first step in data analysis.  </w:t>
+      </w:r>
+      <w:r>
+        <w:t>He also said, “Exploratory data analysis is an attitude, a state of flexibility, a willingness to look for those things that we believe are not there, as well as those we believe to be there.”  With that in mind, most of the use cases in this book will be approached with exploratory analysis.  We will take an iterative approach and learn as we walk around in the data.  In the end though, we need to remember that data analysis is done to find an answer to a question worthy of asking.</w:t>
       </w:r>
       <w:r>
         <w:t xml:space="preserve"> </w:t>
@@ -6564,7 +7819,7 @@
       </w:r>
     </w:p>
   </w:comment>
-  <w:comment w:id="10" w:author="Bob Rudis" w:date="2013-07-21T06:16:00Z" w:initials="BR">
+  <w:comment w:id="11" w:author="Bob Rudis" w:date="2013-07-21T06:16:00Z" w:initials="BR">
     <w:p>
       <w:pPr>
         <w:pStyle w:val="CommentText"/>
@@ -6585,7 +7840,7 @@
       </w:r>
     </w:p>
   </w:comment>
-  <w:comment w:id="11" w:author="Bob Rudis" w:date="2013-07-18T22:39:00Z" w:initials="BR">
+  <w:comment w:id="13" w:author="Bob Rudis" w:date="2013-07-18T22:39:00Z" w:initials="BR">
     <w:p>
       <w:pPr>
         <w:pStyle w:val="CommentText"/>
@@ -6606,7 +7861,7 @@
       </w:r>
     </w:p>
   </w:comment>
-  <w:comment w:id="65" w:author="Bob Rudis" w:date="2013-07-18T22:40:00Z" w:initials="BR">
+  <w:comment w:id="81" w:author="Bob Rudis" w:date="2013-07-18T22:40:00Z" w:initials="BR">
     <w:p>
       <w:pPr>
         <w:pStyle w:val="CommentText"/>
@@ -6628,7 +7883,7 @@
       </w:r>
     </w:p>
   </w:comment>
-  <w:comment w:id="66" w:author="Bob Rudis" w:date="2013-07-18T22:41:00Z" w:initials="BR">
+  <w:comment w:id="85" w:author="Bob Rudis" w:date="2013-07-18T22:41:00Z" w:initials="BR">
     <w:p>
       <w:pPr>
         <w:pStyle w:val="CommentText"/>
@@ -6668,7 +7923,7 @@
       </w:pPr>
     </w:p>
   </w:comment>
-  <w:comment w:id="96" w:author="Bob Rudis" w:date="2013-07-21T06:45:00Z" w:initials="BR">
+  <w:comment w:id="147" w:author="Bob Rudis" w:date="2013-07-21T06:45:00Z" w:initials="BR">
     <w:p>
       <w:pPr>
         <w:pStyle w:val="CommentText"/>
@@ -6684,7 +7939,7 @@
       </w:r>
     </w:p>
   </w:comment>
-  <w:comment w:id="120" w:author="Bob Rudis" w:date="2013-07-18T22:42:00Z" w:initials="BR">
+  <w:comment w:id="183" w:author="Bob Rudis" w:date="2013-07-18T22:42:00Z" w:initials="BR">
     <w:p>
       <w:pPr>
         <w:pStyle w:val="CommentText"/>
@@ -6714,7 +7969,7 @@
       </w:r>
     </w:p>
   </w:comment>
-  <w:comment w:id="121" w:author="Jay Jacobs" w:date="2013-07-18T08:49:00Z" w:initials="JJ">
+  <w:comment w:id="186" w:author="Jay Jacobs" w:date="2013-07-18T08:49:00Z" w:initials="JJ">
     <w:p>
       <w:pPr>
         <w:pStyle w:val="CommentText"/>
@@ -6730,7 +7985,7 @@
       </w:r>
     </w:p>
   </w:comment>
-  <w:comment w:id="122" w:author="Bob Rudis" w:date="2013-07-18T22:44:00Z" w:initials="BR">
+  <w:comment w:id="194" w:author="Bob Rudis" w:date="2013-07-18T22:44:00Z" w:initials="BR">
     <w:p>
       <w:pPr>
         <w:pStyle w:val="CommentText"/>
@@ -6757,7 +8012,7 @@
       </w:r>
     </w:p>
   </w:comment>
-  <w:comment w:id="134" w:author="Bob Rudis" w:date="2013-07-18T22:45:00Z" w:initials="BR">
+  <w:comment w:id="215" w:author="Bob Rudis" w:date="2013-07-18T22:45:00Z" w:initials="BR">
     <w:p>
       <w:pPr>
         <w:pStyle w:val="CommentText"/>
@@ -6797,7 +8052,7 @@
       </w:pPr>
     </w:p>
   </w:comment>
-  <w:comment w:id="138" w:author="Bob Rudis" w:date="2013-07-18T22:51:00Z" w:initials="BR">
+  <w:comment w:id="303" w:author="Bob Rudis" w:date="2013-07-18T22:51:00Z" w:initials="BR">
     <w:p>
       <w:pPr>
         <w:pStyle w:val="CommentText"/>
@@ -6828,7 +8083,7 @@
       </w:r>
     </w:p>
   </w:comment>
-  <w:comment w:id="139" w:author="Bob Rudis" w:date="2013-07-18T22:53:00Z" w:initials="BR">
+  <w:comment w:id="345" w:author="Bob Rudis" w:date="2013-07-18T22:53:00Z" w:initials="BR">
     <w:p>
       <w:pPr>
         <w:pStyle w:val="CommentText"/>

</xml_diff>

<commit_message>
tweaked ch01 - prep for submit
</commit_message>
<xml_diff>
--- a/chapters/ch01/ch01.docx
+++ b/chapters/ch01/ch01.docx
@@ -6,8 +6,6 @@
       <w:pPr>
         <w:pStyle w:val="ChapterTitle"/>
       </w:pPr>
-      <w:bookmarkStart w:id="0" w:name="_GoBack"/>
-      <w:bookmarkEnd w:id="0"/>
       <w:r>
         <w:t>Chapter 1</w:t>
       </w:r>
@@ -655,6 +653,7 @@
         <w:pStyle w:val="Para"/>
       </w:pPr>
       <w:r>
+        <w:lastRenderedPageBreak/>
         <w:t xml:space="preserve">Dr. John Snow was passionate and vocal about his disbelief in Farr’s theory and </w:t>
       </w:r>
       <w:r>
@@ -931,7 +930,11 @@
         <w:t>ly</w:t>
       </w:r>
       <w:r>
-        <w:t xml:space="preserve"> designed experiment he was able to isolate the effects of weather, soil quality and other factors so they could compare the effect</w:t>
+        <w:t xml:space="preserve"> designed experiment he was able to </w:t>
+      </w:r>
+      <w:r>
+        <w:lastRenderedPageBreak/>
+        <w:t>isolate the effects of weather, soil quality and other factors so they could compare the effect</w:t>
       </w:r>
       <w:r>
         <w:t>s</w:t>
@@ -1245,7 +1248,11 @@
         <w:t>from</w:t>
       </w:r>
       <w:r>
-        <w:t xml:space="preserve"> the practical </w:t>
+        <w:t xml:space="preserve"> the </w:t>
+      </w:r>
+      <w:r>
+        <w:lastRenderedPageBreak/>
+        <w:t xml:space="preserve">practical </w:t>
       </w:r>
       <w:r>
         <w:t xml:space="preserve">problems created by </w:t>
@@ -1499,7 +1506,11 @@
         <w:t xml:space="preserve"> to </w:t>
       </w:r>
       <w:r>
-        <w:t xml:space="preserve">create that mystique that everyone is seeking.  We want to combine statistics and data analysis with visualization techniques, then leverage the computing power and mix with a healthy dose of domain (information security) knowledge. And all of that begins not with products or tools, but with our own skills and abilities. </w:t>
+        <w:t xml:space="preserve">create that mystique that everyone is </w:t>
+      </w:r>
+      <w:r>
+        <w:lastRenderedPageBreak/>
+        <w:t xml:space="preserve">seeking.  We want to combine statistics and data analysis with visualization techniques, then leverage the computing power and mix with a healthy dose of domain (information security) knowledge. And all of that begins not with products or tools, but with our own skills and abilities. </w:t>
       </w:r>
     </w:p>
     <w:p>
@@ -1840,6 +1851,7 @@
         <w:pStyle w:val="H3"/>
       </w:pPr>
       <w:r>
+        <w:lastRenderedPageBreak/>
         <w:t>Domain Expertise</w:t>
       </w:r>
     </w:p>
@@ -2123,6 +2135,7 @@
         <w:rPr>
           <w:b/>
         </w:rPr>
+        <w:lastRenderedPageBreak/>
         <w:t xml:space="preserve"> </w:t>
       </w:r>
       <w:r>
@@ -2427,7 +2440,11 @@
         <w:t xml:space="preserve">more prevalent </w:t>
       </w:r>
       <w:r>
-        <w:t xml:space="preserve">when we start talking about risk analysis). </w:t>
+        <w:t xml:space="preserve">when </w:t>
+      </w:r>
+      <w:r>
+        <w:lastRenderedPageBreak/>
+        <w:t xml:space="preserve">we start talking about risk analysis). </w:t>
       </w:r>
       <w:r>
         <w:t xml:space="preserve">Data-detractors argue that anything less than perfect data is nigh worthless to us and prevents us creating </w:t>
@@ -2732,13 +2749,8 @@
         <w:pStyle w:val="FeaturePara"/>
       </w:pPr>
       <w:r>
-        <w:t xml:space="preserve">One natural assumption about </w:t>
-      </w:r>
-      <w:proofErr w:type="gramStart"/>
-      <w:r>
-        <w:t>a</w:t>
-      </w:r>
-      <w:proofErr w:type="gramEnd"/>
+        <w:t>One natural assumption about</w:t>
+      </w:r>
       <w:r>
         <w:t xml:space="preserve"> </w:t>
       </w:r>
@@ -2746,19 +2758,31 @@
         <w:t xml:space="preserve">AES-256 bit </w:t>
       </w:r>
       <w:r>
-        <w:t>key</w:t>
-      </w:r>
-      <w:r>
-        <w:t xml:space="preserve"> is </w:t>
+        <w:t>keys is</w:t>
+      </w:r>
+      <w:r>
+        <w:t xml:space="preserve"> </w:t>
       </w:r>
       <w:r>
         <w:t xml:space="preserve">that </w:t>
       </w:r>
       <w:r>
-        <w:t xml:space="preserve">it is </w:t>
-      </w:r>
-      <w:r>
-        <w:t xml:space="preserve">twice as long as AES-128 bit keys.  And we’ve been around information security people when they force a project to use 256-bit keys because they are “twice as good”.  Well, let’s look into the math for a bit.  First, we are talking about bits here, and </w:t>
+        <w:t xml:space="preserve">they are </w:t>
+      </w:r>
+      <w:r>
+        <w:t>twice as long as AES-128 bit keys</w:t>
+      </w:r>
+      <w:r>
+        <w:t>, an</w:t>
+      </w:r>
+      <w:r>
+        <w:t>d</w:t>
+      </w:r>
+      <w:r>
+        <w:t>,</w:t>
+      </w:r>
+      <w:r>
+        <w:t xml:space="preserve"> we’ve been around information security people when they force a project to use 256-bit keys because they are “twice as good”.  Well, let’s look into the math for a bit.  First, we are talking about bits here, and </w:t>
       </w:r>
       <w:r>
         <w:t xml:space="preserve">while </w:t>
@@ -2785,7 +2809,25 @@
         <w:t>more keys.</w:t>
       </w:r>
       <w:r>
-        <w:t xml:space="preserve">  But let’s try an exercise and try to answer a simple question:  If we had access to the world’s fastest super-computer, how </w:t>
+        <w:t xml:space="preserve">  But</w:t>
+      </w:r>
+      <w:r>
+        <w:t>,</w:t>
+      </w:r>
+      <w:r>
+        <w:t xml:space="preserve"> let’s </w:t>
+      </w:r>
+      <w:r>
+        <w:t xml:space="preserve">break out our slide rules and work through an exercise to </w:t>
+      </w:r>
+      <w:r>
+        <w:t>tr</w:t>
+      </w:r>
+      <w:r>
+        <w:t>y to answer a simple question: i</w:t>
+      </w:r>
+      <w:r>
+        <w:t xml:space="preserve">f we had access to the world’s fastest super-computer, how </w:t>
       </w:r>
       <w:r>
         <w:t>many 128-bit keys could we crack</w:t>
@@ -2856,7 +2898,11 @@
         <w:t>15</w:t>
       </w:r>
       <w:r>
-        <w:t xml:space="preserve"> floating point operations per second).  If we assume it takes one operation to generate a key and one operation to test it (this is an abs</w:t>
+        <w:t xml:space="preserve"> floating point </w:t>
+      </w:r>
+      <w:r>
+        <w:lastRenderedPageBreak/>
+        <w:t>operations per second).  If we assume it takes one operation to generate a key and one operation to test it (this is an abs</w:t>
       </w:r>
       <w:r>
         <w:t>urd and conservative assumption</w:t>
@@ -2880,7 +2926,13 @@
         <w:t xml:space="preserve"> keys per second.  </w:t>
       </w:r>
       <w:r>
-        <w:t xml:space="preserve">But a 128-bit key as 3.4 x </w:t>
+        <w:t xml:space="preserve">But a 128-bit key </w:t>
+      </w:r>
+      <w:r>
+        <w:t>h</w:t>
+      </w:r>
+      <w:r>
+        <w:t xml:space="preserve">as 3.4 x </w:t>
       </w:r>
       <w:r>
         <w:t>10</w:t>
@@ -2895,7 +2947,15 @@
         <w:t xml:space="preserve"> possibilities, which means</w:t>
       </w:r>
       <w:r>
-        <w:t xml:space="preserve"> after a full year of cracking 128-bit keys, we will have exhausted 3 x 10</w:t>
+        <w:t xml:space="preserve"> after a full year of cracking 128-bit </w:t>
+      </w:r>
+      <w:proofErr w:type="gramStart"/>
+      <w:r>
+        <w:t>keys,</w:t>
+      </w:r>
+      <w:proofErr w:type="gramEnd"/>
+      <w:r>
+        <w:t xml:space="preserve"> we will have exhausted 3 x 10</w:t>
       </w:r>
       <w:r>
         <w:rPr>
@@ -2924,31 +2984,61 @@
         <w:pStyle w:val="FeaturePara"/>
       </w:pPr>
       <w:r>
+        <w:rPr>
+          <w:b/>
+        </w:rPr>
         <w:t>To put this simply, the probability of brute-force cracking a 128-b</w:t>
       </w:r>
       <w:r>
+        <w:rPr>
+          <w:b/>
+        </w:rPr>
         <w:t xml:space="preserve">it key is </w:t>
       </w:r>
       <w:r>
+        <w:rPr>
+          <w:b/>
+        </w:rPr>
         <w:t xml:space="preserve">already </w:t>
       </w:r>
       <w:r>
+        <w:rPr>
+          <w:b/>
+        </w:rPr>
         <w:t xml:space="preserve">so </w:t>
       </w:r>
       <w:r>
+        <w:rPr>
+          <w:b/>
+        </w:rPr>
         <w:t xml:space="preserve">infinitesimally </w:t>
       </w:r>
       <w:r>
+        <w:rPr>
+          <w:b/>
+        </w:rPr>
         <w:t>small we could easily round off th</w:t>
       </w:r>
       <w:r>
+        <w:rPr>
+          <w:b/>
+        </w:rPr>
         <w:t>at</w:t>
       </w:r>
       <w:r>
+        <w:rPr>
+          <w:b/>
+        </w:rPr>
         <w:t xml:space="preserve"> probability to zero</w:t>
       </w:r>
       <w:r>
-        <w:t>.  But let’s be professional here and say, “moving from a 128-bit key to a 256 is moving the probability from really-super-duper-infinitesimally-small to really-super-duper-infinitesimally-small x 2</w:t>
+        <w:rPr>
+          <w:b/>
+        </w:rPr>
+        <w:t>.</w:t>
+      </w:r>
+      <w:r>
+        <w:t xml:space="preserve">  But let’s be professional here and say, “moving from a 128-bit key to a 256 is moving the probability from really-super-duper-infinitesimally-small to really-super-duper-infinitesimally-small x 2</w:t>
       </w:r>
       <w:r>
         <w:rPr>
@@ -3030,7 +3120,12 @@
         <w:t xml:space="preserve"> are attempting to</w:t>
       </w:r>
       <w:r>
-        <w:t xml:space="preserve"> collect and prepare the data.  This is something that many classes in statistics never p</w:t>
+        <w:t xml:space="preserve"> collect and prepare the data.  This is something that many classe</w:t>
+      </w:r>
+      <w:bookmarkStart w:id="0" w:name="_GoBack"/>
+      <w:bookmarkEnd w:id="0"/>
+      <w:r>
+        <w:t>s in statistics never p</w:t>
       </w:r>
       <w:r>
         <w:t xml:space="preserve">repare their students for.  </w:t>
@@ -3230,7 +3325,11 @@
         <w:t>,</w:t>
       </w:r>
       <w:r>
-        <w:t xml:space="preserve"> they cannot anticipate or handle everything we will come across.  To be </w:t>
+        <w:t xml:space="preserve"> they cannot anticipate or handle everything we will </w:t>
+      </w:r>
+      <w:r>
+        <w:lastRenderedPageBreak/>
+        <w:t xml:space="preserve">come across.  To be </w:t>
       </w:r>
       <w:r>
         <w:t xml:space="preserve">truly </w:t>
@@ -3660,6 +3759,7 @@
       </w:pPr>
       <w:proofErr w:type="gramStart"/>
       <w:r>
+        <w:lastRenderedPageBreak/>
         <w:t>type</w:t>
       </w:r>
       <w:proofErr w:type="gramEnd"/>
@@ -3891,6 +3991,7 @@
         <w:pStyle w:val="H3"/>
       </w:pPr>
       <w:r>
+        <w:lastRenderedPageBreak/>
         <w:t>Data Management</w:t>
       </w:r>
     </w:p>
@@ -4204,7 +4305,11 @@
         <w:t xml:space="preserve">to </w:t>
       </w:r>
       <w:r>
-        <w:t>work their tail</w:t>
+        <w:t xml:space="preserve">work their </w:t>
+      </w:r>
+      <w:r>
+        <w:lastRenderedPageBreak/>
+        <w:t>tail</w:t>
       </w:r>
       <w:r>
         <w:t>s</w:t>
@@ -4462,6 +4567,7 @@
         <w:pStyle w:val="Para"/>
       </w:pPr>
       <w:r>
+        <w:lastRenderedPageBreak/>
         <w:t xml:space="preserve">Aside from the obvious “learning from data” approach, there are a few </w:t>
       </w:r>
       <w:r>
@@ -4683,6 +4789,7 @@
         <w:pStyle w:val="FeaturePara"/>
       </w:pPr>
       <w:r>
+        <w:lastRenderedPageBreak/>
         <w:t>The</w:t>
       </w:r>
       <w:r>
@@ -4950,6 +5057,7 @@
         <w:t xml:space="preserve">these types of errors, but statistics alone is not enough.  We need the combination of </w:t>
       </w:r>
       <w:r>
+        <w:lastRenderedPageBreak/>
         <w:t>experience and data</w:t>
       </w:r>
       <w:r>
@@ -5234,7 +5342,11 @@
         <w:t>relationships or other aspects of the data for the purpose of understanding it</w:t>
       </w:r>
       <w:r>
-        <w:t xml:space="preserve"> better.  </w:t>
+        <w:t xml:space="preserve"> </w:t>
+      </w:r>
+      <w:r>
+        <w:lastRenderedPageBreak/>
+        <w:t xml:space="preserve">better.  </w:t>
       </w:r>
       <w:r>
         <w:t xml:space="preserve">Very little effort is spent on making these </w:t>
@@ -5422,7 +5534,11 @@
         <w:t>Just jumping in and grabbing data is like running a race without knowing where the finish line is.  We want to have a good concept of what we’re trying to learn from the data.  Therefore, every good data analysis project begins by</w:t>
       </w:r>
       <w:r>
-        <w:t xml:space="preserve"> setting a goal and</w:t>
+        <w:t xml:space="preserve"> setting a goal </w:t>
+      </w:r>
+      <w:r>
+        <w:lastRenderedPageBreak/>
+        <w:t>and</w:t>
       </w:r>
       <w:r>
         <w:t xml:space="preserve"> creating one or more </w:t>
@@ -5853,7 +5969,11 @@
         <w:t xml:space="preserve">.  </w:t>
       </w:r>
       <w:r>
-        <w:t xml:space="preserve">Perhaps we would look for any logging from the email clients of events when users select the “mark as spam” option.  Or perhaps, it’s important enough to warrant running a short </w:t>
+        <w:t xml:space="preserve">Perhaps we would look for any logging from the email clients of events when users select the “mark as spam” option.  Or perhaps, it’s important </w:t>
+      </w:r>
+      <w:r>
+        <w:lastRenderedPageBreak/>
+        <w:t xml:space="preserve">enough to warrant running a short </w:t>
       </w:r>
       <w:r>
         <w:t>survey</w:t>
@@ -6044,7 +6164,11 @@
         <w:t>.  Perhaps we start by asking how many services require single-factor versus dual-factor authentication.  We’d also like to know how many of those services have had their authentication system</w:t>
       </w:r>
       <w:r>
-        <w:t xml:space="preserve"> attacked and with what success and so on.  Perhaps we have access to a honeypot and can research and create a profile of internet-based brute force attempts.  Perhaps we can look at the corporate instance of </w:t>
+        <w:t xml:space="preserve"> attacked and with what success and so on.  Perhaps we have access to a honeypot and can research and create a profile </w:t>
+      </w:r>
+      <w:r>
+        <w:lastRenderedPageBreak/>
+        <w:t xml:space="preserve">of internet-based brute force attempts.  Perhaps we can look at the corporate instance of </w:t>
       </w:r>
       <w:r>
         <w:t>Microsoft Outlook Web Access</w:t>
@@ -9862,8 +9986,9 @@
   </w:style>
   <w:style w:type="character" w:default="1" w:styleId="DefaultParagraphFont">
     <w:name w:val="Default Paragraph Font"/>
+    <w:uiPriority w:val="1"/>
     <w:semiHidden/>
-    <w:rsid w:val="00061086"/>
+    <w:unhideWhenUsed/>
   </w:style>
   <w:style w:type="table" w:default="1" w:styleId="TableNormal">
     <w:name w:val="Normal Table"/>
@@ -9882,8 +10007,9 @@
   </w:style>
   <w:style w:type="numbering" w:default="1" w:styleId="NoList">
     <w:name w:val="No List"/>
+    <w:uiPriority w:val="99"/>
     <w:semiHidden/>
-    <w:rsid w:val="00061086"/>
+    <w:unhideWhenUsed/>
   </w:style>
   <w:style w:type="character" w:customStyle="1" w:styleId="Heading1Char">
     <w:name w:val="Heading 1 Char"/>
@@ -30502,8 +30628,9 @@
   </w:style>
   <w:style w:type="character" w:default="1" w:styleId="DefaultParagraphFont">
     <w:name w:val="Default Paragraph Font"/>
+    <w:uiPriority w:val="1"/>
     <w:semiHidden/>
-    <w:rsid w:val="00061086"/>
+    <w:unhideWhenUsed/>
   </w:style>
   <w:style w:type="table" w:default="1" w:styleId="TableNormal">
     <w:name w:val="Normal Table"/>
@@ -30522,8 +30649,9 @@
   </w:style>
   <w:style w:type="numbering" w:default="1" w:styleId="NoList">
     <w:name w:val="No List"/>
+    <w:uiPriority w:val="99"/>
     <w:semiHidden/>
-    <w:rsid w:val="00061086"/>
+    <w:unhideWhenUsed/>
   </w:style>
   <w:style w:type="character" w:customStyle="1" w:styleId="Heading1Char">
     <w:name w:val="Heading 1 Char"/>

</xml_diff>